<commit_message>
sharing from the mobile app
</commit_message>
<xml_diff>
--- a/doc/LittleBlueBird Tech Manual.docx
+++ b/doc/LittleBlueBird Tech Manual.docx
@@ -67,7 +67,7 @@
             </w:rPr>
             <w:fldChar w:fldCharType="separate"/>
           </w:r>
-          <w:hyperlink w:anchor="_Toc367367282" w:history="1">
+          <w:hyperlink w:anchor="_Toc367458753" w:history="1">
             <w:r>
               <w:rPr>
                 <w:rStyle w:val="Hyperlink"/>
@@ -94,7 +94,7 @@
                 <w:noProof/>
                 <w:webHidden/>
               </w:rPr>
-              <w:instrText xml:space="preserve"> PAGEREF _Toc367367282 \h </w:instrText>
+              <w:instrText xml:space="preserve"> PAGEREF _Toc367458753 \h </w:instrText>
             </w:r>
             <w:r>
               <w:rPr>
@@ -139,7 +139,7 @@
               <w:szCs w:val="22"/>
             </w:rPr>
           </w:pPr>
-          <w:hyperlink w:anchor="_Toc367367283" w:history="1">
+          <w:hyperlink w:anchor="_Toc367458754" w:history="1">
             <w:r>
               <w:rPr>
                 <w:rStyle w:val="Hyperlink"/>
@@ -166,7 +166,7 @@
                 <w:noProof/>
                 <w:webHidden/>
               </w:rPr>
-              <w:instrText xml:space="preserve"> PAGEREF _Toc367367283 \h </w:instrText>
+              <w:instrText xml:space="preserve"> PAGEREF _Toc367458754 \h </w:instrText>
             </w:r>
             <w:r>
               <w:rPr>
@@ -211,7 +211,7 @@
               <w:szCs w:val="22"/>
             </w:rPr>
           </w:pPr>
-          <w:hyperlink w:anchor="_Toc367367284" w:history="1">
+          <w:hyperlink w:anchor="_Toc367458755" w:history="1">
             <w:r>
               <w:rPr>
                 <w:rStyle w:val="Hyperlink"/>
@@ -238,7 +238,79 @@
                 <w:noProof/>
                 <w:webHidden/>
               </w:rPr>
-              <w:instrText xml:space="preserve"> PAGEREF _Toc367367284 \h </w:instrText>
+              <w:instrText xml:space="preserve"> PAGEREF _Toc367458755 \h </w:instrText>
+            </w:r>
+            <w:r>
+              <w:rPr>
+                <w:noProof/>
+                <w:webHidden/>
+              </w:rPr>
+            </w:r>
+            <w:r>
+              <w:rPr>
+                <w:noProof/>
+                <w:webHidden/>
+              </w:rPr>
+              <w:fldChar w:fldCharType="separate"/>
+            </w:r>
+            <w:r>
+              <w:rPr>
+                <w:noProof/>
+                <w:webHidden/>
+              </w:rPr>
+              <w:t>2</w:t>
+            </w:r>
+            <w:r>
+              <w:rPr>
+                <w:noProof/>
+                <w:webHidden/>
+              </w:rPr>
+              <w:fldChar w:fldCharType="end"/>
+            </w:r>
+          </w:hyperlink>
+        </w:p>
+        <w:p>
+          <w:pPr>
+            <w:pStyle w:val="TOC3"/>
+            <w:tabs>
+              <w:tab w:val="right" w:leader="dot" w:pos="9350"/>
+            </w:tabs>
+            <w:rPr>
+              <w:i w:val="0"/>
+              <w:iCs w:val="0"/>
+              <w:noProof/>
+              <w:sz w:val="22"/>
+              <w:szCs w:val="22"/>
+            </w:rPr>
+          </w:pPr>
+          <w:hyperlink w:anchor="_Toc367458756" w:history="1">
+            <w:r>
+              <w:rPr>
+                <w:rStyle w:val="Hyperlink"/>
+                <w:noProof/>
+              </w:rPr>
+              <w:t>How to Add a Page</w:t>
+            </w:r>
+            <w:r>
+              <w:rPr>
+                <w:noProof/>
+                <w:webHidden/>
+              </w:rPr>
+              <w:tab/>
+            </w:r>
+            <w:r>
+              <w:rPr>
+                <w:noProof/>
+                <w:webHidden/>
+              </w:rPr>
+              <w:fldChar w:fldCharType="begin"/>
+            </w:r>
+            <w:r>
+              <w:rPr>
+                <w:noProof/>
+                <w:webHidden/>
+              </w:rPr>
+              <w:instrText xml:space="preserve"> PAGEREF _Toc367458756 \h </w:instrText>
             </w:r>
             <w:r>
               <w:rPr>
@@ -283,7 +355,7 @@
               <w:szCs w:val="22"/>
             </w:rPr>
           </w:pPr>
-          <w:hyperlink w:anchor="_Toc367367285" w:history="1">
+          <w:hyperlink w:anchor="_Toc367458757" w:history="1">
             <w:r>
               <w:rPr>
                 <w:rStyle w:val="Hyperlink"/>
@@ -310,7 +382,7 @@
                 <w:noProof/>
                 <w:webHidden/>
               </w:rPr>
-              <w:instrText xml:space="preserve"> PAGEREF _Toc367367285 \h </w:instrText>
+              <w:instrText xml:space="preserve"> PAGEREF _Toc367458757 \h </w:instrText>
             </w:r>
             <w:r>
               <w:rPr>
@@ -355,7 +427,7 @@
               <w:szCs w:val="22"/>
             </w:rPr>
           </w:pPr>
-          <w:hyperlink w:anchor="_Toc367367286" w:history="1">
+          <w:hyperlink w:anchor="_Toc367458758" w:history="1">
             <w:r>
               <w:rPr>
                 <w:rStyle w:val="Hyperlink"/>
@@ -382,7 +454,7 @@
                 <w:noProof/>
                 <w:webHidden/>
               </w:rPr>
-              <w:instrText xml:space="preserve"> PAGEREF _Toc367367286 \h </w:instrText>
+              <w:instrText xml:space="preserve"> PAGEREF _Toc367458758 \h </w:instrText>
             </w:r>
             <w:r>
               <w:rPr>
@@ -402,7 +474,7 @@
                 <w:noProof/>
                 <w:webHidden/>
               </w:rPr>
-              <w:t>2</w:t>
+              <w:t>3</w:t>
             </w:r>
             <w:r>
               <w:rPr>
@@ -427,7 +499,7 @@
               <w:szCs w:val="22"/>
             </w:rPr>
           </w:pPr>
-          <w:hyperlink w:anchor="_Toc367367287" w:history="1">
+          <w:hyperlink w:anchor="_Toc367458759" w:history="1">
             <w:r>
               <w:rPr>
                 <w:rStyle w:val="Hyperlink"/>
@@ -454,7 +526,7 @@
                 <w:noProof/>
                 <w:webHidden/>
               </w:rPr>
-              <w:instrText xml:space="preserve"> PAGEREF _Toc367367287 \h </w:instrText>
+              <w:instrText xml:space="preserve"> PAGEREF _Toc367458759 \h </w:instrText>
             </w:r>
             <w:r>
               <w:rPr>
@@ -474,7 +546,7 @@
                 <w:noProof/>
                 <w:webHidden/>
               </w:rPr>
-              <w:t>2</w:t>
+              <w:t>3</w:t>
             </w:r>
             <w:r>
               <w:rPr>
@@ -499,7 +571,7 @@
               <w:szCs w:val="22"/>
             </w:rPr>
           </w:pPr>
-          <w:hyperlink w:anchor="_Toc367367288" w:history="1">
+          <w:hyperlink w:anchor="_Toc367458760" w:history="1">
             <w:r>
               <w:rPr>
                 <w:rStyle w:val="Hyperlink"/>
@@ -526,7 +598,7 @@
                 <w:noProof/>
                 <w:webHidden/>
               </w:rPr>
-              <w:instrText xml:space="preserve"> PAGEREF _Toc367367288 \h </w:instrText>
+              <w:instrText xml:space="preserve"> PAGEREF _Toc367458760 \h </w:instrText>
             </w:r>
             <w:r>
               <w:rPr>
@@ -571,7 +643,7 @@
               <w:szCs w:val="22"/>
             </w:rPr>
           </w:pPr>
-          <w:hyperlink w:anchor="_Toc367367289" w:history="1">
+          <w:hyperlink w:anchor="_Toc367458761" w:history="1">
             <w:r>
               <w:rPr>
                 <w:rStyle w:val="Hyperlink"/>
@@ -598,7 +670,7 @@
                 <w:noProof/>
                 <w:webHidden/>
               </w:rPr>
-              <w:instrText xml:space="preserve"> PAGEREF _Toc367367289 \h </w:instrText>
+              <w:instrText xml:space="preserve"> PAGEREF _Toc367458761 \h </w:instrText>
             </w:r>
             <w:r>
               <w:rPr>
@@ -618,7 +690,7 @@
                 <w:noProof/>
                 <w:webHidden/>
               </w:rPr>
-              <w:t>3</w:t>
+              <w:t>4</w:t>
             </w:r>
             <w:r>
               <w:rPr>
@@ -643,7 +715,7 @@
               <w:szCs w:val="22"/>
             </w:rPr>
           </w:pPr>
-          <w:hyperlink w:anchor="_Toc367367290" w:history="1">
+          <w:hyperlink w:anchor="_Toc367458762" w:history="1">
             <w:r>
               <w:rPr>
                 <w:rStyle w:val="Hyperlink"/>
@@ -670,7 +742,7 @@
                 <w:noProof/>
                 <w:webHidden/>
               </w:rPr>
-              <w:instrText xml:space="preserve"> PAGEREF _Toc367367290 \h </w:instrText>
+              <w:instrText xml:space="preserve"> PAGEREF _Toc367458762 \h </w:instrText>
             </w:r>
             <w:r>
               <w:rPr>
@@ -690,7 +762,7 @@
                 <w:noProof/>
                 <w:webHidden/>
               </w:rPr>
-              <w:t>3</w:t>
+              <w:t>4</w:t>
             </w:r>
             <w:r>
               <w:rPr>
@@ -715,7 +787,7 @@
               <w:szCs w:val="22"/>
             </w:rPr>
           </w:pPr>
-          <w:hyperlink w:anchor="_Toc367367291" w:history="1">
+          <w:hyperlink w:anchor="_Toc367458763" w:history="1">
             <w:r>
               <w:rPr>
                 <w:rStyle w:val="Hyperlink"/>
@@ -742,7 +814,7 @@
                 <w:noProof/>
                 <w:webHidden/>
               </w:rPr>
-              <w:instrText xml:space="preserve"> PAGEREF _Toc367367291 \h </w:instrText>
+              <w:instrText xml:space="preserve"> PAGEREF _Toc367458763 \h </w:instrText>
             </w:r>
             <w:r>
               <w:rPr>
@@ -787,7 +859,7 @@
               <w:szCs w:val="22"/>
             </w:rPr>
           </w:pPr>
-          <w:hyperlink w:anchor="_Toc367367292" w:history="1">
+          <w:hyperlink w:anchor="_Toc367458764" w:history="1">
             <w:r>
               <w:rPr>
                 <w:rStyle w:val="Hyperlink"/>
@@ -814,7 +886,7 @@
                 <w:noProof/>
                 <w:webHidden/>
               </w:rPr>
-              <w:instrText xml:space="preserve"> PAGEREF _Toc367367292 \h </w:instrText>
+              <w:instrText xml:space="preserve"> PAGEREF _Toc367458764 \h </w:instrText>
             </w:r>
             <w:r>
               <w:rPr>
@@ -859,7 +931,7 @@
               <w:szCs w:val="22"/>
             </w:rPr>
           </w:pPr>
-          <w:hyperlink w:anchor="_Toc367367293" w:history="1">
+          <w:hyperlink w:anchor="_Toc367458765" w:history="1">
             <w:r>
               <w:rPr>
                 <w:rStyle w:val="Hyperlink"/>
@@ -886,7 +958,7 @@
                 <w:noProof/>
                 <w:webHidden/>
               </w:rPr>
-              <w:instrText xml:space="preserve"> PAGEREF _Toc367367293 \h </w:instrText>
+              <w:instrText xml:space="preserve"> PAGEREF _Toc367458765 \h </w:instrText>
             </w:r>
             <w:r>
               <w:rPr>
@@ -931,7 +1003,7 @@
               <w:szCs w:val="22"/>
             </w:rPr>
           </w:pPr>
-          <w:hyperlink w:anchor="_Toc367367294" w:history="1">
+          <w:hyperlink w:anchor="_Toc367458766" w:history="1">
             <w:r>
               <w:rPr>
                 <w:rStyle w:val="Hyperlink"/>
@@ -958,7 +1030,7 @@
                 <w:noProof/>
                 <w:webHidden/>
               </w:rPr>
-              <w:instrText xml:space="preserve"> PAGEREF _Toc367367294 \h </w:instrText>
+              <w:instrText xml:space="preserve"> PAGEREF _Toc367458766 \h </w:instrText>
             </w:r>
             <w:r>
               <w:rPr>
@@ -1003,7 +1075,7 @@
               <w:szCs w:val="22"/>
             </w:rPr>
           </w:pPr>
-          <w:hyperlink w:anchor="_Toc367367295" w:history="1">
+          <w:hyperlink w:anchor="_Toc367458767" w:history="1">
             <w:r>
               <w:rPr>
                 <w:rStyle w:val="Hyperlink"/>
@@ -1030,7 +1102,7 @@
                 <w:noProof/>
                 <w:webHidden/>
               </w:rPr>
-              <w:instrText xml:space="preserve"> PAGEREF _Toc367367295 \h </w:instrText>
+              <w:instrText xml:space="preserve"> PAGEREF _Toc367458767 \h </w:instrText>
             </w:r>
             <w:r>
               <w:rPr>
@@ -1075,7 +1147,7 @@
               <w:szCs w:val="22"/>
             </w:rPr>
           </w:pPr>
-          <w:hyperlink w:anchor="_Toc367367296" w:history="1">
+          <w:hyperlink w:anchor="_Toc367458768" w:history="1">
             <w:r>
               <w:rPr>
                 <w:rStyle w:val="Hyperlink"/>
@@ -1102,7 +1174,7 @@
                 <w:noProof/>
                 <w:webHidden/>
               </w:rPr>
-              <w:instrText xml:space="preserve"> PAGEREF _Toc367367296 \h </w:instrText>
+              <w:instrText xml:space="preserve"> PAGEREF _Toc367458768 \h </w:instrText>
             </w:r>
             <w:r>
               <w:rPr>
@@ -1122,7 +1194,7 @@
                 <w:noProof/>
                 <w:webHidden/>
               </w:rPr>
-              <w:t>4</w:t>
+              <w:t>5</w:t>
             </w:r>
             <w:r>
               <w:rPr>
@@ -1147,7 +1219,7 @@
               <w:szCs w:val="22"/>
             </w:rPr>
           </w:pPr>
-          <w:hyperlink w:anchor="_Toc367367297" w:history="1">
+          <w:hyperlink w:anchor="_Toc367458769" w:history="1">
             <w:r>
               <w:rPr>
                 <w:rStyle w:val="Hyperlink"/>
@@ -1174,7 +1246,7 @@
                 <w:noProof/>
                 <w:webHidden/>
               </w:rPr>
-              <w:instrText xml:space="preserve"> PAGEREF _Toc367367297 \h </w:instrText>
+              <w:instrText xml:space="preserve"> PAGEREF _Toc367458769 \h </w:instrText>
             </w:r>
             <w:r>
               <w:rPr>
@@ -1194,7 +1266,7 @@
                 <w:noProof/>
                 <w:webHidden/>
               </w:rPr>
-              <w:t>4</w:t>
+              <w:t>5</w:t>
             </w:r>
             <w:r>
               <w:rPr>
@@ -1219,7 +1291,7 @@
               <w:szCs w:val="22"/>
             </w:rPr>
           </w:pPr>
-          <w:hyperlink w:anchor="_Toc367367298" w:history="1">
+          <w:hyperlink w:anchor="_Toc367458770" w:history="1">
             <w:r>
               <w:rPr>
                 <w:rStyle w:val="Hyperlink"/>
@@ -1234,6 +1306,8 @@
               </w:rPr>
               <w:tab/>
             </w:r>
+            <w:bookmarkStart w:id="0" w:name="_GoBack"/>
+            <w:bookmarkEnd w:id="0"/>
             <w:r>
               <w:rPr>
                 <w:noProof/>
@@ -1246,7 +1320,7 @@
                 <w:noProof/>
                 <w:webHidden/>
               </w:rPr>
-              <w:instrText xml:space="preserve"> PAGEREF _Toc367367298 \h </w:instrText>
+              <w:instrText xml:space="preserve"> PAGEREF _Toc367458770 \h </w:instrText>
             </w:r>
             <w:r>
               <w:rPr>
@@ -1266,7 +1340,7 @@
                 <w:noProof/>
                 <w:webHidden/>
               </w:rPr>
-              <w:t>4</w:t>
+              <w:t>5</w:t>
             </w:r>
             <w:r>
               <w:rPr>
@@ -1291,7 +1365,7 @@
               <w:szCs w:val="22"/>
             </w:rPr>
           </w:pPr>
-          <w:hyperlink w:anchor="_Toc367367299" w:history="1">
+          <w:hyperlink w:anchor="_Toc367458771" w:history="1">
             <w:r>
               <w:rPr>
                 <w:rStyle w:val="Hyperlink"/>
@@ -1318,7 +1392,7 @@
                 <w:noProof/>
                 <w:webHidden/>
               </w:rPr>
-              <w:instrText xml:space="preserve"> PAGEREF _Toc367367299 \h </w:instrText>
+              <w:instrText xml:space="preserve"> PAGEREF _Toc367458771 \h </w:instrText>
             </w:r>
             <w:r>
               <w:rPr>
@@ -1363,7 +1437,7 @@
               <w:szCs w:val="22"/>
             </w:rPr>
           </w:pPr>
-          <w:hyperlink w:anchor="_Toc367367300" w:history="1">
+          <w:hyperlink w:anchor="_Toc367458772" w:history="1">
             <w:r>
               <w:rPr>
                 <w:rStyle w:val="Hyperlink"/>
@@ -1390,7 +1464,7 @@
                 <w:noProof/>
                 <w:webHidden/>
               </w:rPr>
-              <w:instrText xml:space="preserve"> PAGEREF _Toc367367300 \h </w:instrText>
+              <w:instrText xml:space="preserve"> PAGEREF _Toc367458772 \h </w:instrText>
             </w:r>
             <w:r>
               <w:rPr>
@@ -1435,7 +1509,7 @@
               <w:szCs w:val="22"/>
             </w:rPr>
           </w:pPr>
-          <w:hyperlink w:anchor="_Toc367367301" w:history="1">
+          <w:hyperlink w:anchor="_Toc367458773" w:history="1">
             <w:r>
               <w:rPr>
                 <w:rStyle w:val="Hyperlink"/>
@@ -1462,7 +1536,7 @@
                 <w:noProof/>
                 <w:webHidden/>
               </w:rPr>
-              <w:instrText xml:space="preserve"> PAGEREF _Toc367367301 \h </w:instrText>
+              <w:instrText xml:space="preserve"> PAGEREF _Toc367458773 \h </w:instrText>
             </w:r>
             <w:r>
               <w:rPr>
@@ -1507,7 +1581,7 @@
               <w:szCs w:val="22"/>
             </w:rPr>
           </w:pPr>
-          <w:hyperlink w:anchor="_Toc367367302" w:history="1">
+          <w:hyperlink w:anchor="_Toc367458774" w:history="1">
             <w:r>
               <w:rPr>
                 <w:rStyle w:val="Hyperlink"/>
@@ -1534,7 +1608,7 @@
                 <w:noProof/>
                 <w:webHidden/>
               </w:rPr>
-              <w:instrText xml:space="preserve"> PAGEREF _Toc367367302 \h </w:instrText>
+              <w:instrText xml:space="preserve"> PAGEREF _Toc367458774 \h </w:instrText>
             </w:r>
             <w:r>
               <w:rPr>
@@ -1579,7 +1653,7 @@
               <w:szCs w:val="22"/>
             </w:rPr>
           </w:pPr>
-          <w:hyperlink w:anchor="_Toc367367303" w:history="1">
+          <w:hyperlink w:anchor="_Toc367458775" w:history="1">
             <w:r>
               <w:rPr>
                 <w:rStyle w:val="Hyperlink"/>
@@ -1606,7 +1680,7 @@
                 <w:noProof/>
                 <w:webHidden/>
               </w:rPr>
-              <w:instrText xml:space="preserve"> PAGEREF _Toc367367303 \h </w:instrText>
+              <w:instrText xml:space="preserve"> PAGEREF _Toc367458775 \h </w:instrText>
             </w:r>
             <w:r>
               <w:rPr>
@@ -1627,6 +1701,150 @@
                 <w:webHidden/>
               </w:rPr>
               <w:t>5</w:t>
+            </w:r>
+            <w:r>
+              <w:rPr>
+                <w:noProof/>
+                <w:webHidden/>
+              </w:rPr>
+              <w:fldChar w:fldCharType="end"/>
+            </w:r>
+          </w:hyperlink>
+        </w:p>
+        <w:p>
+          <w:pPr>
+            <w:pStyle w:val="TOC1"/>
+            <w:tabs>
+              <w:tab w:val="right" w:leader="dot" w:pos="9350"/>
+            </w:tabs>
+            <w:rPr>
+              <w:i w:val="0"/>
+              <w:iCs w:val="0"/>
+              <w:noProof/>
+              <w:sz w:val="22"/>
+              <w:szCs w:val="22"/>
+            </w:rPr>
+          </w:pPr>
+          <w:hyperlink w:anchor="_Toc367458776" w:history="1">
+            <w:r>
+              <w:rPr>
+                <w:rStyle w:val="Hyperlink"/>
+                <w:noProof/>
+              </w:rPr>
+              <w:t>How To</w:t>
+            </w:r>
+            <w:r>
+              <w:rPr>
+                <w:noProof/>
+                <w:webHidden/>
+              </w:rPr>
+              <w:tab/>
+            </w:r>
+            <w:r>
+              <w:rPr>
+                <w:noProof/>
+                <w:webHidden/>
+              </w:rPr>
+              <w:fldChar w:fldCharType="begin"/>
+            </w:r>
+            <w:r>
+              <w:rPr>
+                <w:noProof/>
+                <w:webHidden/>
+              </w:rPr>
+              <w:instrText xml:space="preserve"> PAGEREF _Toc367458776 \h </w:instrText>
+            </w:r>
+            <w:r>
+              <w:rPr>
+                <w:noProof/>
+                <w:webHidden/>
+              </w:rPr>
+            </w:r>
+            <w:r>
+              <w:rPr>
+                <w:noProof/>
+                <w:webHidden/>
+              </w:rPr>
+              <w:fldChar w:fldCharType="separate"/>
+            </w:r>
+            <w:r>
+              <w:rPr>
+                <w:noProof/>
+                <w:webHidden/>
+              </w:rPr>
+              <w:t>6</w:t>
+            </w:r>
+            <w:r>
+              <w:rPr>
+                <w:noProof/>
+                <w:webHidden/>
+              </w:rPr>
+              <w:fldChar w:fldCharType="end"/>
+            </w:r>
+          </w:hyperlink>
+        </w:p>
+        <w:p>
+          <w:pPr>
+            <w:pStyle w:val="TOC2"/>
+            <w:tabs>
+              <w:tab w:val="right" w:leader="dot" w:pos="9350"/>
+            </w:tabs>
+            <w:rPr>
+              <w:i w:val="0"/>
+              <w:iCs w:val="0"/>
+              <w:noProof/>
+              <w:sz w:val="22"/>
+              <w:szCs w:val="22"/>
+            </w:rPr>
+          </w:pPr>
+          <w:hyperlink w:anchor="_Toc367458777" w:history="1">
+            <w:r>
+              <w:rPr>
+                <w:rStyle w:val="Hyperlink"/>
+                <w:noProof/>
+              </w:rPr>
+              <w:t>Add A New Page</w:t>
+            </w:r>
+            <w:r>
+              <w:rPr>
+                <w:noProof/>
+                <w:webHidden/>
+              </w:rPr>
+              <w:tab/>
+            </w:r>
+            <w:r>
+              <w:rPr>
+                <w:noProof/>
+                <w:webHidden/>
+              </w:rPr>
+              <w:fldChar w:fldCharType="begin"/>
+            </w:r>
+            <w:r>
+              <w:rPr>
+                <w:noProof/>
+                <w:webHidden/>
+              </w:rPr>
+              <w:instrText xml:space="preserve"> PAGEREF _Toc367458777 \h </w:instrText>
+            </w:r>
+            <w:r>
+              <w:rPr>
+                <w:noProof/>
+                <w:webHidden/>
+              </w:rPr>
+            </w:r>
+            <w:r>
+              <w:rPr>
+                <w:noProof/>
+                <w:webHidden/>
+              </w:rPr>
+              <w:fldChar w:fldCharType="separate"/>
+            </w:r>
+            <w:r>
+              <w:rPr>
+                <w:noProof/>
+                <w:webHidden/>
+              </w:rPr>
+              <w:t>6</w:t>
             </w:r>
             <w:r>
               <w:rPr>
@@ -1662,14 +1880,14 @@
           <w:noProof/>
         </w:rPr>
       </w:pPr>
-      <w:bookmarkStart w:id="0" w:name="_Toc367367282"/>
+      <w:bookmarkStart w:id="1" w:name="_Toc367458753"/>
       <w:r>
         <w:rPr>
           <w:noProof/>
         </w:rPr>
         <w:t>Architecture</w:t>
       </w:r>
-      <w:bookmarkEnd w:id="0"/>
+      <w:bookmarkEnd w:id="1"/>
     </w:p>
     <w:p>
       <w:pPr>
@@ -1682,11 +1900,11 @@
       <w:pPr>
         <w:pStyle w:val="Heading2"/>
       </w:pPr>
-      <w:bookmarkStart w:id="1" w:name="_Toc367367283"/>
+      <w:bookmarkStart w:id="2" w:name="_Toc367458754"/>
       <w:r>
         <w:t>Web Architecture</w:t>
       </w:r>
-      <w:bookmarkEnd w:id="1"/>
+      <w:bookmarkEnd w:id="2"/>
     </w:p>
     <w:p>
       <w:pPr>
@@ -1724,20 +1942,101 @@
         <w:rPr>
           <w:i w:val="0"/>
         </w:rPr>
-        <w:t>Lift is used for its Boot.scala class, its Mapper framework and to handle REST-based url calls</w:t>
-      </w:r>
-    </w:p>
-    <w:p>
-      <w:pPr>
-        <w:rPr>
-          <w:i w:val="0"/>
-        </w:rPr>
-      </w:pPr>
-      <w:r>
-        <w:rPr>
-          <w:i w:val="0"/>
-        </w:rPr>
-        <w:t>LittleBlueBird/src/main/webapp/js/app.js – This is where all the routes are defined.  If you want to find out where a URL takes you, start with this file.</w:t>
+        <w:t xml:space="preserve">Lift is used for its </w:t>
+      </w:r>
+      <w:proofErr w:type="spellStart"/>
+      <w:r>
+        <w:rPr>
+          <w:i w:val="0"/>
+        </w:rPr>
+        <w:t>Boot.scala</w:t>
+      </w:r>
+      <w:proofErr w:type="spellEnd"/>
+      <w:r>
+        <w:rPr>
+          <w:i w:val="0"/>
+        </w:rPr>
+        <w:t xml:space="preserve"> class, its Mapper framework and to handle REST-based </w:t>
+      </w:r>
+      <w:proofErr w:type="spellStart"/>
+      <w:proofErr w:type="gramStart"/>
+      <w:r>
+        <w:rPr>
+          <w:i w:val="0"/>
+        </w:rPr>
+        <w:t>url</w:t>
+      </w:r>
+      <w:proofErr w:type="spellEnd"/>
+      <w:proofErr w:type="gramEnd"/>
+      <w:r>
+        <w:rPr>
+          <w:i w:val="0"/>
+        </w:rPr>
+        <w:t xml:space="preserve"> calls</w:t>
+      </w:r>
+    </w:p>
+    <w:p>
+      <w:pPr>
+        <w:rPr>
+          <w:i w:val="0"/>
+        </w:rPr>
+      </w:pPr>
+      <w:proofErr w:type="spellStart"/>
+      <w:r>
+        <w:rPr>
+          <w:i w:val="0"/>
+        </w:rPr>
+        <w:lastRenderedPageBreak/>
+        <w:t>LittleBlueBird</w:t>
+      </w:r>
+      <w:proofErr w:type="spellEnd"/>
+      <w:r>
+        <w:rPr>
+          <w:i w:val="0"/>
+        </w:rPr>
+        <w:t>/</w:t>
+      </w:r>
+      <w:proofErr w:type="spellStart"/>
+      <w:r>
+        <w:rPr>
+          <w:i w:val="0"/>
+        </w:rPr>
+        <w:t>src</w:t>
+      </w:r>
+      <w:proofErr w:type="spellEnd"/>
+      <w:r>
+        <w:rPr>
+          <w:i w:val="0"/>
+        </w:rPr>
+        <w:t>/main/</w:t>
+      </w:r>
+      <w:proofErr w:type="spellStart"/>
+      <w:r>
+        <w:rPr>
+          <w:i w:val="0"/>
+        </w:rPr>
+        <w:t>webapp</w:t>
+      </w:r>
+      <w:proofErr w:type="spellEnd"/>
+      <w:r>
+        <w:rPr>
+          <w:i w:val="0"/>
+        </w:rPr>
+        <w:t>/</w:t>
+      </w:r>
+      <w:proofErr w:type="spellStart"/>
+      <w:r>
+        <w:rPr>
+          <w:i w:val="0"/>
+        </w:rPr>
+        <w:t>js</w:t>
+      </w:r>
+      <w:proofErr w:type="spellEnd"/>
+      <w:r>
+        <w:rPr>
+          <w:i w:val="0"/>
+        </w:rPr>
+        <w:t>/app.js – This is where all the routes are defined.  If you want to find out where a URL takes you, start with this file.</w:t>
       </w:r>
     </w:p>
     <w:p>
@@ -1751,63 +2050,130 @@
       <w:pPr>
         <w:pStyle w:val="Heading2"/>
       </w:pPr>
-      <w:bookmarkStart w:id="2" w:name="_Toc367367284"/>
-      <w:r>
-        <w:lastRenderedPageBreak/>
+      <w:bookmarkStart w:id="3" w:name="_Toc367458755"/>
+      <w:r>
         <w:t>Mobile Architecture</w:t>
       </w:r>
-      <w:bookmarkEnd w:id="2"/>
-    </w:p>
-    <w:p>
-      <w:pPr>
-        <w:rPr>
-          <w:i w:val="0"/>
-        </w:rPr>
-      </w:pPr>
-      <w:r>
-        <w:rPr>
-          <w:i w:val="0"/>
-        </w:rPr>
-        <w:t>Client: Angular, JQueryMobile</w:t>
-      </w:r>
-    </w:p>
-    <w:p>
-      <w:pPr>
-        <w:rPr>
-          <w:i w:val="0"/>
-        </w:rPr>
-      </w:pPr>
-      <w:r>
-        <w:rPr>
-          <w:i w:val="0"/>
-        </w:rPr>
-        <w:t>Server: makes the same REST-based api calls as the web version</w:t>
-      </w:r>
-    </w:p>
-    <w:p>
-      <w:pPr>
-        <w:rPr>
-          <w:i w:val="0"/>
-        </w:rPr>
-      </w:pPr>
-      <w:r>
-        <w:rPr>
-          <w:i w:val="0"/>
-        </w:rPr>
-        <w:t>LittleBlueBird/www – everything for the mobile app is under here.  This is where phonegap expects files to be.</w:t>
-      </w:r>
-    </w:p>
-    <w:p>
-      <w:pPr>
-        <w:rPr>
-          <w:i w:val="0"/>
-        </w:rPr>
-      </w:pPr>
-      <w:r>
-        <w:rPr>
-          <w:i w:val="0"/>
-        </w:rPr>
-        <w:t>LittleBlueBird/www /index.html – This is the main page of the mobile app.  This is a GENERATED page.  This page is the combination of the pages found here:  LittleBlueBird/fragments/html</w:t>
+      <w:bookmarkEnd w:id="3"/>
+    </w:p>
+    <w:p>
+      <w:pPr>
+        <w:rPr>
+          <w:i w:val="0"/>
+        </w:rPr>
+      </w:pPr>
+      <w:r>
+        <w:rPr>
+          <w:i w:val="0"/>
+        </w:rPr>
+        <w:t xml:space="preserve">Client: Angular, </w:t>
+      </w:r>
+      <w:proofErr w:type="spellStart"/>
+      <w:r>
+        <w:rPr>
+          <w:i w:val="0"/>
+        </w:rPr>
+        <w:t>JQueryMobile</w:t>
+      </w:r>
+      <w:proofErr w:type="spellEnd"/>
+    </w:p>
+    <w:p>
+      <w:pPr>
+        <w:rPr>
+          <w:i w:val="0"/>
+        </w:rPr>
+      </w:pPr>
+      <w:r>
+        <w:rPr>
+          <w:i w:val="0"/>
+        </w:rPr>
+        <w:t xml:space="preserve">Server: makes the same REST-based </w:t>
+      </w:r>
+      <w:proofErr w:type="spellStart"/>
+      <w:proofErr w:type="gramStart"/>
+      <w:r>
+        <w:rPr>
+          <w:i w:val="0"/>
+        </w:rPr>
+        <w:t>api</w:t>
+      </w:r>
+      <w:proofErr w:type="spellEnd"/>
+      <w:proofErr w:type="gramEnd"/>
+      <w:r>
+        <w:rPr>
+          <w:i w:val="0"/>
+        </w:rPr>
+        <w:t xml:space="preserve"> calls as the web version</w:t>
+      </w:r>
+    </w:p>
+    <w:p>
+      <w:pPr>
+        <w:rPr>
+          <w:i w:val="0"/>
+        </w:rPr>
+      </w:pPr>
+      <w:proofErr w:type="spellStart"/>
+      <w:r>
+        <w:rPr>
+          <w:i w:val="0"/>
+        </w:rPr>
+        <w:t>LittleBlueBird</w:t>
+      </w:r>
+      <w:proofErr w:type="spellEnd"/>
+      <w:r>
+        <w:rPr>
+          <w:i w:val="0"/>
+        </w:rPr>
+        <w:t xml:space="preserve">/www – everything for the mobile app is under here.  This is where </w:t>
+      </w:r>
+      <w:proofErr w:type="spellStart"/>
+      <w:r>
+        <w:rPr>
+          <w:i w:val="0"/>
+        </w:rPr>
+        <w:t>phonegap</w:t>
+      </w:r>
+      <w:proofErr w:type="spellEnd"/>
+      <w:r>
+        <w:rPr>
+          <w:i w:val="0"/>
+        </w:rPr>
+        <w:t xml:space="preserve"> expects files to be.</w:t>
+      </w:r>
+    </w:p>
+    <w:p>
+      <w:pPr>
+        <w:rPr>
+          <w:i w:val="0"/>
+        </w:rPr>
+      </w:pPr>
+      <w:proofErr w:type="spellStart"/>
+      <w:r>
+        <w:rPr>
+          <w:i w:val="0"/>
+        </w:rPr>
+        <w:t>LittleBlueBird</w:t>
+      </w:r>
+      <w:proofErr w:type="spellEnd"/>
+      <w:r>
+        <w:rPr>
+          <w:i w:val="0"/>
+        </w:rPr>
+        <w:t xml:space="preserve">/www /index.html – This is the main page of the mobile app.  This is a GENERATED page.  This page is the combination of the pages found here:  </w:t>
+      </w:r>
+      <w:proofErr w:type="spellStart"/>
+      <w:r>
+        <w:rPr>
+          <w:i w:val="0"/>
+        </w:rPr>
+        <w:t>LittleBlueBird</w:t>
+      </w:r>
+      <w:proofErr w:type="spellEnd"/>
+      <w:r>
+        <w:rPr>
+          <w:i w:val="0"/>
+        </w:rPr>
+        <w:t>/fragments/html</w:t>
       </w:r>
     </w:p>
     <w:p>
@@ -1833,7 +2199,21 @@
         <w:rPr>
           <w:i w:val="0"/>
         </w:rPr>
-        <w:t>One big honkin’ index.html file</w:t>
+        <w:t xml:space="preserve">One big </w:t>
+      </w:r>
+      <w:proofErr w:type="spellStart"/>
+      <w:r>
+        <w:rPr>
+          <w:i w:val="0"/>
+        </w:rPr>
+        <w:t>honkin</w:t>
+      </w:r>
+      <w:proofErr w:type="spellEnd"/>
+      <w:r>
+        <w:rPr>
+          <w:i w:val="0"/>
+        </w:rPr>
+        <w:t>’ index.html file</w:t>
       </w:r>
       <w:r>
         <w:rPr>
@@ -1841,11 +2221,33 @@
         </w:rPr>
         <w:t xml:space="preserve">, </w:t>
       </w:r>
-      <w:r>
-        <w:rPr>
-          <w:i w:val="0"/>
-        </w:rPr>
-        <w:t>One big honkin’ controller.js</w:t>
+      <w:proofErr w:type="gramStart"/>
+      <w:r>
+        <w:rPr>
+          <w:i w:val="0"/>
+        </w:rPr>
+        <w:t>One</w:t>
+      </w:r>
+      <w:proofErr w:type="gramEnd"/>
+      <w:r>
+        <w:rPr>
+          <w:i w:val="0"/>
+        </w:rPr>
+        <w:t xml:space="preserve"> big </w:t>
+      </w:r>
+      <w:proofErr w:type="spellStart"/>
+      <w:r>
+        <w:rPr>
+          <w:i w:val="0"/>
+        </w:rPr>
+        <w:t>honkin</w:t>
+      </w:r>
+      <w:proofErr w:type="spellEnd"/>
+      <w:r>
+        <w:rPr>
+          <w:i w:val="0"/>
+        </w:rPr>
+        <w:t>’ controller.js</w:t>
       </w:r>
       <w:r>
         <w:rPr>
@@ -1890,28 +2292,121 @@
         <w:rPr>
           <w:i w:val="0"/>
         </w:rPr>
-        <w:t>The copy target copies everything from LittleBlueBird/www to LittleBlueBird/src/main/webapp/www.  Having these files under src/main/webapp lets you test the mobile app from the browser.</w:t>
-      </w:r>
-    </w:p>
-    <w:p>
-      <w:pPr>
-        <w:rPr>
-          <w:i w:val="0"/>
-        </w:rPr>
-      </w:pPr>
-      <w:r>
-        <w:rPr>
-          <w:i w:val="0"/>
-        </w:rPr>
-        <w:t>build.xml takes several files and combines them all in to one index.html file.</w:t>
-      </w:r>
-    </w:p>
-    <w:p>
-      <w:pPr>
-        <w:rPr>
-          <w:i w:val="0"/>
-        </w:rPr>
-      </w:pPr>
+        <w:t xml:space="preserve">The copy target copies everything from </w:t>
+      </w:r>
+      <w:proofErr w:type="spellStart"/>
+      <w:r>
+        <w:rPr>
+          <w:i w:val="0"/>
+        </w:rPr>
+        <w:t>LittleBlueBird</w:t>
+      </w:r>
+      <w:proofErr w:type="spellEnd"/>
+      <w:r>
+        <w:rPr>
+          <w:i w:val="0"/>
+        </w:rPr>
+        <w:t xml:space="preserve">/www to </w:t>
+      </w:r>
+      <w:proofErr w:type="spellStart"/>
+      <w:r>
+        <w:rPr>
+          <w:i w:val="0"/>
+        </w:rPr>
+        <w:t>LittleBlueBird</w:t>
+      </w:r>
+      <w:proofErr w:type="spellEnd"/>
+      <w:r>
+        <w:rPr>
+          <w:i w:val="0"/>
+        </w:rPr>
+        <w:t>/</w:t>
+      </w:r>
+      <w:proofErr w:type="spellStart"/>
+      <w:r>
+        <w:rPr>
+          <w:i w:val="0"/>
+        </w:rPr>
+        <w:t>src</w:t>
+      </w:r>
+      <w:proofErr w:type="spellEnd"/>
+      <w:r>
+        <w:rPr>
+          <w:i w:val="0"/>
+        </w:rPr>
+        <w:t>/main/</w:t>
+      </w:r>
+      <w:proofErr w:type="spellStart"/>
+      <w:r>
+        <w:rPr>
+          <w:i w:val="0"/>
+        </w:rPr>
+        <w:t>webapp</w:t>
+      </w:r>
+      <w:proofErr w:type="spellEnd"/>
+      <w:r>
+        <w:rPr>
+          <w:i w:val="0"/>
+        </w:rPr>
+        <w:t xml:space="preserve">/www.  Having these files under </w:t>
+      </w:r>
+      <w:proofErr w:type="spellStart"/>
+      <w:r>
+        <w:rPr>
+          <w:i w:val="0"/>
+        </w:rPr>
+        <w:t>src</w:t>
+      </w:r>
+      <w:proofErr w:type="spellEnd"/>
+      <w:r>
+        <w:rPr>
+          <w:i w:val="0"/>
+        </w:rPr>
+        <w:t>/main/</w:t>
+      </w:r>
+      <w:proofErr w:type="spellStart"/>
+      <w:r>
+        <w:rPr>
+          <w:i w:val="0"/>
+        </w:rPr>
+        <w:t>webapp</w:t>
+      </w:r>
+      <w:proofErr w:type="spellEnd"/>
+      <w:r>
+        <w:rPr>
+          <w:i w:val="0"/>
+        </w:rPr>
+        <w:t xml:space="preserve"> lets you test the mobile app from the browser.</w:t>
+      </w:r>
+    </w:p>
+    <w:p>
+      <w:pPr>
+        <w:rPr>
+          <w:i w:val="0"/>
+        </w:rPr>
+      </w:pPr>
+      <w:proofErr w:type="gramStart"/>
+      <w:r>
+        <w:rPr>
+          <w:i w:val="0"/>
+        </w:rPr>
+        <w:t>build.xml</w:t>
+      </w:r>
+      <w:proofErr w:type="gramEnd"/>
+      <w:r>
+        <w:rPr>
+          <w:i w:val="0"/>
+        </w:rPr>
+        <w:t xml:space="preserve"> takes several files and combines them all in to one index.html file.</w:t>
+      </w:r>
+    </w:p>
+    <w:p>
+      <w:pPr>
+        <w:rPr>
+          <w:i w:val="0"/>
+        </w:rPr>
+      </w:pPr>
+      <w:proofErr w:type="gramStart"/>
       <w:r>
         <w:rPr>
           <w:i w:val="0"/>
@@ -1922,7 +2417,14 @@
         <w:rPr>
           <w:i w:val="0"/>
         </w:rPr>
-        <w:t>uild.xml also takes several files and combines them all in to one controllers.js file</w:t>
+        <w:t>uild.xml</w:t>
+      </w:r>
+      <w:proofErr w:type="gramEnd"/>
+      <w:r>
+        <w:rPr>
+          <w:i w:val="0"/>
+        </w:rPr>
+        <w:t xml:space="preserve"> also takes several files and combines them all in to one controllers.js file</w:t>
       </w:r>
     </w:p>
     <w:p>
@@ -1950,13 +2452,55 @@
         <w:rPr>
           <w:i w:val="0"/>
         </w:rPr>
-        <w:t xml:space="preserve">The mobile app explicitly avoids using angular’s $location object.  </w:t>
-      </w:r>
-      <w:r>
-        <w:rPr>
-          <w:i w:val="0"/>
-        </w:rPr>
-        <w:t>Instead, we use JQueryMobile’s navigation paradigm:  All pages are actually contained in the index.html.  This file is HUGE.  Pages are indentified by &lt;div&gt; tags via ‘id’ attributes and data-role=”page” attributes.</w:t>
+        <w:t xml:space="preserve">The mobile app explicitly avoids using </w:t>
+      </w:r>
+      <w:proofErr w:type="spellStart"/>
+      <w:r>
+        <w:rPr>
+          <w:i w:val="0"/>
+        </w:rPr>
+        <w:t>angular’s</w:t>
+      </w:r>
+      <w:proofErr w:type="spellEnd"/>
+      <w:r>
+        <w:rPr>
+          <w:i w:val="0"/>
+        </w:rPr>
+        <w:t xml:space="preserve"> $location object.  </w:t>
+      </w:r>
+      <w:r>
+        <w:rPr>
+          <w:i w:val="0"/>
+        </w:rPr>
+        <w:t xml:space="preserve">Instead, we use </w:t>
+      </w:r>
+      <w:proofErr w:type="spellStart"/>
+      <w:r>
+        <w:rPr>
+          <w:i w:val="0"/>
+        </w:rPr>
+        <w:t>JQueryMobile’s</w:t>
+      </w:r>
+      <w:proofErr w:type="spellEnd"/>
+      <w:r>
+        <w:rPr>
+          <w:i w:val="0"/>
+        </w:rPr>
+        <w:t xml:space="preserve"> navigation paradigm:  All pages are actually contained in the index.html.  This file is HUGE.  Pages are </w:t>
+      </w:r>
+      <w:proofErr w:type="spellStart"/>
+      <w:r>
+        <w:rPr>
+          <w:i w:val="0"/>
+        </w:rPr>
+        <w:t>indentified</w:t>
+      </w:r>
+      <w:proofErr w:type="spellEnd"/>
+      <w:r>
+        <w:rPr>
+          <w:i w:val="0"/>
+        </w:rPr>
+        <w:t xml:space="preserve"> by &lt;div&gt; tags via ‘id’ attributes and data-role=”page” attributes.</w:t>
       </w:r>
     </w:p>
     <w:p>
@@ -1978,20 +2522,98 @@
           <w:sz w:val="18"/>
           <w:szCs w:val="18"/>
         </w:rPr>
-        <w:t>&lt;div id="wishlist" data-role="page"&gt;</w:t>
-      </w:r>
-    </w:p>
-    <w:p>
-      <w:pPr>
-        <w:rPr>
-          <w:i w:val="0"/>
-        </w:rPr>
-      </w:pPr>
-      <w:r>
-        <w:rPr>
-          <w:i w:val="0"/>
-        </w:rPr>
-        <w:t>This is the beginning of a “page” in index.html.  You would get to this page via an &lt;a&gt; tag with an href like this: href=”#wishlist”</w:t>
+        <w:t>&lt;div id="</w:t>
+      </w:r>
+      <w:proofErr w:type="spellStart"/>
+      <w:r>
+        <w:rPr>
+          <w:rFonts w:ascii="Consolas" w:hAnsi="Consolas" w:cs="Consolas"/>
+          <w:i w:val="0"/>
+          <w:iCs w:val="0"/>
+          <w:sz w:val="18"/>
+          <w:szCs w:val="18"/>
+        </w:rPr>
+        <w:t>wishlist</w:t>
+      </w:r>
+      <w:proofErr w:type="spellEnd"/>
+      <w:r>
+        <w:rPr>
+          <w:rFonts w:ascii="Consolas" w:hAnsi="Consolas" w:cs="Consolas"/>
+          <w:i w:val="0"/>
+          <w:iCs w:val="0"/>
+          <w:sz w:val="18"/>
+          <w:szCs w:val="18"/>
+        </w:rPr>
+        <w:t>" data-role="page"&gt;</w:t>
+      </w:r>
+    </w:p>
+    <w:p>
+      <w:pPr>
+        <w:rPr>
+          <w:i w:val="0"/>
+        </w:rPr>
+      </w:pPr>
+      <w:r>
+        <w:rPr>
+          <w:i w:val="0"/>
+        </w:rPr>
+        <w:t xml:space="preserve">This is the beginning of a “page” in index.html.  You would get to this page via an &lt;a&gt; tag with </w:t>
+      </w:r>
+      <w:proofErr w:type="gramStart"/>
+      <w:r>
+        <w:rPr>
+          <w:i w:val="0"/>
+        </w:rPr>
+        <w:t>an</w:t>
+      </w:r>
+      <w:proofErr w:type="gramEnd"/>
+      <w:r>
+        <w:rPr>
+          <w:i w:val="0"/>
+        </w:rPr>
+        <w:t xml:space="preserve"> </w:t>
+      </w:r>
+      <w:proofErr w:type="spellStart"/>
+      <w:r>
+        <w:rPr>
+          <w:i w:val="0"/>
+        </w:rPr>
+        <w:t>href</w:t>
+      </w:r>
+      <w:proofErr w:type="spellEnd"/>
+      <w:r>
+        <w:rPr>
+          <w:i w:val="0"/>
+        </w:rPr>
+        <w:t xml:space="preserve"> like this: </w:t>
+      </w:r>
+      <w:proofErr w:type="spellStart"/>
+      <w:r>
+        <w:rPr>
+          <w:i w:val="0"/>
+        </w:rPr>
+        <w:t>href</w:t>
+      </w:r>
+      <w:proofErr w:type="spellEnd"/>
+      <w:r>
+        <w:rPr>
+          <w:i w:val="0"/>
+        </w:rPr>
+        <w:t>=”#</w:t>
+      </w:r>
+      <w:proofErr w:type="spellStart"/>
+      <w:r>
+        <w:rPr>
+          <w:i w:val="0"/>
+        </w:rPr>
+        <w:t>wishlist</w:t>
+      </w:r>
+      <w:proofErr w:type="spellEnd"/>
+      <w:r>
+        <w:rPr>
+          <w:i w:val="0"/>
+        </w:rPr>
+        <w:t>”</w:t>
       </w:r>
     </w:p>
     <w:p>
@@ -2008,24 +2630,40 @@
           <w:i w:val="0"/>
         </w:rPr>
       </w:pPr>
+      <w:bookmarkStart w:id="4" w:name="_Toc367458756"/>
       <w:r>
         <w:rPr>
           <w:i w:val="0"/>
         </w:rPr>
         <w:t>How to Add a Page</w:t>
       </w:r>
-    </w:p>
-    <w:p>
-      <w:pPr>
-        <w:rPr>
-          <w:i w:val="0"/>
-        </w:rPr>
-      </w:pPr>
-      <w:r>
-        <w:rPr>
-          <w:i w:val="0"/>
-        </w:rPr>
-        <w:t>Create html file in LittleBlueBird/fragments/html</w:t>
+      <w:bookmarkEnd w:id="4"/>
+    </w:p>
+    <w:p>
+      <w:pPr>
+        <w:rPr>
+          <w:i w:val="0"/>
+        </w:rPr>
+      </w:pPr>
+      <w:r>
+        <w:rPr>
+          <w:i w:val="0"/>
+        </w:rPr>
+        <w:t xml:space="preserve">Create html file in </w:t>
+      </w:r>
+      <w:proofErr w:type="spellStart"/>
+      <w:r>
+        <w:rPr>
+          <w:i w:val="0"/>
+        </w:rPr>
+        <w:t>LittleBlueBird</w:t>
+      </w:r>
+      <w:proofErr w:type="spellEnd"/>
+      <w:r>
+        <w:rPr>
+          <w:i w:val="0"/>
+        </w:rPr>
+        <w:t>/fragments/html</w:t>
       </w:r>
     </w:p>
     <w:p>
@@ -2046,8 +2684,6 @@
         </w:rPr>
         <w:t>, target: create-index</w:t>
       </w:r>
-      <w:bookmarkStart w:id="3" w:name="_GoBack"/>
-      <w:bookmarkEnd w:id="3"/>
     </w:p>
     <w:p>
       <w:pPr>
@@ -2067,11 +2703,11 @@
       <w:pPr>
         <w:pStyle w:val="Heading1"/>
       </w:pPr>
-      <w:bookmarkStart w:id="4" w:name="_Toc367367285"/>
+      <w:bookmarkStart w:id="5" w:name="_Toc367458757"/>
       <w:r>
         <w:t>Build</w:t>
       </w:r>
-      <w:bookmarkEnd w:id="4"/>
+      <w:bookmarkEnd w:id="5"/>
     </w:p>
     <w:p/>
     <w:p>
@@ -2081,14 +2717,15 @@
           <w:i w:val="0"/>
         </w:rPr>
       </w:pPr>
-      <w:bookmarkStart w:id="5" w:name="_Toc367367286"/>
-      <w:r>
-        <w:rPr>
-          <w:i w:val="0"/>
-        </w:rPr>
+      <w:bookmarkStart w:id="6" w:name="_Toc367458758"/>
+      <w:r>
+        <w:rPr>
+          <w:i w:val="0"/>
+        </w:rPr>
+        <w:lastRenderedPageBreak/>
         <w:t>Web</w:t>
       </w:r>
-      <w:bookmarkEnd w:id="5"/>
+      <w:bookmarkEnd w:id="6"/>
     </w:p>
     <w:p>
       <w:pPr>
@@ -2097,27 +2734,36 @@
           <w:i w:val="0"/>
         </w:rPr>
       </w:pPr>
-      <w:bookmarkStart w:id="6" w:name="_Toc367367287"/>
+      <w:bookmarkStart w:id="7" w:name="_Toc367458759"/>
+      <w:proofErr w:type="spellStart"/>
       <w:r>
         <w:rPr>
           <w:i w:val="0"/>
         </w:rPr>
         <w:t>Localhost</w:t>
       </w:r>
-      <w:bookmarkEnd w:id="6"/>
-    </w:p>
-    <w:p>
-      <w:pPr>
-        <w:pStyle w:val="NoSpacing"/>
-      </w:pPr>
-    </w:p>
-    <w:p>
-      <w:pPr>
-        <w:pStyle w:val="NoSpacing"/>
-      </w:pPr>
-      <w:r>
-        <w:lastRenderedPageBreak/>
-        <w:t xml:space="preserve">C:\users\bdunklau\&gt; netstat –a –o –n </w:t>
+      <w:bookmarkEnd w:id="7"/>
+      <w:proofErr w:type="spellEnd"/>
+    </w:p>
+    <w:p>
+      <w:pPr>
+        <w:pStyle w:val="NoSpacing"/>
+      </w:pPr>
+    </w:p>
+    <w:p>
+      <w:pPr>
+        <w:pStyle w:val="NoSpacing"/>
+      </w:pPr>
+      <w:r>
+        <w:t xml:space="preserve">C:\users\bdunklau\&gt; </w:t>
+      </w:r>
+      <w:proofErr w:type="spellStart"/>
+      <w:r>
+        <w:t>netstat</w:t>
+      </w:r>
+      <w:proofErr w:type="spellEnd"/>
+      <w:r>
+        <w:t xml:space="preserve"> –a –o –n </w:t>
       </w:r>
     </w:p>
     <w:p>
@@ -2133,32 +2779,73 @@
         <w:pStyle w:val="NoSpacing"/>
       </w:pPr>
       <w:r>
-        <w:t>C:\users\bdunklau\&gt; taskkill /F /PID [pid]</w:t>
-      </w:r>
-    </w:p>
-    <w:p>
-      <w:pPr>
-        <w:pStyle w:val="NoSpacing"/>
-      </w:pPr>
-      <w:r>
-        <w:t>Cd lit[tab]</w:t>
-      </w:r>
-    </w:p>
-    <w:p>
-      <w:pPr>
-        <w:pStyle w:val="NoSpacing"/>
-      </w:pPr>
-      <w:r>
-        <w:t xml:space="preserve"> C:\users\bdunklau\LittleBlueBird\&gt; sbt</w:t>
-      </w:r>
-    </w:p>
-    <w:p>
-      <w:pPr>
-        <w:pStyle w:val="NoSpacing"/>
-      </w:pPr>
-      <w:r>
-        <w:t>&gt;container:start</w:t>
-      </w:r>
+        <w:t xml:space="preserve">C:\users\bdunklau\&gt; </w:t>
+      </w:r>
+      <w:proofErr w:type="spellStart"/>
+      <w:r>
+        <w:t>taskkill</w:t>
+      </w:r>
+      <w:proofErr w:type="spellEnd"/>
+      <w:r>
+        <w:t xml:space="preserve"> /F /PID [</w:t>
+      </w:r>
+      <w:proofErr w:type="spellStart"/>
+      <w:proofErr w:type="gramStart"/>
+      <w:r>
+        <w:t>pid</w:t>
+      </w:r>
+      <w:proofErr w:type="spellEnd"/>
+      <w:proofErr w:type="gramEnd"/>
+      <w:r>
+        <w:t>]</w:t>
+      </w:r>
+    </w:p>
+    <w:p>
+      <w:pPr>
+        <w:pStyle w:val="NoSpacing"/>
+      </w:pPr>
+      <w:r>
+        <w:t xml:space="preserve">Cd </w:t>
+      </w:r>
+      <w:proofErr w:type="gramStart"/>
+      <w:r>
+        <w:t>lit[</w:t>
+      </w:r>
+      <w:proofErr w:type="gramEnd"/>
+      <w:r>
+        <w:t>tab]</w:t>
+      </w:r>
+    </w:p>
+    <w:p>
+      <w:pPr>
+        <w:pStyle w:val="NoSpacing"/>
+      </w:pPr>
+      <w:r>
+        <w:t xml:space="preserve"> C:\users\bdunklau\LittleBlueBird\&gt; </w:t>
+      </w:r>
+      <w:proofErr w:type="spellStart"/>
+      <w:r>
+        <w:t>sbt</w:t>
+      </w:r>
+      <w:proofErr w:type="spellEnd"/>
+    </w:p>
+    <w:p>
+      <w:pPr>
+        <w:pStyle w:val="NoSpacing"/>
+      </w:pPr>
+      <w:r>
+        <w:t>&gt;</w:t>
+      </w:r>
+      <w:proofErr w:type="spellStart"/>
+      <w:r>
+        <w:t>container</w:t>
+      </w:r>
+      <w:proofErr w:type="gramStart"/>
+      <w:r>
+        <w:t>:start</w:t>
+      </w:r>
+      <w:proofErr w:type="spellEnd"/>
+      <w:proofErr w:type="gramEnd"/>
     </w:p>
     <w:p>
       <w:pPr>
@@ -2177,37 +2864,112 @@
       <w:pPr>
         <w:pStyle w:val="NoSpacing"/>
       </w:pPr>
-      <w:r>
-        <w:t>up arrow twice, ENTER  (container:stop)</w:t>
-      </w:r>
-    </w:p>
-    <w:p>
-      <w:pPr>
-        <w:pStyle w:val="NoSpacing"/>
-      </w:pPr>
-      <w:r>
-        <w:t>up arrow twice, ENTER  (container:start)</w:t>
-      </w:r>
-    </w:p>
-    <w:p>
-      <w:pPr>
-        <w:pStyle w:val="NoSpacing"/>
-      </w:pPr>
-      <w:r>
-        <w:t>The stop/start is all you have to do if scala files change.  container:start recompiles before starting jetty.</w:t>
-      </w:r>
-    </w:p>
-    <w:p>
-      <w:pPr>
-        <w:rPr>
-          <w:i w:val="0"/>
-        </w:rPr>
-      </w:pPr>
-      <w:r>
-        <w:rPr>
-          <w:i w:val="0"/>
-        </w:rPr>
-        <w:t>Jetty is configured to look at the LBB project for html/js/css files.</w:t>
+      <w:proofErr w:type="gramStart"/>
+      <w:r>
+        <w:t>up</w:t>
+      </w:r>
+      <w:proofErr w:type="gramEnd"/>
+      <w:r>
+        <w:t xml:space="preserve"> arrow twice, ENTER  (</w:t>
+      </w:r>
+      <w:proofErr w:type="spellStart"/>
+      <w:r>
+        <w:t>container:stop</w:t>
+      </w:r>
+      <w:proofErr w:type="spellEnd"/>
+      <w:r>
+        <w:t>)</w:t>
+      </w:r>
+    </w:p>
+    <w:p>
+      <w:pPr>
+        <w:pStyle w:val="NoSpacing"/>
+      </w:pPr>
+      <w:proofErr w:type="gramStart"/>
+      <w:r>
+        <w:t>up</w:t>
+      </w:r>
+      <w:proofErr w:type="gramEnd"/>
+      <w:r>
+        <w:t xml:space="preserve"> arrow twice, ENTER  (</w:t>
+      </w:r>
+      <w:proofErr w:type="spellStart"/>
+      <w:r>
+        <w:t>container:start</w:t>
+      </w:r>
+      <w:proofErr w:type="spellEnd"/>
+      <w:r>
+        <w:t>)</w:t>
+      </w:r>
+    </w:p>
+    <w:p>
+      <w:pPr>
+        <w:pStyle w:val="NoSpacing"/>
+      </w:pPr>
+      <w:r>
+        <w:t xml:space="preserve">The stop/start is all you have to do if </w:t>
+      </w:r>
+      <w:proofErr w:type="spellStart"/>
+      <w:r>
+        <w:t>scala</w:t>
+      </w:r>
+      <w:proofErr w:type="spellEnd"/>
+      <w:r>
+        <w:t xml:space="preserve"> files change.  </w:t>
+      </w:r>
+      <w:proofErr w:type="spellStart"/>
+      <w:proofErr w:type="gramStart"/>
+      <w:r>
+        <w:t>container:</w:t>
+      </w:r>
+      <w:proofErr w:type="gramEnd"/>
+      <w:r>
+        <w:t>start</w:t>
+      </w:r>
+      <w:proofErr w:type="spellEnd"/>
+      <w:r>
+        <w:t xml:space="preserve"> recompiles before starting jetty.</w:t>
+      </w:r>
+    </w:p>
+    <w:p>
+      <w:pPr>
+        <w:rPr>
+          <w:i w:val="0"/>
+        </w:rPr>
+      </w:pPr>
+      <w:r>
+        <w:rPr>
+          <w:i w:val="0"/>
+        </w:rPr>
+        <w:t>Jetty is configured to look at the LBB project for html/</w:t>
+      </w:r>
+      <w:proofErr w:type="spellStart"/>
+      <w:r>
+        <w:rPr>
+          <w:i w:val="0"/>
+        </w:rPr>
+        <w:t>js</w:t>
+      </w:r>
+      <w:proofErr w:type="spellEnd"/>
+      <w:r>
+        <w:rPr>
+          <w:i w:val="0"/>
+        </w:rPr>
+        <w:t>/</w:t>
+      </w:r>
+      <w:proofErr w:type="spellStart"/>
+      <w:r>
+        <w:rPr>
+          <w:i w:val="0"/>
+        </w:rPr>
+        <w:t>css</w:t>
+      </w:r>
+      <w:proofErr w:type="spellEnd"/>
+      <w:r>
+        <w:rPr>
+          <w:i w:val="0"/>
+        </w:rPr>
+        <w:t xml:space="preserve"> files.</w:t>
       </w:r>
     </w:p>
     <w:p>
@@ -2225,21 +2987,42 @@
           <w:i w:val="0"/>
         </w:rPr>
       </w:pPr>
-      <w:bookmarkStart w:id="7" w:name="_Toc367367288"/>
+      <w:bookmarkStart w:id="8" w:name="_Toc367458760"/>
       <w:r>
         <w:rPr>
           <w:i w:val="0"/>
         </w:rPr>
         <w:t>Production</w:t>
       </w:r>
-      <w:bookmarkEnd w:id="7"/>
-    </w:p>
-    <w:p>
-      <w:pPr>
-        <w:pStyle w:val="NoSpacing"/>
-      </w:pPr>
-      <w:r>
-        <w:t>LittleBlueBird/src/main/webapp/WEB-INF/web.xml</w:t>
+      <w:bookmarkEnd w:id="8"/>
+    </w:p>
+    <w:p>
+      <w:pPr>
+        <w:pStyle w:val="NoSpacing"/>
+      </w:pPr>
+      <w:proofErr w:type="spellStart"/>
+      <w:r>
+        <w:t>LittleBlueBird</w:t>
+      </w:r>
+      <w:proofErr w:type="spellEnd"/>
+      <w:r>
+        <w:t>/</w:t>
+      </w:r>
+      <w:proofErr w:type="spellStart"/>
+      <w:r>
+        <w:t>src</w:t>
+      </w:r>
+      <w:proofErr w:type="spellEnd"/>
+      <w:r>
+        <w:t>/main/</w:t>
+      </w:r>
+      <w:proofErr w:type="spellStart"/>
+      <w:r>
+        <w:t>webapp</w:t>
+      </w:r>
+      <w:proofErr w:type="spellEnd"/>
+      <w:r>
+        <w:t>/WEB-INF/web.xml</w:t>
       </w:r>
     </w:p>
     <w:p>
@@ -2283,6 +3066,7 @@
           <w:szCs w:val="18"/>
         </w:rPr>
       </w:pPr>
+      <w:proofErr w:type="gramStart"/>
       <w:r>
         <w:rPr>
           <w:rFonts w:ascii="Consolas" w:hAnsi="Consolas" w:cs="Consolas"/>
@@ -2292,7 +3076,19 @@
           <w:sz w:val="18"/>
           <w:szCs w:val="18"/>
         </w:rPr>
-        <w:t>&lt;!-- FOR JETTY ONLY - REMOVE WHEN DEPLOYING TO TOMCAT --&gt;</w:t>
+        <w:t>&lt;!--</w:t>
+      </w:r>
+      <w:proofErr w:type="gramEnd"/>
+      <w:r>
+        <w:rPr>
+          <w:rFonts w:ascii="Consolas" w:hAnsi="Consolas" w:cs="Consolas"/>
+          <w:i w:val="0"/>
+          <w:iCs w:val="0"/>
+          <w:color w:val="3F5FBF"/>
+          <w:sz w:val="18"/>
+          <w:szCs w:val="18"/>
+        </w:rPr>
+        <w:t xml:space="preserve"> FOR JETTY ONLY - REMOVE WHEN DEPLOYING TO TOMCAT --&gt;</w:t>
       </w:r>
     </w:p>
     <w:p>
@@ -2320,6 +3116,7 @@
         </w:rPr>
         <w:t>&lt;</w:t>
       </w:r>
+      <w:proofErr w:type="gramStart"/>
       <w:r>
         <w:rPr>
           <w:rFonts w:ascii="Consolas" w:hAnsi="Consolas" w:cs="Consolas"/>
@@ -2331,6 +3128,7 @@
         </w:rPr>
         <w:t>servlet</w:t>
       </w:r>
+      <w:proofErr w:type="gramEnd"/>
       <w:r>
         <w:rPr>
           <w:rFonts w:ascii="Consolas" w:hAnsi="Consolas" w:cs="Consolas"/>
@@ -2368,6 +3166,7 @@
         </w:rPr>
         <w:t xml:space="preserve">    </w:t>
       </w:r>
+      <w:proofErr w:type="gramStart"/>
       <w:r>
         <w:rPr>
           <w:rFonts w:ascii="Consolas" w:hAnsi="Consolas" w:cs="Consolas"/>
@@ -2377,7 +3176,43 @@
           <w:sz w:val="18"/>
           <w:szCs w:val="18"/>
         </w:rPr>
-        <w:t>&lt;!-- Override init parameter to avoid nasty --&gt;</w:t>
+        <w:t>&lt;!--</w:t>
+      </w:r>
+      <w:proofErr w:type="gramEnd"/>
+      <w:r>
+        <w:rPr>
+          <w:rFonts w:ascii="Consolas" w:hAnsi="Consolas" w:cs="Consolas"/>
+          <w:i w:val="0"/>
+          <w:iCs w:val="0"/>
+          <w:color w:val="3F5FBF"/>
+          <w:sz w:val="18"/>
+          <w:szCs w:val="18"/>
+        </w:rPr>
+        <w:t xml:space="preserve"> Override </w:t>
+      </w:r>
+      <w:proofErr w:type="spellStart"/>
+      <w:r>
+        <w:rPr>
+          <w:rFonts w:ascii="Consolas" w:hAnsi="Consolas" w:cs="Consolas"/>
+          <w:i w:val="0"/>
+          <w:iCs w:val="0"/>
+          <w:color w:val="3F5FBF"/>
+          <w:sz w:val="18"/>
+          <w:szCs w:val="18"/>
+        </w:rPr>
+        <w:t>init</w:t>
+      </w:r>
+      <w:proofErr w:type="spellEnd"/>
+      <w:r>
+        <w:rPr>
+          <w:rFonts w:ascii="Consolas" w:hAnsi="Consolas" w:cs="Consolas"/>
+          <w:i w:val="0"/>
+          <w:iCs w:val="0"/>
+          <w:color w:val="3F5FBF"/>
+          <w:sz w:val="18"/>
+          <w:szCs w:val="18"/>
+        </w:rPr>
+        <w:t xml:space="preserve"> parameter to avoid nasty --&gt;</w:t>
       </w:r>
     </w:p>
     <w:p>
@@ -2405,6 +3240,7 @@
         </w:rPr>
         <w:t xml:space="preserve">    </w:t>
       </w:r>
+      <w:proofErr w:type="gramStart"/>
       <w:r>
         <w:rPr>
           <w:rFonts w:ascii="Consolas" w:hAnsi="Consolas" w:cs="Consolas"/>
@@ -2414,7 +3250,19 @@
           <w:sz w:val="18"/>
           <w:szCs w:val="18"/>
         </w:rPr>
-        <w:t>&lt;!-- file locking issue on windows.         --&gt;</w:t>
+        <w:t>&lt;!--</w:t>
+      </w:r>
+      <w:proofErr w:type="gramEnd"/>
+      <w:r>
+        <w:rPr>
+          <w:rFonts w:ascii="Consolas" w:hAnsi="Consolas" w:cs="Consolas"/>
+          <w:i w:val="0"/>
+          <w:iCs w:val="0"/>
+          <w:color w:val="3F5FBF"/>
+          <w:sz w:val="18"/>
+          <w:szCs w:val="18"/>
+        </w:rPr>
+        <w:t xml:space="preserve"> file locking issue on windows.         --&gt;</w:t>
       </w:r>
     </w:p>
     <w:p>
@@ -2556,6 +3404,8 @@
         </w:rPr>
         <w:t>&lt;</w:t>
       </w:r>
+      <w:proofErr w:type="spellStart"/>
+      <w:proofErr w:type="gramStart"/>
       <w:r>
         <w:rPr>
           <w:rFonts w:ascii="Consolas" w:hAnsi="Consolas" w:cs="Consolas"/>
@@ -2567,6 +3417,8 @@
         </w:rPr>
         <w:t>init-param</w:t>
       </w:r>
+      <w:proofErr w:type="spellEnd"/>
+      <w:proofErr w:type="gramEnd"/>
       <w:r>
         <w:rPr>
           <w:rFonts w:ascii="Consolas" w:hAnsi="Consolas" w:cs="Consolas"/>
@@ -2615,6 +3467,7 @@
         </w:rPr>
         <w:t>&lt;</w:t>
       </w:r>
+      <w:proofErr w:type="spellStart"/>
       <w:r>
         <w:rPr>
           <w:rFonts w:ascii="Consolas" w:hAnsi="Consolas" w:cs="Consolas"/>
@@ -2624,7 +3477,19 @@
           <w:sz w:val="18"/>
           <w:szCs w:val="18"/>
         </w:rPr>
-        <w:t>param-name</w:t>
+        <w:t>param</w:t>
+      </w:r>
+      <w:proofErr w:type="spellEnd"/>
+      <w:r>
+        <w:rPr>
+          <w:rFonts w:ascii="Consolas" w:hAnsi="Consolas" w:cs="Consolas"/>
+          <w:i w:val="0"/>
+          <w:iCs w:val="0"/>
+          <w:color w:val="3F7F7F"/>
+          <w:sz w:val="18"/>
+          <w:szCs w:val="18"/>
+        </w:rPr>
+        <w:t>-name</w:t>
       </w:r>
       <w:r>
         <w:rPr>
@@ -2637,6 +3502,7 @@
         </w:rPr>
         <w:t>&gt;</w:t>
       </w:r>
+      <w:proofErr w:type="spellStart"/>
       <w:r>
         <w:rPr>
           <w:rFonts w:ascii="Consolas" w:hAnsi="Consolas" w:cs="Consolas"/>
@@ -2648,6 +3514,7 @@
         </w:rPr>
         <w:t>useFileMappedBuffer</w:t>
       </w:r>
+      <w:proofErr w:type="spellEnd"/>
       <w:r>
         <w:rPr>
           <w:rFonts w:ascii="Consolas" w:hAnsi="Consolas" w:cs="Consolas"/>
@@ -2659,6 +3526,7 @@
         </w:rPr>
         <w:t>&lt;/</w:t>
       </w:r>
+      <w:proofErr w:type="spellStart"/>
       <w:r>
         <w:rPr>
           <w:rFonts w:ascii="Consolas" w:hAnsi="Consolas" w:cs="Consolas"/>
@@ -2668,7 +3536,19 @@
           <w:sz w:val="18"/>
           <w:szCs w:val="18"/>
         </w:rPr>
-        <w:t>param-name</w:t>
+        <w:t>param</w:t>
+      </w:r>
+      <w:proofErr w:type="spellEnd"/>
+      <w:r>
+        <w:rPr>
+          <w:rFonts w:ascii="Consolas" w:hAnsi="Consolas" w:cs="Consolas"/>
+          <w:i w:val="0"/>
+          <w:iCs w:val="0"/>
+          <w:color w:val="3F7F7F"/>
+          <w:sz w:val="18"/>
+          <w:szCs w:val="18"/>
+        </w:rPr>
+        <w:t>-name</w:t>
       </w:r>
       <w:r>
         <w:rPr>
@@ -2718,6 +3598,7 @@
         </w:rPr>
         <w:t>&lt;</w:t>
       </w:r>
+      <w:proofErr w:type="spellStart"/>
       <w:r>
         <w:rPr>
           <w:rFonts w:ascii="Consolas" w:hAnsi="Consolas" w:cs="Consolas"/>
@@ -2727,7 +3608,19 @@
           <w:sz w:val="18"/>
           <w:szCs w:val="18"/>
         </w:rPr>
-        <w:t>param-value</w:t>
+        <w:t>param</w:t>
+      </w:r>
+      <w:proofErr w:type="spellEnd"/>
+      <w:r>
+        <w:rPr>
+          <w:rFonts w:ascii="Consolas" w:hAnsi="Consolas" w:cs="Consolas"/>
+          <w:i w:val="0"/>
+          <w:iCs w:val="0"/>
+          <w:color w:val="3F7F7F"/>
+          <w:sz w:val="18"/>
+          <w:szCs w:val="18"/>
+        </w:rPr>
+        <w:t>-value</w:t>
       </w:r>
       <w:r>
         <w:rPr>
@@ -2762,6 +3655,7 @@
         </w:rPr>
         <w:t>&lt;/</w:t>
       </w:r>
+      <w:proofErr w:type="spellStart"/>
       <w:r>
         <w:rPr>
           <w:rFonts w:ascii="Consolas" w:hAnsi="Consolas" w:cs="Consolas"/>
@@ -2771,7 +3665,19 @@
           <w:sz w:val="18"/>
           <w:szCs w:val="18"/>
         </w:rPr>
-        <w:t>param-value</w:t>
+        <w:t>param</w:t>
+      </w:r>
+      <w:proofErr w:type="spellEnd"/>
+      <w:r>
+        <w:rPr>
+          <w:rFonts w:ascii="Consolas" w:hAnsi="Consolas" w:cs="Consolas"/>
+          <w:i w:val="0"/>
+          <w:iCs w:val="0"/>
+          <w:color w:val="3F7F7F"/>
+          <w:sz w:val="18"/>
+          <w:szCs w:val="18"/>
+        </w:rPr>
+        <w:t>-value</w:t>
       </w:r>
       <w:r>
         <w:rPr>
@@ -2821,6 +3727,7 @@
         </w:rPr>
         <w:t>&lt;/</w:t>
       </w:r>
+      <w:proofErr w:type="spellStart"/>
       <w:r>
         <w:rPr>
           <w:rFonts w:ascii="Consolas" w:hAnsi="Consolas" w:cs="Consolas"/>
@@ -2832,6 +3739,7 @@
         </w:rPr>
         <w:t>init-param</w:t>
       </w:r>
+      <w:proofErr w:type="spellEnd"/>
       <w:r>
         <w:rPr>
           <w:rFonts w:ascii="Consolas" w:hAnsi="Consolas" w:cs="Consolas"/>
@@ -2902,8 +3810,13 @@
         <w:sym w:font="Wingdings" w:char="F0E0"/>
       </w:r>
       <w:r>
-        <w:t xml:space="preserve"> cmd</w:t>
-      </w:r>
+        <w:t xml:space="preserve"> </w:t>
+      </w:r>
+      <w:proofErr w:type="spellStart"/>
+      <w:r>
+        <w:t>cmd</w:t>
+      </w:r>
+      <w:proofErr w:type="spellEnd"/>
     </w:p>
     <w:p>
       <w:pPr>
@@ -2918,16 +3831,26 @@
         <w:pStyle w:val="NoSpacing"/>
       </w:pPr>
       <w:r>
-        <w:t>C:\users\bdunklau\littlebluebird&gt; sbt</w:t>
-      </w:r>
-    </w:p>
-    <w:p>
-      <w:pPr>
-        <w:pStyle w:val="NoSpacing"/>
-      </w:pPr>
-      <w:r>
-        <w:t>&gt; package</w:t>
-      </w:r>
+        <w:t xml:space="preserve">C:\users\bdunklau\littlebluebird&gt; </w:t>
+      </w:r>
+      <w:proofErr w:type="spellStart"/>
+      <w:r>
+        <w:t>sbt</w:t>
+      </w:r>
+      <w:proofErr w:type="spellEnd"/>
+    </w:p>
+    <w:p>
+      <w:pPr>
+        <w:pStyle w:val="NoSpacing"/>
+      </w:pPr>
+      <w:r>
+        <w:t xml:space="preserve">&gt; </w:t>
+      </w:r>
+      <w:proofErr w:type="gramStart"/>
+      <w:r>
+        <w:t>package</w:t>
+      </w:r>
+      <w:proofErr w:type="gramEnd"/>
     </w:p>
     <w:p>
       <w:pPr>
@@ -2969,12 +3892,14 @@
       <w:r>
         <w:t xml:space="preserve">Rename as:  </w:t>
       </w:r>
+      <w:proofErr w:type="spellStart"/>
       <w:r>
         <w:rPr>
           <w:b/>
         </w:rPr>
         <w:t>gf.war</w:t>
       </w:r>
+      <w:proofErr w:type="spellEnd"/>
     </w:p>
     <w:p>
       <w:pPr>
@@ -2986,12 +3911,42 @@
       <w:r>
         <w:t xml:space="preserve">Make a copy:  </w:t>
       </w:r>
+      <w:proofErr w:type="spellStart"/>
       <w:r>
         <w:rPr>
           <w:b/>
         </w:rPr>
-        <w:t>gf-yyyy-MM-dd.war</w:t>
-      </w:r>
+        <w:t>gf</w:t>
+      </w:r>
+      <w:proofErr w:type="spellEnd"/>
+      <w:r>
+        <w:rPr>
+          <w:b/>
+        </w:rPr>
+        <w:t>-</w:t>
+      </w:r>
+      <w:proofErr w:type="spellStart"/>
+      <w:r>
+        <w:rPr>
+          <w:b/>
+        </w:rPr>
+        <w:t>yyyy</w:t>
+      </w:r>
+      <w:proofErr w:type="spellEnd"/>
+      <w:r>
+        <w:rPr>
+          <w:b/>
+        </w:rPr>
+        <w:t>-MM-</w:t>
+      </w:r>
+      <w:proofErr w:type="spellStart"/>
+      <w:r>
+        <w:rPr>
+          <w:b/>
+        </w:rPr>
+        <w:t>dd.war</w:t>
+      </w:r>
+      <w:proofErr w:type="spellEnd"/>
     </w:p>
     <w:p>
       <w:pPr>
@@ -3087,6 +4042,7 @@
         <w:pStyle w:val="NoSpacing"/>
       </w:pPr>
       <w:r>
+        <w:lastRenderedPageBreak/>
         <w:t xml:space="preserve">Go back to </w:t>
       </w:r>
       <w:hyperlink r:id="rId8" w:history="1">
@@ -3115,8 +4071,13 @@
         <w:pStyle w:val="NoSpacing"/>
       </w:pPr>
       <w:r>
-        <w:t>Deployment to eatj.com takes about 5 mins</w:t>
-      </w:r>
+        <w:t xml:space="preserve">Deployment to eatj.com takes about 5 </w:t>
+      </w:r>
+      <w:proofErr w:type="spellStart"/>
+      <w:r>
+        <w:t>mins</w:t>
+      </w:r>
+      <w:proofErr w:type="spellEnd"/>
     </w:p>
     <w:p/>
     <w:p>
@@ -3126,15 +4087,14 @@
           <w:i w:val="0"/>
         </w:rPr>
       </w:pPr>
-      <w:bookmarkStart w:id="8" w:name="_Toc367367289"/>
-      <w:r>
-        <w:rPr>
-          <w:i w:val="0"/>
-        </w:rPr>
-        <w:lastRenderedPageBreak/>
+      <w:bookmarkStart w:id="9" w:name="_Toc367458761"/>
+      <w:r>
+        <w:rPr>
+          <w:i w:val="0"/>
+        </w:rPr>
         <w:t>Mobile</w:t>
       </w:r>
-      <w:bookmarkEnd w:id="8"/>
+      <w:bookmarkEnd w:id="9"/>
     </w:p>
     <w:p>
       <w:pPr>
@@ -3143,14 +4103,16 @@
           <w:i w:val="0"/>
         </w:rPr>
       </w:pPr>
-      <w:bookmarkStart w:id="9" w:name="_Toc367367290"/>
+      <w:bookmarkStart w:id="10" w:name="_Toc367458762"/>
+      <w:proofErr w:type="spellStart"/>
       <w:r>
         <w:rPr>
           <w:i w:val="0"/>
         </w:rPr>
         <w:t>Localhost</w:t>
       </w:r>
-      <w:bookmarkEnd w:id="9"/>
+      <w:bookmarkEnd w:id="10"/>
+      <w:proofErr w:type="spellEnd"/>
     </w:p>
     <w:p>
       <w:pPr>
@@ -3163,7 +4125,15 @@
         <w:sym w:font="Wingdings" w:char="F0E0"/>
       </w:r>
       <w:r>
-        <w:t xml:space="preserve"> LittleBlueBird/build.xml </w:t>
+        <w:t xml:space="preserve"> </w:t>
+      </w:r>
+      <w:proofErr w:type="spellStart"/>
+      <w:r>
+        <w:t>LittleBlueBird</w:t>
+      </w:r>
+      <w:proofErr w:type="spellEnd"/>
+      <w:r>
+        <w:t xml:space="preserve">/build.xml </w:t>
       </w:r>
       <w:r>
         <w:sym w:font="Wingdings" w:char="F0E0"/>
@@ -3183,23 +4153,63 @@
         <w:rPr>
           <w:b/>
         </w:rPr>
-        <w:t>If scala files changed,</w:t>
-      </w:r>
-    </w:p>
-    <w:p>
-      <w:pPr>
-        <w:pStyle w:val="NoSpacing"/>
-      </w:pPr>
-      <w:r>
-        <w:t>Up arrow twice, ENTER  (container:stop)</w:t>
-      </w:r>
-    </w:p>
-    <w:p>
-      <w:pPr>
-        <w:pStyle w:val="NoSpacing"/>
-      </w:pPr>
-      <w:r>
-        <w:t>Up arrow twice, ENTER  (container:start)</w:t>
+        <w:t xml:space="preserve">If </w:t>
+      </w:r>
+      <w:proofErr w:type="spellStart"/>
+      <w:r>
+        <w:rPr>
+          <w:b/>
+        </w:rPr>
+        <w:t>scala</w:t>
+      </w:r>
+      <w:proofErr w:type="spellEnd"/>
+      <w:r>
+        <w:rPr>
+          <w:b/>
+        </w:rPr>
+        <w:t xml:space="preserve"> files changed,</w:t>
+      </w:r>
+    </w:p>
+    <w:p>
+      <w:pPr>
+        <w:pStyle w:val="NoSpacing"/>
+      </w:pPr>
+      <w:r>
+        <w:t xml:space="preserve">Up arrow twice, </w:t>
+      </w:r>
+      <w:proofErr w:type="gramStart"/>
+      <w:r>
+        <w:t>ENTER  (</w:t>
+      </w:r>
+      <w:proofErr w:type="spellStart"/>
+      <w:proofErr w:type="gramEnd"/>
+      <w:r>
+        <w:t>container:stop</w:t>
+      </w:r>
+      <w:proofErr w:type="spellEnd"/>
+      <w:r>
+        <w:t>)</w:t>
+      </w:r>
+    </w:p>
+    <w:p>
+      <w:pPr>
+        <w:pStyle w:val="NoSpacing"/>
+      </w:pPr>
+      <w:r>
+        <w:t xml:space="preserve">Up arrow twice, </w:t>
+      </w:r>
+      <w:proofErr w:type="gramStart"/>
+      <w:r>
+        <w:t>ENTER  (</w:t>
+      </w:r>
+      <w:proofErr w:type="spellStart"/>
+      <w:proofErr w:type="gramEnd"/>
+      <w:r>
+        <w:t>container:start</w:t>
+      </w:r>
+      <w:proofErr w:type="spellEnd"/>
+      <w:r>
+        <w:t>)</w:t>
       </w:r>
     </w:p>
     <w:p>
@@ -3214,30 +4224,37 @@
           <w:i w:val="0"/>
         </w:rPr>
       </w:pPr>
-      <w:bookmarkStart w:id="10" w:name="_Toc367367291"/>
+      <w:bookmarkStart w:id="11" w:name="_Toc367458763"/>
       <w:r>
         <w:rPr>
           <w:i w:val="0"/>
         </w:rPr>
         <w:t>Production</w:t>
       </w:r>
-      <w:bookmarkEnd w:id="10"/>
-    </w:p>
-    <w:p>
-      <w:pPr>
-        <w:pStyle w:val="NoSpacing"/>
-      </w:pPr>
+      <w:bookmarkEnd w:id="11"/>
+    </w:p>
+    <w:p>
+      <w:pPr>
+        <w:pStyle w:val="NoSpacing"/>
+      </w:pPr>
+      <w:proofErr w:type="spellStart"/>
       <w:r>
         <w:t>Eclipe</w:t>
       </w:r>
-    </w:p>
-    <w:p>
-      <w:pPr>
-        <w:pStyle w:val="NoSpacing"/>
-      </w:pPr>
-      <w:r>
-        <w:t>Right-click LittleBlueBird</w:t>
-      </w:r>
+      <w:proofErr w:type="spellEnd"/>
+    </w:p>
+    <w:p>
+      <w:pPr>
+        <w:pStyle w:val="NoSpacing"/>
+      </w:pPr>
+      <w:r>
+        <w:t xml:space="preserve">Right-click </w:t>
+      </w:r>
+      <w:proofErr w:type="spellStart"/>
+      <w:r>
+        <w:t>LittleBlueBird</w:t>
+      </w:r>
+      <w:proofErr w:type="spellEnd"/>
     </w:p>
     <w:p>
       <w:pPr>
@@ -3264,8 +4281,30 @@
         <w:rPr>
           <w:b/>
         </w:rPr>
-        <w:t>Uncheck src/main/resources/props/default.props</w:t>
-      </w:r>
+        <w:t xml:space="preserve">Uncheck </w:t>
+      </w:r>
+      <w:proofErr w:type="spellStart"/>
+      <w:r>
+        <w:rPr>
+          <w:b/>
+        </w:rPr>
+        <w:t>src</w:t>
+      </w:r>
+      <w:proofErr w:type="spellEnd"/>
+      <w:r>
+        <w:rPr>
+          <w:b/>
+        </w:rPr>
+        <w:t>/main/resources/props/</w:t>
+      </w:r>
+      <w:proofErr w:type="spellStart"/>
+      <w:r>
+        <w:rPr>
+          <w:b/>
+        </w:rPr>
+        <w:t>default.props</w:t>
+      </w:r>
+      <w:proofErr w:type="spellEnd"/>
     </w:p>
     <w:p>
       <w:pPr>
@@ -3293,7 +4332,15 @@
         <w:pStyle w:val="NoSpacing"/>
       </w:pPr>
       <w:r>
-        <w:t>Unlock the iOS and Android keys</w:t>
+        <w:t xml:space="preserve">Unlock the </w:t>
+      </w:r>
+      <w:proofErr w:type="spellStart"/>
+      <w:r>
+        <w:t>iOS</w:t>
+      </w:r>
+      <w:proofErr w:type="spellEnd"/>
+      <w:r>
+        <w:t xml:space="preserve"> and Android keys</w:t>
       </w:r>
     </w:p>
     <w:p>
@@ -3328,11 +4375,11 @@
       <w:pPr>
         <w:pStyle w:val="Heading1"/>
       </w:pPr>
-      <w:bookmarkStart w:id="11" w:name="_Toc367367292"/>
+      <w:bookmarkStart w:id="12" w:name="_Toc367458764"/>
       <w:r>
         <w:t>Deploy</w:t>
       </w:r>
-      <w:bookmarkEnd w:id="11"/>
+      <w:bookmarkEnd w:id="12"/>
     </w:p>
     <w:p>
       <w:pPr>
@@ -3346,14 +4393,14 @@
           <w:i w:val="0"/>
         </w:rPr>
       </w:pPr>
-      <w:bookmarkStart w:id="12" w:name="_Toc367367293"/>
+      <w:bookmarkStart w:id="13" w:name="_Toc367458765"/>
       <w:r>
         <w:rPr>
           <w:i w:val="0"/>
         </w:rPr>
         <w:t>Web</w:t>
       </w:r>
-      <w:bookmarkEnd w:id="12"/>
+      <w:bookmarkEnd w:id="13"/>
     </w:p>
     <w:p>
       <w:pPr>
@@ -3367,14 +4414,16 @@
           <w:i w:val="0"/>
         </w:rPr>
       </w:pPr>
-      <w:bookmarkStart w:id="13" w:name="_Toc367367294"/>
+      <w:bookmarkStart w:id="14" w:name="_Toc367458766"/>
+      <w:proofErr w:type="spellStart"/>
       <w:r>
         <w:rPr>
           <w:i w:val="0"/>
         </w:rPr>
         <w:t>Localhost</w:t>
       </w:r>
-      <w:bookmarkEnd w:id="13"/>
+      <w:bookmarkEnd w:id="14"/>
+      <w:proofErr w:type="spellEnd"/>
     </w:p>
     <w:p>
       <w:pPr>
@@ -3408,8 +4457,21 @@
         <w:pStyle w:val="NoSpacing"/>
       </w:pPr>
       <w:r>
-        <w:t>When you built for localhost, you also deployed to localhost</w:t>
-      </w:r>
+        <w:t xml:space="preserve">When you built for </w:t>
+      </w:r>
+      <w:proofErr w:type="spellStart"/>
+      <w:r>
+        <w:t>localhost</w:t>
+      </w:r>
+      <w:proofErr w:type="spellEnd"/>
+      <w:r>
+        <w:t xml:space="preserve">, you also deployed to </w:t>
+      </w:r>
+      <w:proofErr w:type="spellStart"/>
+      <w:r>
+        <w:t>localhost</w:t>
+      </w:r>
+      <w:proofErr w:type="spellEnd"/>
     </w:p>
     <w:p>
       <w:pPr>
@@ -3441,14 +4503,14 @@
           <w:i w:val="0"/>
         </w:rPr>
       </w:pPr>
-      <w:bookmarkStart w:id="14" w:name="_Toc367367295"/>
+      <w:bookmarkStart w:id="15" w:name="_Toc367458767"/>
       <w:r>
         <w:rPr>
           <w:i w:val="0"/>
         </w:rPr>
         <w:t>Production</w:t>
       </w:r>
-      <w:bookmarkEnd w:id="14"/>
+      <w:bookmarkEnd w:id="15"/>
     </w:p>
     <w:p>
       <w:pPr>
@@ -3475,9 +4537,19 @@
       <w:pPr>
         <w:pStyle w:val="NoSpacing"/>
       </w:pPr>
-      <w:r>
-        <w:t>manager/Pi….   Or   admin/Pi…..</w:t>
-      </w:r>
+      <w:proofErr w:type="gramStart"/>
+      <w:r>
+        <w:t>manager/Pi</w:t>
+      </w:r>
+      <w:proofErr w:type="gramEnd"/>
+      <w:r>
+        <w:t xml:space="preserve">….   </w:t>
+      </w:r>
+      <w:proofErr w:type="gramStart"/>
+      <w:r>
+        <w:t>Or   admin/Pi…..</w:t>
+      </w:r>
+      <w:proofErr w:type="gramEnd"/>
     </w:p>
     <w:p>
       <w:pPr>
@@ -3498,8 +4570,13 @@
         <w:pStyle w:val="NoSpacing"/>
       </w:pPr>
       <w:r>
-        <w:t>Takes about 5 mins</w:t>
-      </w:r>
+        <w:t xml:space="preserve">Takes about 5 </w:t>
+      </w:r>
+      <w:proofErr w:type="spellStart"/>
+      <w:r>
+        <w:t>mins</w:t>
+      </w:r>
+      <w:proofErr w:type="spellEnd"/>
     </w:p>
     <w:p>
       <w:pPr>
@@ -3518,14 +4595,15 @@
           <w:i w:val="0"/>
         </w:rPr>
       </w:pPr>
-      <w:bookmarkStart w:id="15" w:name="_Toc367367296"/>
-      <w:r>
-        <w:rPr>
-          <w:i w:val="0"/>
-        </w:rPr>
+      <w:bookmarkStart w:id="16" w:name="_Toc367458768"/>
+      <w:r>
+        <w:rPr>
+          <w:i w:val="0"/>
+        </w:rPr>
+        <w:lastRenderedPageBreak/>
         <w:t>Mobile</w:t>
       </w:r>
-      <w:bookmarkEnd w:id="15"/>
+      <w:bookmarkEnd w:id="16"/>
     </w:p>
     <w:p>
       <w:pPr>
@@ -3539,14 +4617,16 @@
           <w:i w:val="0"/>
         </w:rPr>
       </w:pPr>
-      <w:bookmarkStart w:id="16" w:name="_Toc367367297"/>
+      <w:bookmarkStart w:id="17" w:name="_Toc367458769"/>
+      <w:proofErr w:type="spellStart"/>
       <w:r>
         <w:rPr>
           <w:i w:val="0"/>
         </w:rPr>
         <w:t>Localhost</w:t>
       </w:r>
-      <w:bookmarkEnd w:id="16"/>
+      <w:bookmarkEnd w:id="17"/>
+      <w:proofErr w:type="spellEnd"/>
     </w:p>
     <w:p>
       <w:pPr>
@@ -3566,7 +4646,15 @@
         <w:pStyle w:val="NoSpacing"/>
       </w:pPr>
       <w:r>
-        <w:t>This is the main page of the mobile app.  It will work in a browser.  The Facebook integration probably won’t work and the scanner obviously won’t work.  But you can do everything else and hit the localhost db.</w:t>
+        <w:t xml:space="preserve">This is the main page of the mobile app.  It will work in a browser.  The Facebook integration probably won’t work and the scanner obviously won’t work.  But you can do everything else and hit the </w:t>
+      </w:r>
+      <w:proofErr w:type="spellStart"/>
+      <w:r>
+        <w:t>localhost</w:t>
+      </w:r>
+      <w:proofErr w:type="spellEnd"/>
+      <w:r>
+        <w:t xml:space="preserve"> db.</w:t>
       </w:r>
     </w:p>
     <w:p>
@@ -3599,21 +4687,29 @@
           <w:i w:val="0"/>
         </w:rPr>
       </w:pPr>
-      <w:bookmarkStart w:id="17" w:name="_Toc367367298"/>
+      <w:bookmarkStart w:id="18" w:name="_Toc367458770"/>
       <w:r>
         <w:rPr>
           <w:i w:val="0"/>
         </w:rPr>
         <w:t>Production</w:t>
       </w:r>
-      <w:bookmarkEnd w:id="17"/>
-    </w:p>
-    <w:p>
-      <w:pPr>
-        <w:pStyle w:val="NoSpacing"/>
-      </w:pPr>
-      <w:r>
-        <w:t>Production means deploy to a phone and hit the production web and db servers</w:t>
+      <w:bookmarkEnd w:id="18"/>
+    </w:p>
+    <w:p>
+      <w:pPr>
+        <w:pStyle w:val="NoSpacing"/>
+      </w:pPr>
+      <w:r>
+        <w:t xml:space="preserve">Production means deploy to a phone and hit the production web and </w:t>
+      </w:r>
+      <w:proofErr w:type="spellStart"/>
+      <w:r>
+        <w:t>db</w:t>
+      </w:r>
+      <w:proofErr w:type="spellEnd"/>
+      <w:r>
+        <w:t xml:space="preserve"> servers</w:t>
       </w:r>
       <w:r>
         <w:t>.</w:t>
@@ -3631,14 +4727,14 @@
           <w:i w:val="0"/>
         </w:rPr>
       </w:pPr>
-      <w:bookmarkStart w:id="18" w:name="_Toc367367299"/>
+      <w:bookmarkStart w:id="19" w:name="_Toc367458771"/>
       <w:r>
         <w:rPr>
           <w:i w:val="0"/>
         </w:rPr>
         <w:t>Patches</w:t>
       </w:r>
-      <w:bookmarkEnd w:id="18"/>
+      <w:bookmarkEnd w:id="19"/>
     </w:p>
     <w:p>
       <w:pPr>
@@ -3652,14 +4748,27 @@
       <w:pPr>
         <w:pStyle w:val="NoSpacing"/>
       </w:pPr>
-      <w:r>
-        <w:t xml:space="preserve">FileZilla </w:t>
+      <w:proofErr w:type="spellStart"/>
+      <w:r>
+        <w:t>FileZilla</w:t>
+      </w:r>
+      <w:proofErr w:type="spellEnd"/>
+      <w:r>
+        <w:t xml:space="preserve"> </w:t>
       </w:r>
       <w:r>
         <w:sym w:font="Wingdings" w:char="F0E0"/>
       </w:r>
       <w:r>
-        <w:t xml:space="preserve"> QuickConnect </w:t>
+        <w:t xml:space="preserve"> </w:t>
+      </w:r>
+      <w:proofErr w:type="spellStart"/>
+      <w:r>
+        <w:t>QuickConnect</w:t>
+      </w:r>
+      <w:proofErr w:type="spellEnd"/>
+      <w:r>
+        <w:t xml:space="preserve"> </w:t>
       </w:r>
       <w:r>
         <w:sym w:font="Wingdings" w:char="F0E0"/>
@@ -3689,8 +4798,21 @@
         <w:pStyle w:val="NoSpacing"/>
       </w:pPr>
       <w:r>
-        <w:t>If scala files changed, probably best to do a “package” deployment via sbt</w:t>
-      </w:r>
+        <w:t xml:space="preserve">If </w:t>
+      </w:r>
+      <w:proofErr w:type="spellStart"/>
+      <w:r>
+        <w:t>scala</w:t>
+      </w:r>
+      <w:proofErr w:type="spellEnd"/>
+      <w:r>
+        <w:t xml:space="preserve"> files changed, probably best to do a “package” deployment via </w:t>
+      </w:r>
+      <w:proofErr w:type="spellStart"/>
+      <w:r>
+        <w:t>sbt</w:t>
+      </w:r>
+      <w:proofErr w:type="spellEnd"/>
     </w:p>
     <w:p>
       <w:pPr>
@@ -3706,11 +4828,11 @@
       <w:pPr>
         <w:pStyle w:val="Heading1"/>
       </w:pPr>
-      <w:bookmarkStart w:id="19" w:name="_Toc367367300"/>
+      <w:bookmarkStart w:id="20" w:name="_Toc367458772"/>
       <w:r>
         <w:t>Test</w:t>
       </w:r>
-      <w:bookmarkEnd w:id="19"/>
+      <w:bookmarkEnd w:id="20"/>
     </w:p>
     <w:p>
       <w:pPr>
@@ -3721,11 +4843,11 @@
       <w:pPr>
         <w:pStyle w:val="Heading2"/>
       </w:pPr>
-      <w:bookmarkStart w:id="20" w:name="_Toc367367301"/>
+      <w:bookmarkStart w:id="21" w:name="_Toc367458773"/>
       <w:r>
         <w:t>Mobile Testing in the Browser</w:t>
       </w:r>
-      <w:bookmarkEnd w:id="20"/>
+      <w:bookmarkEnd w:id="21"/>
     </w:p>
     <w:p>
       <w:pPr>
@@ -3738,7 +4860,23 @@
           <w:b/>
           <w:i w:val="0"/>
         </w:rPr>
-        <w:t xml:space="preserve">Special “test” config: </w:t>
+        <w:t xml:space="preserve">Special “test” </w:t>
+      </w:r>
+      <w:proofErr w:type="spellStart"/>
+      <w:r>
+        <w:rPr>
+          <w:b/>
+          <w:i w:val="0"/>
+        </w:rPr>
+        <w:t>config</w:t>
+      </w:r>
+      <w:proofErr w:type="spellEnd"/>
+      <w:r>
+        <w:rPr>
+          <w:b/>
+          <w:i w:val="0"/>
+        </w:rPr>
+        <w:t xml:space="preserve">: </w:t>
       </w:r>
       <w:r>
         <w:rPr>
@@ -3756,6 +4894,7 @@
           <w:szCs w:val="18"/>
         </w:rPr>
       </w:pPr>
+      <w:proofErr w:type="gramStart"/>
       <w:r>
         <w:rPr>
           <w:rFonts w:ascii="Consolas" w:hAnsi="Consolas" w:cs="Consolas"/>
@@ -3764,7 +4903,62 @@
           <w:sz w:val="18"/>
           <w:szCs w:val="18"/>
         </w:rPr>
-        <w:t>&lt;!-- fileset file="fragments/js/test.js" / --&gt; &lt;!-- not for production --&gt;</w:t>
+        <w:t>&lt;!--</w:t>
+      </w:r>
+      <w:proofErr w:type="gramEnd"/>
+      <w:r>
+        <w:rPr>
+          <w:rFonts w:ascii="Consolas" w:hAnsi="Consolas" w:cs="Consolas"/>
+          <w:i w:val="0"/>
+          <w:iCs w:val="0"/>
+          <w:sz w:val="18"/>
+          <w:szCs w:val="18"/>
+        </w:rPr>
+        <w:t xml:space="preserve"> </w:t>
+      </w:r>
+      <w:proofErr w:type="spellStart"/>
+      <w:r>
+        <w:rPr>
+          <w:rFonts w:ascii="Consolas" w:hAnsi="Consolas" w:cs="Consolas"/>
+          <w:i w:val="0"/>
+          <w:iCs w:val="0"/>
+          <w:sz w:val="18"/>
+          <w:szCs w:val="18"/>
+        </w:rPr>
+        <w:t>fileset</w:t>
+      </w:r>
+      <w:proofErr w:type="spellEnd"/>
+      <w:r>
+        <w:rPr>
+          <w:rFonts w:ascii="Consolas" w:hAnsi="Consolas" w:cs="Consolas"/>
+          <w:i w:val="0"/>
+          <w:iCs w:val="0"/>
+          <w:sz w:val="18"/>
+          <w:szCs w:val="18"/>
+        </w:rPr>
+        <w:t xml:space="preserve"> file="fragments/</w:t>
+      </w:r>
+      <w:proofErr w:type="spellStart"/>
+      <w:r>
+        <w:rPr>
+          <w:rFonts w:ascii="Consolas" w:hAnsi="Consolas" w:cs="Consolas"/>
+          <w:i w:val="0"/>
+          <w:iCs w:val="0"/>
+          <w:sz w:val="18"/>
+          <w:szCs w:val="18"/>
+        </w:rPr>
+        <w:t>js</w:t>
+      </w:r>
+      <w:proofErr w:type="spellEnd"/>
+      <w:r>
+        <w:rPr>
+          <w:rFonts w:ascii="Consolas" w:hAnsi="Consolas" w:cs="Consolas"/>
+          <w:i w:val="0"/>
+          <w:iCs w:val="0"/>
+          <w:sz w:val="18"/>
+          <w:szCs w:val="18"/>
+        </w:rPr>
+        <w:t>/test.js" / --&gt; &lt;!-- not for production --&gt;</w:t>
       </w:r>
     </w:p>
     <w:p/>
@@ -3772,11 +4966,11 @@
       <w:pPr>
         <w:pStyle w:val="Heading2"/>
       </w:pPr>
-      <w:bookmarkStart w:id="21" w:name="_Toc367367302"/>
+      <w:bookmarkStart w:id="22" w:name="_Toc367458774"/>
       <w:r>
         <w:t>Web Testing</w:t>
       </w:r>
-      <w:bookmarkEnd w:id="21"/>
+      <w:bookmarkEnd w:id="22"/>
     </w:p>
     <w:p/>
     <w:p/>
@@ -3784,11 +4978,11 @@
       <w:pPr>
         <w:pStyle w:val="Heading2"/>
       </w:pPr>
-      <w:bookmarkStart w:id="22" w:name="_Toc367367303"/>
+      <w:bookmarkStart w:id="23" w:name="_Toc367458775"/>
       <w:r>
         <w:t>Beta Testing</w:t>
       </w:r>
-      <w:bookmarkEnd w:id="22"/>
+      <w:bookmarkEnd w:id="23"/>
     </w:p>
     <w:p>
       <w:pPr>
@@ -3810,11 +5004,19 @@
           <w:b/>
         </w:rPr>
       </w:pPr>
+      <w:proofErr w:type="gramStart"/>
       <w:r>
         <w:rPr>
           <w:b/>
         </w:rPr>
-        <w:t>iPhone users</w:t>
+        <w:t>iPhone</w:t>
+      </w:r>
+      <w:proofErr w:type="gramEnd"/>
+      <w:r>
+        <w:rPr>
+          <w:b/>
+        </w:rPr>
+        <w:t xml:space="preserve"> users</w:t>
       </w:r>
     </w:p>
     <w:p>
@@ -3830,15 +5032,31 @@
         <w:pStyle w:val="NoSpacing"/>
       </w:pPr>
       <w:r>
-        <w:t>Added to Adhoc provisioning file</w:t>
-      </w:r>
-    </w:p>
-    <w:p>
-      <w:pPr>
-        <w:pStyle w:val="NoSpacing"/>
-      </w:pPr>
-      <w:r>
-        <w:t>Regenerating the Adhoc provisioning file</w:t>
+        <w:t xml:space="preserve">Added to </w:t>
+      </w:r>
+      <w:proofErr w:type="spellStart"/>
+      <w:r>
+        <w:t>Adhoc</w:t>
+      </w:r>
+      <w:proofErr w:type="spellEnd"/>
+      <w:r>
+        <w:t xml:space="preserve"> provisioning file</w:t>
+      </w:r>
+    </w:p>
+    <w:p>
+      <w:pPr>
+        <w:pStyle w:val="NoSpacing"/>
+      </w:pPr>
+      <w:r>
+        <w:t xml:space="preserve">Regenerating the </w:t>
+      </w:r>
+      <w:proofErr w:type="spellStart"/>
+      <w:r>
+        <w:t>Adhoc</w:t>
+      </w:r>
+      <w:proofErr w:type="spellEnd"/>
+      <w:r>
+        <w:t xml:space="preserve"> provisioning file</w:t>
       </w:r>
     </w:p>
     <w:p>
@@ -3894,6 +5112,7 @@
         <w:rPr>
           <w:b/>
         </w:rPr>
+        <w:lastRenderedPageBreak/>
         <w:t>Android users</w:t>
       </w:r>
     </w:p>
@@ -3930,6 +5149,145 @@
       <w:pPr>
         <w:pStyle w:val="NoSpacing"/>
       </w:pPr>
+    </w:p>
+    <w:p>
+      <w:pPr>
+        <w:pStyle w:val="Heading1"/>
+      </w:pPr>
+      <w:bookmarkStart w:id="24" w:name="_Toc367458776"/>
+      <w:r>
+        <w:t>How To</w:t>
+      </w:r>
+      <w:bookmarkEnd w:id="24"/>
+    </w:p>
+    <w:p/>
+    <w:p>
+      <w:pPr>
+        <w:pStyle w:val="Heading2"/>
+        <w:rPr>
+          <w:i w:val="0"/>
+        </w:rPr>
+      </w:pPr>
+      <w:bookmarkStart w:id="25" w:name="_Toc367458777"/>
+      <w:r>
+        <w:rPr>
+          <w:i w:val="0"/>
+        </w:rPr>
+        <w:t xml:space="preserve">Add </w:t>
+      </w:r>
+      <w:proofErr w:type="gramStart"/>
+      <w:r>
+        <w:rPr>
+          <w:i w:val="0"/>
+        </w:rPr>
+        <w:t>A</w:t>
+      </w:r>
+      <w:proofErr w:type="gramEnd"/>
+      <w:r>
+        <w:rPr>
+          <w:i w:val="0"/>
+        </w:rPr>
+        <w:t xml:space="preserve"> New Page</w:t>
+      </w:r>
+      <w:bookmarkEnd w:id="25"/>
+    </w:p>
+    <w:p>
+      <w:pPr>
+        <w:pStyle w:val="NoSpacing"/>
+        <w:rPr>
+          <w:rFonts w:ascii="Courier New" w:hAnsi="Courier New" w:cs="Courier New"/>
+          <w:sz w:val="18"/>
+          <w:szCs w:val="18"/>
+        </w:rPr>
+      </w:pPr>
+      <w:proofErr w:type="gramStart"/>
+      <w:r>
+        <w:t>partials</w:t>
+      </w:r>
+      <w:proofErr w:type="gramEnd"/>
+      <w:r>
+        <w:t xml:space="preserve"> directory:  put the new page here</w:t>
+      </w:r>
+    </w:p>
+    <w:p>
+      <w:pPr>
+        <w:pStyle w:val="NoSpacing"/>
+      </w:pPr>
+      <w:r>
+        <w:t>app.js – add a new route</w:t>
+      </w:r>
+    </w:p>
+    <w:p>
+      <w:pPr>
+        <w:pStyle w:val="NoSpacing"/>
+        <w:rPr>
+          <w:rFonts w:ascii="Courier New" w:hAnsi="Courier New" w:cs="Courier New"/>
+          <w:iCs w:val="0"/>
+          <w:sz w:val="18"/>
+          <w:szCs w:val="18"/>
+        </w:rPr>
+      </w:pPr>
+      <w:r>
+        <w:t xml:space="preserve">If anonymous access allowed, add </w:t>
+      </w:r>
+      <w:proofErr w:type="gramStart"/>
+      <w:r>
+        <w:t xml:space="preserve">to  </w:t>
+      </w:r>
+      <w:proofErr w:type="spellStart"/>
+      <w:r>
+        <w:rPr>
+          <w:rFonts w:ascii="Courier New" w:hAnsi="Courier New" w:cs="Courier New"/>
+          <w:iCs w:val="0"/>
+          <w:color w:val="000000"/>
+          <w:sz w:val="18"/>
+          <w:szCs w:val="18"/>
+        </w:rPr>
+        <w:t>var</w:t>
+      </w:r>
+      <w:proofErr w:type="spellEnd"/>
+      <w:proofErr w:type="gramEnd"/>
+      <w:r>
+        <w:rPr>
+          <w:rFonts w:ascii="Courier New" w:hAnsi="Courier New" w:cs="Courier New"/>
+          <w:iCs w:val="0"/>
+          <w:sz w:val="18"/>
+          <w:szCs w:val="18"/>
+        </w:rPr>
+        <w:t xml:space="preserve"> </w:t>
+      </w:r>
+      <w:proofErr w:type="spellStart"/>
+      <w:r>
+        <w:rPr>
+          <w:rFonts w:ascii="Courier New" w:hAnsi="Courier New" w:cs="Courier New"/>
+          <w:iCs w:val="0"/>
+          <w:color w:val="000000"/>
+          <w:sz w:val="18"/>
+          <w:szCs w:val="18"/>
+        </w:rPr>
+        <w:t>nonsecure</w:t>
+      </w:r>
+      <w:proofErr w:type="spellEnd"/>
+      <w:r>
+        <w:rPr>
+          <w:rFonts w:ascii="Courier New" w:hAnsi="Courier New" w:cs="Courier New"/>
+          <w:iCs w:val="0"/>
+          <w:sz w:val="18"/>
+          <w:szCs w:val="18"/>
+        </w:rPr>
+        <w:t xml:space="preserve"> =</w:t>
+      </w:r>
+    </w:p>
+    <w:p>
+      <w:pPr>
+        <w:pStyle w:val="NoSpacing"/>
+      </w:pPr>
+      <w:r>
+        <w:t>urlrewrite.xml</w:t>
+      </w:r>
+      <w:r>
+        <w:t>:  If you want F5/Refresh-ability, add entry here</w:t>
+      </w:r>
     </w:p>
     <w:sectPr>
       <w:pgSz w:w="12240" w:h="15840"/>
@@ -3964,14 +5322,14 @@
         <v:path o:extrusionok="f" gradientshapeok="t" o:connecttype="rect"/>
         <o:lock v:ext="edit" aspectratio="t"/>
       </v:shapetype>
-      <v:shape id="_x0000_i1040" type="#_x0000_t75" style="width:12.25pt;height:12.25pt;visibility:visible;mso-wrap-style:square" o:bullet="t">
+      <v:shape id="_x0000_i1064" type="#_x0000_t75" style="width:12.25pt;height:12.25pt;visibility:visible;mso-wrap-style:square" o:bullet="t">
         <v:imagedata r:id="rId1" o:title="error"/>
       </v:shape>
     </w:pict>
   </w:numPicBullet>
   <w:numPicBullet w:numPicBulletId="1">
     <w:pict>
-      <v:shape id="_x0000_i1041" type="#_x0000_t75" style="width:16.3pt;height:16.3pt;visibility:visible;mso-wrap-style:square" o:bullet="t">
+      <v:shape id="_x0000_i1065" type="#_x0000_t75" style="width:16.3pt;height:16.3pt;visibility:visible;mso-wrap-style:square" o:bullet="t">
         <v:imagedata r:id="rId2" o:title="check"/>
       </v:shape>
     </w:pict>
@@ -6711,7 +8069,7 @@
 </file>
 
 <file path=customXml/itemProps1.xml><?xml version="1.0" encoding="utf-8"?>
-<ds:datastoreItem xmlns:ds="http://schemas.openxmlformats.org/officeDocument/2006/customXml" ds:itemID="{B214A13D-71AA-4B30-A4EC-700D7F676E77}">
+<ds:datastoreItem xmlns:ds="http://schemas.openxmlformats.org/officeDocument/2006/customXml" ds:itemID="{A5988B31-C1FE-41D6-BB5A-51234DDC84CE}">
   <ds:schemaRefs>
     <ds:schemaRef ds:uri="http://schemas.openxmlformats.org/officeDocument/2006/bibliography"/>
   </ds:schemaRefs>

</xml_diff>

<commit_message>
added icons needed for submission to app store
added new folder: xara
</commit_message>
<xml_diff>
--- a/doc/LittleBlueBird Tech Manual.docx
+++ b/doc/LittleBlueBird Tech Manual.docx
@@ -1306,8 +1306,6 @@
               </w:rPr>
               <w:tab/>
             </w:r>
-            <w:bookmarkStart w:id="0" w:name="_GoBack"/>
-            <w:bookmarkEnd w:id="0"/>
             <w:r>
               <w:rPr>
                 <w:noProof/>
@@ -1880,31 +1878,31 @@
           <w:noProof/>
         </w:rPr>
       </w:pPr>
-      <w:bookmarkStart w:id="1" w:name="_Toc367458753"/>
+      <w:bookmarkStart w:id="0" w:name="_Toc367458753"/>
       <w:r>
         <w:rPr>
           <w:noProof/>
         </w:rPr>
         <w:t>Architecture</w:t>
       </w:r>
+      <w:bookmarkEnd w:id="0"/>
+    </w:p>
+    <w:p>
+      <w:pPr>
+        <w:rPr>
+          <w:i w:val="0"/>
+        </w:rPr>
+      </w:pPr>
+    </w:p>
+    <w:p>
+      <w:pPr>
+        <w:pStyle w:val="Heading2"/>
+      </w:pPr>
+      <w:bookmarkStart w:id="1" w:name="_Toc367458754"/>
+      <w:r>
+        <w:t>Web Architecture</w:t>
+      </w:r>
       <w:bookmarkEnd w:id="1"/>
-    </w:p>
-    <w:p>
-      <w:pPr>
-        <w:rPr>
-          <w:i w:val="0"/>
-        </w:rPr>
-      </w:pPr>
-    </w:p>
-    <w:p>
-      <w:pPr>
-        <w:pStyle w:val="Heading2"/>
-      </w:pPr>
-      <w:bookmarkStart w:id="2" w:name="_Toc367458754"/>
-      <w:r>
-        <w:t>Web Architecture</w:t>
-      </w:r>
-      <w:bookmarkEnd w:id="2"/>
     </w:p>
     <w:p>
       <w:pPr>
@@ -2050,10 +2048,593 @@
       <w:pPr>
         <w:pStyle w:val="Heading2"/>
       </w:pPr>
-      <w:bookmarkStart w:id="3" w:name="_Toc367458755"/>
+      <w:bookmarkStart w:id="2" w:name="_Toc367458755"/>
       <w:r>
         <w:t>Mobile Architecture</w:t>
       </w:r>
+      <w:bookmarkEnd w:id="2"/>
+    </w:p>
+    <w:p>
+      <w:pPr>
+        <w:rPr>
+          <w:i w:val="0"/>
+        </w:rPr>
+      </w:pPr>
+      <w:r>
+        <w:rPr>
+          <w:i w:val="0"/>
+        </w:rPr>
+        <w:t xml:space="preserve">Client: Angular, </w:t>
+      </w:r>
+      <w:proofErr w:type="spellStart"/>
+      <w:r>
+        <w:rPr>
+          <w:i w:val="0"/>
+        </w:rPr>
+        <w:t>JQueryMobile</w:t>
+      </w:r>
+      <w:proofErr w:type="spellEnd"/>
+    </w:p>
+    <w:p>
+      <w:pPr>
+        <w:rPr>
+          <w:i w:val="0"/>
+        </w:rPr>
+      </w:pPr>
+      <w:r>
+        <w:rPr>
+          <w:i w:val="0"/>
+        </w:rPr>
+        <w:t xml:space="preserve">Server: makes the same REST-based </w:t>
+      </w:r>
+      <w:proofErr w:type="spellStart"/>
+      <w:proofErr w:type="gramStart"/>
+      <w:r>
+        <w:rPr>
+          <w:i w:val="0"/>
+        </w:rPr>
+        <w:t>api</w:t>
+      </w:r>
+      <w:proofErr w:type="spellEnd"/>
+      <w:proofErr w:type="gramEnd"/>
+      <w:r>
+        <w:rPr>
+          <w:i w:val="0"/>
+        </w:rPr>
+        <w:t xml:space="preserve"> calls as the web version</w:t>
+      </w:r>
+    </w:p>
+    <w:p>
+      <w:pPr>
+        <w:rPr>
+          <w:i w:val="0"/>
+        </w:rPr>
+      </w:pPr>
+      <w:proofErr w:type="spellStart"/>
+      <w:r>
+        <w:rPr>
+          <w:i w:val="0"/>
+        </w:rPr>
+        <w:t>LittleBlueBird</w:t>
+      </w:r>
+      <w:proofErr w:type="spellEnd"/>
+      <w:r>
+        <w:rPr>
+          <w:i w:val="0"/>
+        </w:rPr>
+        <w:t xml:space="preserve">/www – everything for the mobile app is under here.  This is where </w:t>
+      </w:r>
+      <w:proofErr w:type="spellStart"/>
+      <w:r>
+        <w:rPr>
+          <w:i w:val="0"/>
+        </w:rPr>
+        <w:t>phonegap</w:t>
+      </w:r>
+      <w:proofErr w:type="spellEnd"/>
+      <w:r>
+        <w:rPr>
+          <w:i w:val="0"/>
+        </w:rPr>
+        <w:t xml:space="preserve"> expects files to be.</w:t>
+      </w:r>
+    </w:p>
+    <w:p>
+      <w:pPr>
+        <w:rPr>
+          <w:i w:val="0"/>
+        </w:rPr>
+      </w:pPr>
+      <w:proofErr w:type="spellStart"/>
+      <w:r>
+        <w:rPr>
+          <w:i w:val="0"/>
+        </w:rPr>
+        <w:t>LittleBlueBird</w:t>
+      </w:r>
+      <w:proofErr w:type="spellEnd"/>
+      <w:r>
+        <w:rPr>
+          <w:i w:val="0"/>
+        </w:rPr>
+        <w:t xml:space="preserve">/www /index.html – This is the main page of the mobile app.  This is a GENERATED page.  This page is the combination of the pages found here:  </w:t>
+      </w:r>
+      <w:proofErr w:type="spellStart"/>
+      <w:r>
+        <w:rPr>
+          <w:i w:val="0"/>
+        </w:rPr>
+        <w:t>LittleBlueBird</w:t>
+      </w:r>
+      <w:proofErr w:type="spellEnd"/>
+      <w:r>
+        <w:rPr>
+          <w:i w:val="0"/>
+        </w:rPr>
+        <w:t>/fragments/html</w:t>
+      </w:r>
+    </w:p>
+    <w:p>
+      <w:pPr>
+        <w:rPr>
+          <w:i w:val="0"/>
+        </w:rPr>
+      </w:pPr>
+      <w:r>
+        <w:rPr>
+          <w:i w:val="0"/>
+        </w:rPr>
+        <w:t>Even the “fragment” pages are themselves generated.  For every fragment page, you will see a page just above/below with a –nofooter.html suffix.  This was a quick and dirty solution to having consistent footers on every page.</w:t>
+      </w:r>
+    </w:p>
+    <w:p>
+      <w:pPr>
+        <w:rPr>
+          <w:i w:val="0"/>
+        </w:rPr>
+      </w:pPr>
+      <w:r>
+        <w:rPr>
+          <w:i w:val="0"/>
+        </w:rPr>
+        <w:t xml:space="preserve">One big </w:t>
+      </w:r>
+      <w:proofErr w:type="spellStart"/>
+      <w:r>
+        <w:rPr>
+          <w:i w:val="0"/>
+        </w:rPr>
+        <w:t>honkin</w:t>
+      </w:r>
+      <w:proofErr w:type="spellEnd"/>
+      <w:r>
+        <w:rPr>
+          <w:i w:val="0"/>
+        </w:rPr>
+        <w:t>’ index.html file</w:t>
+      </w:r>
+      <w:r>
+        <w:rPr>
+          <w:i w:val="0"/>
+        </w:rPr>
+        <w:t xml:space="preserve">, </w:t>
+      </w:r>
+      <w:proofErr w:type="gramStart"/>
+      <w:r>
+        <w:rPr>
+          <w:i w:val="0"/>
+        </w:rPr>
+        <w:t>One</w:t>
+      </w:r>
+      <w:proofErr w:type="gramEnd"/>
+      <w:r>
+        <w:rPr>
+          <w:i w:val="0"/>
+        </w:rPr>
+        <w:t xml:space="preserve"> big </w:t>
+      </w:r>
+      <w:proofErr w:type="spellStart"/>
+      <w:r>
+        <w:rPr>
+          <w:i w:val="0"/>
+        </w:rPr>
+        <w:t>honkin</w:t>
+      </w:r>
+      <w:proofErr w:type="spellEnd"/>
+      <w:r>
+        <w:rPr>
+          <w:i w:val="0"/>
+        </w:rPr>
+        <w:t>’ controller.js</w:t>
+      </w:r>
+      <w:r>
+        <w:rPr>
+          <w:i w:val="0"/>
+        </w:rPr>
+        <w:t>…</w:t>
+      </w:r>
+    </w:p>
+    <w:p>
+      <w:pPr>
+        <w:rPr>
+          <w:i w:val="0"/>
+        </w:rPr>
+      </w:pPr>
+      <w:r>
+        <w:rPr>
+          <w:i w:val="0"/>
+        </w:rPr>
+        <w:t>Index.html and controllers.js are GENERATED files.  They are generated by the build.xml file</w:t>
+      </w:r>
+    </w:p>
+    <w:p>
+      <w:pPr>
+        <w:rPr>
+          <w:i w:val="0"/>
+        </w:rPr>
+      </w:pPr>
+      <w:r>
+        <w:rPr>
+          <w:i w:val="0"/>
+        </w:rPr>
+        <w:t>Run this target in build.xml:  copy</w:t>
+      </w:r>
+    </w:p>
+    <w:p>
+      <w:pPr>
+        <w:rPr>
+          <w:i w:val="0"/>
+        </w:rPr>
+      </w:pPr>
+      <w:r>
+        <w:rPr>
+          <w:i w:val="0"/>
+        </w:rPr>
+        <w:t xml:space="preserve">The copy target copies everything from </w:t>
+      </w:r>
+      <w:proofErr w:type="spellStart"/>
+      <w:r>
+        <w:rPr>
+          <w:i w:val="0"/>
+        </w:rPr>
+        <w:t>LittleBlueBird</w:t>
+      </w:r>
+      <w:proofErr w:type="spellEnd"/>
+      <w:r>
+        <w:rPr>
+          <w:i w:val="0"/>
+        </w:rPr>
+        <w:t xml:space="preserve">/www to </w:t>
+      </w:r>
+      <w:proofErr w:type="spellStart"/>
+      <w:r>
+        <w:rPr>
+          <w:i w:val="0"/>
+        </w:rPr>
+        <w:t>LittleBlueBird</w:t>
+      </w:r>
+      <w:proofErr w:type="spellEnd"/>
+      <w:r>
+        <w:rPr>
+          <w:i w:val="0"/>
+        </w:rPr>
+        <w:t>/</w:t>
+      </w:r>
+      <w:proofErr w:type="spellStart"/>
+      <w:r>
+        <w:rPr>
+          <w:i w:val="0"/>
+        </w:rPr>
+        <w:t>src</w:t>
+      </w:r>
+      <w:proofErr w:type="spellEnd"/>
+      <w:r>
+        <w:rPr>
+          <w:i w:val="0"/>
+        </w:rPr>
+        <w:t>/main/</w:t>
+      </w:r>
+      <w:proofErr w:type="spellStart"/>
+      <w:r>
+        <w:rPr>
+          <w:i w:val="0"/>
+        </w:rPr>
+        <w:t>webapp</w:t>
+      </w:r>
+      <w:proofErr w:type="spellEnd"/>
+      <w:r>
+        <w:rPr>
+          <w:i w:val="0"/>
+        </w:rPr>
+        <w:t xml:space="preserve">/www.  Having these files under </w:t>
+      </w:r>
+      <w:proofErr w:type="spellStart"/>
+      <w:r>
+        <w:rPr>
+          <w:i w:val="0"/>
+        </w:rPr>
+        <w:t>src</w:t>
+      </w:r>
+      <w:proofErr w:type="spellEnd"/>
+      <w:r>
+        <w:rPr>
+          <w:i w:val="0"/>
+        </w:rPr>
+        <w:t>/main/</w:t>
+      </w:r>
+      <w:proofErr w:type="spellStart"/>
+      <w:r>
+        <w:rPr>
+          <w:i w:val="0"/>
+        </w:rPr>
+        <w:t>webapp</w:t>
+      </w:r>
+      <w:proofErr w:type="spellEnd"/>
+      <w:r>
+        <w:rPr>
+          <w:i w:val="0"/>
+        </w:rPr>
+        <w:t xml:space="preserve"> lets you test the mobile app from the browser.</w:t>
+      </w:r>
+    </w:p>
+    <w:p>
+      <w:pPr>
+        <w:rPr>
+          <w:i w:val="0"/>
+        </w:rPr>
+      </w:pPr>
+      <w:proofErr w:type="gramStart"/>
+      <w:r>
+        <w:rPr>
+          <w:i w:val="0"/>
+        </w:rPr>
+        <w:t>build.xml</w:t>
+      </w:r>
+      <w:proofErr w:type="gramEnd"/>
+      <w:r>
+        <w:rPr>
+          <w:i w:val="0"/>
+        </w:rPr>
+        <w:t xml:space="preserve"> takes several files and combines them all in to one index.html file.</w:t>
+      </w:r>
+    </w:p>
+    <w:p>
+      <w:pPr>
+        <w:rPr>
+          <w:i w:val="0"/>
+        </w:rPr>
+      </w:pPr>
+      <w:proofErr w:type="gramStart"/>
+      <w:r>
+        <w:rPr>
+          <w:i w:val="0"/>
+        </w:rPr>
+        <w:t>b</w:t>
+      </w:r>
+      <w:r>
+        <w:rPr>
+          <w:i w:val="0"/>
+        </w:rPr>
+        <w:t>uild.xml</w:t>
+      </w:r>
+      <w:proofErr w:type="gramEnd"/>
+      <w:r>
+        <w:rPr>
+          <w:i w:val="0"/>
+        </w:rPr>
+        <w:t xml:space="preserve"> also takes several files and combines them all in to one controllers.js file</w:t>
+      </w:r>
+    </w:p>
+    <w:p>
+      <w:pPr>
+        <w:rPr>
+          <w:b/>
+          <w:i w:val="0"/>
+        </w:rPr>
+      </w:pPr>
+      <w:r>
+        <w:rPr>
+          <w:b/>
+          <w:i w:val="0"/>
+        </w:rPr>
+        <w:t>No $location Object</w:t>
+      </w:r>
+    </w:p>
+    <w:p>
+      <w:pPr>
+        <w:rPr>
+          <w:i w:val="0"/>
+        </w:rPr>
+      </w:pPr>
+      <w:r>
+        <w:rPr>
+          <w:i w:val="0"/>
+        </w:rPr>
+        <w:t xml:space="preserve">The mobile app explicitly avoids using </w:t>
+      </w:r>
+      <w:proofErr w:type="spellStart"/>
+      <w:r>
+        <w:rPr>
+          <w:i w:val="0"/>
+        </w:rPr>
+        <w:t>angular’s</w:t>
+      </w:r>
+      <w:proofErr w:type="spellEnd"/>
+      <w:r>
+        <w:rPr>
+          <w:i w:val="0"/>
+        </w:rPr>
+        <w:t xml:space="preserve"> $location object.  </w:t>
+      </w:r>
+      <w:r>
+        <w:rPr>
+          <w:i w:val="0"/>
+        </w:rPr>
+        <w:t xml:space="preserve">Instead, we use </w:t>
+      </w:r>
+      <w:proofErr w:type="spellStart"/>
+      <w:r>
+        <w:rPr>
+          <w:i w:val="0"/>
+        </w:rPr>
+        <w:t>JQueryMobile’s</w:t>
+      </w:r>
+      <w:proofErr w:type="spellEnd"/>
+      <w:r>
+        <w:rPr>
+          <w:i w:val="0"/>
+        </w:rPr>
+        <w:t xml:space="preserve"> navigation paradigm:  All pages are actually contained in the index.html.  This file is HUGE.  Pages are </w:t>
+      </w:r>
+      <w:proofErr w:type="spellStart"/>
+      <w:r>
+        <w:rPr>
+          <w:i w:val="0"/>
+        </w:rPr>
+        <w:t>indentified</w:t>
+      </w:r>
+      <w:proofErr w:type="spellEnd"/>
+      <w:r>
+        <w:rPr>
+          <w:i w:val="0"/>
+        </w:rPr>
+        <w:t xml:space="preserve"> by &lt;div&gt; tags via ‘id’ attributes and data-role=”page” attributes.</w:t>
+      </w:r>
+    </w:p>
+    <w:p>
+      <w:pPr>
+        <w:ind w:firstLine="720"/>
+        <w:rPr>
+          <w:rFonts w:ascii="Consolas" w:hAnsi="Consolas" w:cs="Consolas"/>
+          <w:i w:val="0"/>
+          <w:iCs w:val="0"/>
+          <w:sz w:val="18"/>
+          <w:szCs w:val="18"/>
+        </w:rPr>
+      </w:pPr>
+      <w:r>
+        <w:rPr>
+          <w:rFonts w:ascii="Consolas" w:hAnsi="Consolas" w:cs="Consolas"/>
+          <w:i w:val="0"/>
+          <w:iCs w:val="0"/>
+          <w:sz w:val="18"/>
+          <w:szCs w:val="18"/>
+        </w:rPr>
+        <w:t>&lt;div id="</w:t>
+      </w:r>
+      <w:proofErr w:type="spellStart"/>
+      <w:r>
+        <w:rPr>
+          <w:rFonts w:ascii="Consolas" w:hAnsi="Consolas" w:cs="Consolas"/>
+          <w:i w:val="0"/>
+          <w:iCs w:val="0"/>
+          <w:sz w:val="18"/>
+          <w:szCs w:val="18"/>
+        </w:rPr>
+        <w:t>wishlist</w:t>
+      </w:r>
+      <w:proofErr w:type="spellEnd"/>
+      <w:r>
+        <w:rPr>
+          <w:rFonts w:ascii="Consolas" w:hAnsi="Consolas" w:cs="Consolas"/>
+          <w:i w:val="0"/>
+          <w:iCs w:val="0"/>
+          <w:sz w:val="18"/>
+          <w:szCs w:val="18"/>
+        </w:rPr>
+        <w:t>" data-role="page"&gt;</w:t>
+      </w:r>
+    </w:p>
+    <w:p>
+      <w:pPr>
+        <w:rPr>
+          <w:i w:val="0"/>
+        </w:rPr>
+      </w:pPr>
+      <w:r>
+        <w:rPr>
+          <w:i w:val="0"/>
+        </w:rPr>
+        <w:t xml:space="preserve">This is the beginning of a “page” in index.html.  You would get to this page via an &lt;a&gt; tag with </w:t>
+      </w:r>
+      <w:proofErr w:type="gramStart"/>
+      <w:r>
+        <w:rPr>
+          <w:i w:val="0"/>
+        </w:rPr>
+        <w:t>an</w:t>
+      </w:r>
+      <w:proofErr w:type="gramEnd"/>
+      <w:r>
+        <w:rPr>
+          <w:i w:val="0"/>
+        </w:rPr>
+        <w:t xml:space="preserve"> </w:t>
+      </w:r>
+      <w:proofErr w:type="spellStart"/>
+      <w:r>
+        <w:rPr>
+          <w:i w:val="0"/>
+        </w:rPr>
+        <w:t>href</w:t>
+      </w:r>
+      <w:proofErr w:type="spellEnd"/>
+      <w:r>
+        <w:rPr>
+          <w:i w:val="0"/>
+        </w:rPr>
+        <w:t xml:space="preserve"> like this: </w:t>
+      </w:r>
+      <w:proofErr w:type="spellStart"/>
+      <w:r>
+        <w:rPr>
+          <w:i w:val="0"/>
+        </w:rPr>
+        <w:t>href</w:t>
+      </w:r>
+      <w:proofErr w:type="spellEnd"/>
+      <w:r>
+        <w:rPr>
+          <w:i w:val="0"/>
+        </w:rPr>
+        <w:t>=”#</w:t>
+      </w:r>
+      <w:proofErr w:type="spellStart"/>
+      <w:r>
+        <w:rPr>
+          <w:i w:val="0"/>
+        </w:rPr>
+        <w:t>wishlist</w:t>
+      </w:r>
+      <w:proofErr w:type="spellEnd"/>
+      <w:r>
+        <w:rPr>
+          <w:i w:val="0"/>
+        </w:rPr>
+        <w:t>”</w:t>
+      </w:r>
+    </w:p>
+    <w:p>
+      <w:pPr>
+        <w:rPr>
+          <w:i w:val="0"/>
+        </w:rPr>
+      </w:pPr>
+    </w:p>
+    <w:p>
+      <w:pPr>
+        <w:pStyle w:val="Heading3"/>
+        <w:rPr>
+          <w:i w:val="0"/>
+        </w:rPr>
+      </w:pPr>
+      <w:bookmarkStart w:id="3" w:name="_Toc367458756"/>
+      <w:r>
+        <w:rPr>
+          <w:i w:val="0"/>
+        </w:rPr>
+        <w:t>How to Add a Page</w:t>
+      </w:r>
       <w:bookmarkEnd w:id="3"/>
     </w:p>
     <w:p>
@@ -2066,52 +2647,8 @@
         <w:rPr>
           <w:i w:val="0"/>
         </w:rPr>
-        <w:t xml:space="preserve">Client: Angular, </w:t>
-      </w:r>
-      <w:proofErr w:type="spellStart"/>
-      <w:r>
-        <w:rPr>
-          <w:i w:val="0"/>
-        </w:rPr>
-        <w:t>JQueryMobile</w:t>
-      </w:r>
-      <w:proofErr w:type="spellEnd"/>
-    </w:p>
-    <w:p>
-      <w:pPr>
-        <w:rPr>
-          <w:i w:val="0"/>
-        </w:rPr>
-      </w:pPr>
-      <w:r>
-        <w:rPr>
-          <w:i w:val="0"/>
-        </w:rPr>
-        <w:t xml:space="preserve">Server: makes the same REST-based </w:t>
-      </w:r>
-      <w:proofErr w:type="spellStart"/>
-      <w:proofErr w:type="gramStart"/>
-      <w:r>
-        <w:rPr>
-          <w:i w:val="0"/>
-        </w:rPr>
-        <w:t>api</w:t>
-      </w:r>
-      <w:proofErr w:type="spellEnd"/>
-      <w:proofErr w:type="gramEnd"/>
-      <w:r>
-        <w:rPr>
-          <w:i w:val="0"/>
-        </w:rPr>
-        <w:t xml:space="preserve"> calls as the web version</w:t>
-      </w:r>
-    </w:p>
-    <w:p>
-      <w:pPr>
-        <w:rPr>
-          <w:i w:val="0"/>
-        </w:rPr>
-      </w:pPr>
+        <w:t xml:space="preserve">Create html file in </w:t>
+      </w:r>
       <w:proofErr w:type="spellStart"/>
       <w:r>
         <w:rPr>
@@ -2124,55 +2661,6 @@
         <w:rPr>
           <w:i w:val="0"/>
         </w:rPr>
-        <w:t xml:space="preserve">/www – everything for the mobile app is under here.  This is where </w:t>
-      </w:r>
-      <w:proofErr w:type="spellStart"/>
-      <w:r>
-        <w:rPr>
-          <w:i w:val="0"/>
-        </w:rPr>
-        <w:t>phonegap</w:t>
-      </w:r>
-      <w:proofErr w:type="spellEnd"/>
-      <w:r>
-        <w:rPr>
-          <w:i w:val="0"/>
-        </w:rPr>
-        <w:t xml:space="preserve"> expects files to be.</w:t>
-      </w:r>
-    </w:p>
-    <w:p>
-      <w:pPr>
-        <w:rPr>
-          <w:i w:val="0"/>
-        </w:rPr>
-      </w:pPr>
-      <w:proofErr w:type="spellStart"/>
-      <w:r>
-        <w:rPr>
-          <w:i w:val="0"/>
-        </w:rPr>
-        <w:t>LittleBlueBird</w:t>
-      </w:r>
-      <w:proofErr w:type="spellEnd"/>
-      <w:r>
-        <w:rPr>
-          <w:i w:val="0"/>
-        </w:rPr>
-        <w:t xml:space="preserve">/www /index.html – This is the main page of the mobile app.  This is a GENERATED page.  This page is the combination of the pages found here:  </w:t>
-      </w:r>
-      <w:proofErr w:type="spellStart"/>
-      <w:r>
-        <w:rPr>
-          <w:i w:val="0"/>
-        </w:rPr>
-        <w:t>LittleBlueBird</w:t>
-      </w:r>
-      <w:proofErr w:type="spellEnd"/>
-      <w:r>
-        <w:rPr>
-          <w:i w:val="0"/>
-        </w:rPr>
         <w:t>/fragments/html</w:t>
       </w:r>
     </w:p>
@@ -2186,529 +2674,39 @@
         <w:rPr>
           <w:i w:val="0"/>
         </w:rPr>
-        <w:t>Even the “fragment” pages are themselves generated.  For every fragment page, you will see a page just above/below with a –nofooter.html suffix.  This was a quick and dirty solution to having consistent footers on every page.</w:t>
-      </w:r>
-    </w:p>
-    <w:p>
-      <w:pPr>
-        <w:rPr>
-          <w:i w:val="0"/>
-        </w:rPr>
-      </w:pPr>
-      <w:r>
-        <w:rPr>
-          <w:i w:val="0"/>
-        </w:rPr>
-        <w:t xml:space="preserve">One big </w:t>
-      </w:r>
-      <w:proofErr w:type="spellStart"/>
-      <w:r>
-        <w:rPr>
-          <w:i w:val="0"/>
-        </w:rPr>
-        <w:t>honkin</w:t>
-      </w:r>
-      <w:proofErr w:type="spellEnd"/>
-      <w:r>
-        <w:rPr>
-          <w:i w:val="0"/>
-        </w:rPr>
-        <w:t>’ index.html file</w:t>
-      </w:r>
-      <w:r>
-        <w:rPr>
-          <w:i w:val="0"/>
-        </w:rPr>
-        <w:t xml:space="preserve">, </w:t>
-      </w:r>
-      <w:proofErr w:type="gramStart"/>
-      <w:r>
-        <w:rPr>
-          <w:i w:val="0"/>
-        </w:rPr>
-        <w:t>One</w:t>
-      </w:r>
-      <w:proofErr w:type="gramEnd"/>
-      <w:r>
-        <w:rPr>
-          <w:i w:val="0"/>
-        </w:rPr>
-        <w:t xml:space="preserve"> big </w:t>
-      </w:r>
-      <w:proofErr w:type="spellStart"/>
-      <w:r>
-        <w:rPr>
-          <w:i w:val="0"/>
-        </w:rPr>
-        <w:t>honkin</w:t>
-      </w:r>
-      <w:proofErr w:type="spellEnd"/>
-      <w:r>
-        <w:rPr>
-          <w:i w:val="0"/>
-        </w:rPr>
-        <w:t>’ controller.js</w:t>
-      </w:r>
-      <w:r>
-        <w:rPr>
-          <w:i w:val="0"/>
-        </w:rPr>
-        <w:t>…</w:t>
-      </w:r>
-    </w:p>
-    <w:p>
-      <w:pPr>
-        <w:rPr>
-          <w:i w:val="0"/>
-        </w:rPr>
-      </w:pPr>
-      <w:r>
-        <w:rPr>
-          <w:i w:val="0"/>
-        </w:rPr>
-        <w:t>Index.html and controllers.js are GENERATED files.  They are generated by the build.xml file</w:t>
-      </w:r>
-    </w:p>
-    <w:p>
-      <w:pPr>
-        <w:rPr>
-          <w:i w:val="0"/>
-        </w:rPr>
-      </w:pPr>
-      <w:r>
-        <w:rPr>
-          <w:i w:val="0"/>
-        </w:rPr>
-        <w:t>Run this target in build.xml:  copy</w:t>
-      </w:r>
-    </w:p>
-    <w:p>
-      <w:pPr>
-        <w:rPr>
-          <w:i w:val="0"/>
-        </w:rPr>
-      </w:pPr>
-      <w:r>
-        <w:rPr>
-          <w:i w:val="0"/>
-        </w:rPr>
-        <w:t xml:space="preserve">The copy target copies everything from </w:t>
-      </w:r>
-      <w:proofErr w:type="spellStart"/>
-      <w:r>
-        <w:rPr>
-          <w:i w:val="0"/>
-        </w:rPr>
-        <w:t>LittleBlueBird</w:t>
-      </w:r>
-      <w:proofErr w:type="spellEnd"/>
-      <w:r>
-        <w:rPr>
-          <w:i w:val="0"/>
-        </w:rPr>
-        <w:t xml:space="preserve">/www to </w:t>
-      </w:r>
-      <w:proofErr w:type="spellStart"/>
-      <w:r>
-        <w:rPr>
-          <w:i w:val="0"/>
-        </w:rPr>
-        <w:t>LittleBlueBird</w:t>
-      </w:r>
-      <w:proofErr w:type="spellEnd"/>
-      <w:r>
-        <w:rPr>
-          <w:i w:val="0"/>
-        </w:rPr>
-        <w:t>/</w:t>
-      </w:r>
-      <w:proofErr w:type="spellStart"/>
-      <w:r>
-        <w:rPr>
-          <w:i w:val="0"/>
-        </w:rPr>
-        <w:t>src</w:t>
-      </w:r>
-      <w:proofErr w:type="spellEnd"/>
-      <w:r>
-        <w:rPr>
-          <w:i w:val="0"/>
-        </w:rPr>
-        <w:t>/main/</w:t>
-      </w:r>
-      <w:proofErr w:type="spellStart"/>
-      <w:r>
-        <w:rPr>
-          <w:i w:val="0"/>
-        </w:rPr>
-        <w:t>webapp</w:t>
-      </w:r>
-      <w:proofErr w:type="spellEnd"/>
-      <w:r>
-        <w:rPr>
-          <w:i w:val="0"/>
-        </w:rPr>
-        <w:t xml:space="preserve">/www.  Having these files under </w:t>
-      </w:r>
-      <w:proofErr w:type="spellStart"/>
-      <w:r>
-        <w:rPr>
-          <w:i w:val="0"/>
-        </w:rPr>
-        <w:t>src</w:t>
-      </w:r>
-      <w:proofErr w:type="spellEnd"/>
-      <w:r>
-        <w:rPr>
-          <w:i w:val="0"/>
-        </w:rPr>
-        <w:t>/main/</w:t>
-      </w:r>
-      <w:proofErr w:type="spellStart"/>
-      <w:r>
-        <w:rPr>
-          <w:i w:val="0"/>
-        </w:rPr>
-        <w:t>webapp</w:t>
-      </w:r>
-      <w:proofErr w:type="spellEnd"/>
-      <w:r>
-        <w:rPr>
-          <w:i w:val="0"/>
-        </w:rPr>
-        <w:t xml:space="preserve"> lets you test the mobile app from the browser.</w:t>
-      </w:r>
-    </w:p>
-    <w:p>
-      <w:pPr>
-        <w:rPr>
-          <w:i w:val="0"/>
-        </w:rPr>
-      </w:pPr>
-      <w:proofErr w:type="gramStart"/>
-      <w:r>
-        <w:rPr>
-          <w:i w:val="0"/>
-        </w:rPr>
-        <w:t>build.xml</w:t>
-      </w:r>
-      <w:proofErr w:type="gramEnd"/>
-      <w:r>
-        <w:rPr>
-          <w:i w:val="0"/>
-        </w:rPr>
-        <w:t xml:space="preserve"> takes several files and combines them all in to one index.html file.</w:t>
-      </w:r>
-    </w:p>
-    <w:p>
-      <w:pPr>
-        <w:rPr>
-          <w:i w:val="0"/>
-        </w:rPr>
-      </w:pPr>
-      <w:proofErr w:type="gramStart"/>
-      <w:r>
-        <w:rPr>
-          <w:i w:val="0"/>
-        </w:rPr>
-        <w:t>b</w:t>
-      </w:r>
-      <w:r>
-        <w:rPr>
-          <w:i w:val="0"/>
-        </w:rPr>
-        <w:t>uild.xml</w:t>
-      </w:r>
-      <w:proofErr w:type="gramEnd"/>
-      <w:r>
-        <w:rPr>
-          <w:i w:val="0"/>
-        </w:rPr>
-        <w:t xml:space="preserve"> also takes several files and combines them all in to one controllers.js file</w:t>
-      </w:r>
-    </w:p>
-    <w:p>
-      <w:pPr>
-        <w:rPr>
-          <w:b/>
-          <w:i w:val="0"/>
-        </w:rPr>
-      </w:pPr>
-      <w:r>
-        <w:rPr>
-          <w:b/>
-          <w:i w:val="0"/>
-        </w:rPr>
-        <w:t>No $location Object</w:t>
-      </w:r>
-    </w:p>
-    <w:p>
-      <w:pPr>
-        <w:rPr>
-          <w:i w:val="0"/>
-        </w:rPr>
-      </w:pPr>
-      <w:r>
-        <w:rPr>
-          <w:i w:val="0"/>
-        </w:rPr>
-        <w:t xml:space="preserve">The mobile app explicitly avoids using </w:t>
-      </w:r>
-      <w:proofErr w:type="spellStart"/>
-      <w:r>
-        <w:rPr>
-          <w:i w:val="0"/>
-        </w:rPr>
-        <w:t>angular’s</w:t>
-      </w:r>
-      <w:proofErr w:type="spellEnd"/>
-      <w:r>
-        <w:rPr>
-          <w:i w:val="0"/>
-        </w:rPr>
-        <w:t xml:space="preserve"> $location object.  </w:t>
-      </w:r>
-      <w:r>
-        <w:rPr>
-          <w:i w:val="0"/>
-        </w:rPr>
-        <w:t xml:space="preserve">Instead, we use </w:t>
-      </w:r>
-      <w:proofErr w:type="spellStart"/>
-      <w:r>
-        <w:rPr>
-          <w:i w:val="0"/>
-        </w:rPr>
-        <w:t>JQueryMobile’s</w:t>
-      </w:r>
-      <w:proofErr w:type="spellEnd"/>
-      <w:r>
-        <w:rPr>
-          <w:i w:val="0"/>
-        </w:rPr>
-        <w:t xml:space="preserve"> navigation paradigm:  All pages are actually contained in the index.html.  This file is HUGE.  Pages are </w:t>
-      </w:r>
-      <w:proofErr w:type="spellStart"/>
-      <w:r>
-        <w:rPr>
-          <w:i w:val="0"/>
-        </w:rPr>
-        <w:t>indentified</w:t>
-      </w:r>
-      <w:proofErr w:type="spellEnd"/>
-      <w:r>
-        <w:rPr>
-          <w:i w:val="0"/>
-        </w:rPr>
-        <w:t xml:space="preserve"> by &lt;div&gt; tags via ‘id’ attributes and data-role=”page” attributes.</w:t>
-      </w:r>
-    </w:p>
-    <w:p>
-      <w:pPr>
-        <w:ind w:firstLine="720"/>
-        <w:rPr>
-          <w:rFonts w:ascii="Consolas" w:hAnsi="Consolas" w:cs="Consolas"/>
-          <w:i w:val="0"/>
-          <w:iCs w:val="0"/>
-          <w:sz w:val="18"/>
-          <w:szCs w:val="18"/>
-        </w:rPr>
-      </w:pPr>
-      <w:r>
-        <w:rPr>
-          <w:rFonts w:ascii="Consolas" w:hAnsi="Consolas" w:cs="Consolas"/>
-          <w:i w:val="0"/>
-          <w:iCs w:val="0"/>
-          <w:sz w:val="18"/>
-          <w:szCs w:val="18"/>
-        </w:rPr>
-        <w:t>&lt;div id="</w:t>
-      </w:r>
-      <w:proofErr w:type="spellStart"/>
-      <w:r>
-        <w:rPr>
-          <w:rFonts w:ascii="Consolas" w:hAnsi="Consolas" w:cs="Consolas"/>
-          <w:i w:val="0"/>
-          <w:iCs w:val="0"/>
-          <w:sz w:val="18"/>
-          <w:szCs w:val="18"/>
-        </w:rPr>
-        <w:t>wishlist</w:t>
-      </w:r>
-      <w:proofErr w:type="spellEnd"/>
-      <w:r>
-        <w:rPr>
-          <w:rFonts w:ascii="Consolas" w:hAnsi="Consolas" w:cs="Consolas"/>
-          <w:i w:val="0"/>
-          <w:iCs w:val="0"/>
-          <w:sz w:val="18"/>
-          <w:szCs w:val="18"/>
-        </w:rPr>
-        <w:t>" data-role="page"&gt;</w:t>
-      </w:r>
-    </w:p>
-    <w:p>
-      <w:pPr>
-        <w:rPr>
-          <w:i w:val="0"/>
-        </w:rPr>
-      </w:pPr>
-      <w:r>
-        <w:rPr>
-          <w:i w:val="0"/>
-        </w:rPr>
-        <w:t xml:space="preserve">This is the beginning of a “page” in index.html.  You would get to this page via an &lt;a&gt; tag with </w:t>
-      </w:r>
-      <w:proofErr w:type="gramStart"/>
-      <w:r>
-        <w:rPr>
-          <w:i w:val="0"/>
-        </w:rPr>
-        <w:t>an</w:t>
-      </w:r>
-      <w:proofErr w:type="gramEnd"/>
-      <w:r>
-        <w:rPr>
-          <w:i w:val="0"/>
-        </w:rPr>
-        <w:t xml:space="preserve"> </w:t>
-      </w:r>
-      <w:proofErr w:type="spellStart"/>
-      <w:r>
-        <w:rPr>
-          <w:i w:val="0"/>
-        </w:rPr>
-        <w:t>href</w:t>
-      </w:r>
-      <w:proofErr w:type="spellEnd"/>
-      <w:r>
-        <w:rPr>
-          <w:i w:val="0"/>
-        </w:rPr>
-        <w:t xml:space="preserve"> like this: </w:t>
-      </w:r>
-      <w:proofErr w:type="spellStart"/>
-      <w:r>
-        <w:rPr>
-          <w:i w:val="0"/>
-        </w:rPr>
-        <w:t>href</w:t>
-      </w:r>
-      <w:proofErr w:type="spellEnd"/>
-      <w:r>
-        <w:rPr>
-          <w:i w:val="0"/>
-        </w:rPr>
-        <w:t>=”#</w:t>
-      </w:r>
-      <w:proofErr w:type="spellStart"/>
-      <w:r>
-        <w:rPr>
-          <w:i w:val="0"/>
-        </w:rPr>
-        <w:t>wishlist</w:t>
-      </w:r>
-      <w:proofErr w:type="spellEnd"/>
-      <w:r>
-        <w:rPr>
-          <w:i w:val="0"/>
-        </w:rPr>
-        <w:t>”</w:t>
-      </w:r>
-    </w:p>
-    <w:p>
-      <w:pPr>
-        <w:rPr>
-          <w:i w:val="0"/>
-        </w:rPr>
-      </w:pPr>
-    </w:p>
-    <w:p>
-      <w:pPr>
-        <w:pStyle w:val="Heading3"/>
-        <w:rPr>
-          <w:i w:val="0"/>
-        </w:rPr>
-      </w:pPr>
-      <w:bookmarkStart w:id="4" w:name="_Toc367458756"/>
-      <w:r>
-        <w:rPr>
-          <w:i w:val="0"/>
-        </w:rPr>
-        <w:t>How to Add a Page</w:t>
+        <w:t>Add the file to build.xml</w:t>
+      </w:r>
+      <w:r>
+        <w:rPr>
+          <w:i w:val="0"/>
+        </w:rPr>
+        <w:t>, target: create-index</w:t>
+      </w:r>
+    </w:p>
+    <w:p>
+      <w:pPr>
+        <w:rPr>
+          <w:i w:val="0"/>
+        </w:rPr>
+      </w:pPr>
+    </w:p>
+    <w:p>
+      <w:pPr>
+        <w:rPr>
+          <w:i w:val="0"/>
+        </w:rPr>
+      </w:pPr>
+    </w:p>
+    <w:p>
+      <w:pPr>
+        <w:pStyle w:val="Heading1"/>
+      </w:pPr>
+      <w:bookmarkStart w:id="4" w:name="_Toc367458757"/>
+      <w:r>
+        <w:t>Build</w:t>
       </w:r>
       <w:bookmarkEnd w:id="4"/>
     </w:p>
-    <w:p>
-      <w:pPr>
-        <w:rPr>
-          <w:i w:val="0"/>
-        </w:rPr>
-      </w:pPr>
-      <w:r>
-        <w:rPr>
-          <w:i w:val="0"/>
-        </w:rPr>
-        <w:t xml:space="preserve">Create html file in </w:t>
-      </w:r>
-      <w:proofErr w:type="spellStart"/>
-      <w:r>
-        <w:rPr>
-          <w:i w:val="0"/>
-        </w:rPr>
-        <w:t>LittleBlueBird</w:t>
-      </w:r>
-      <w:proofErr w:type="spellEnd"/>
-      <w:r>
-        <w:rPr>
-          <w:i w:val="0"/>
-        </w:rPr>
-        <w:t>/fragments/html</w:t>
-      </w:r>
-    </w:p>
-    <w:p>
-      <w:pPr>
-        <w:rPr>
-          <w:i w:val="0"/>
-        </w:rPr>
-      </w:pPr>
-      <w:r>
-        <w:rPr>
-          <w:i w:val="0"/>
-        </w:rPr>
-        <w:t>Add the file to build.xml</w:t>
-      </w:r>
-      <w:r>
-        <w:rPr>
-          <w:i w:val="0"/>
-        </w:rPr>
-        <w:t>, target: create-index</w:t>
-      </w:r>
-    </w:p>
-    <w:p>
-      <w:pPr>
-        <w:rPr>
-          <w:i w:val="0"/>
-        </w:rPr>
-      </w:pPr>
-    </w:p>
-    <w:p>
-      <w:pPr>
-        <w:rPr>
-          <w:i w:val="0"/>
-        </w:rPr>
-      </w:pPr>
-    </w:p>
-    <w:p>
-      <w:pPr>
-        <w:pStyle w:val="Heading1"/>
-      </w:pPr>
-      <w:bookmarkStart w:id="5" w:name="_Toc367458757"/>
-      <w:r>
-        <w:t>Build</w:t>
-      </w:r>
-      <w:bookmarkEnd w:id="5"/>
-    </w:p>
     <w:p/>
     <w:p>
       <w:pPr>
@@ -2717,7 +2715,7 @@
           <w:i w:val="0"/>
         </w:rPr>
       </w:pPr>
-      <w:bookmarkStart w:id="6" w:name="_Toc367458758"/>
+      <w:bookmarkStart w:id="5" w:name="_Toc367458758"/>
       <w:r>
         <w:rPr>
           <w:i w:val="0"/>
@@ -2725,7 +2723,260 @@
         <w:lastRenderedPageBreak/>
         <w:t>Web</w:t>
       </w:r>
+      <w:bookmarkEnd w:id="5"/>
+    </w:p>
+    <w:p>
+      <w:pPr>
+        <w:pStyle w:val="Heading3"/>
+        <w:rPr>
+          <w:i w:val="0"/>
+        </w:rPr>
+      </w:pPr>
+      <w:bookmarkStart w:id="6" w:name="_Toc367458759"/>
+      <w:proofErr w:type="spellStart"/>
+      <w:r>
+        <w:rPr>
+          <w:i w:val="0"/>
+        </w:rPr>
+        <w:t>Localhost</w:t>
+      </w:r>
       <w:bookmarkEnd w:id="6"/>
+      <w:proofErr w:type="spellEnd"/>
+    </w:p>
+    <w:p>
+      <w:pPr>
+        <w:pStyle w:val="NoSpacing"/>
+      </w:pPr>
+    </w:p>
+    <w:p>
+      <w:pPr>
+        <w:pStyle w:val="NoSpacing"/>
+      </w:pPr>
+      <w:r>
+        <w:t xml:space="preserve">C:\users\bdunklau\&gt; </w:t>
+      </w:r>
+      <w:proofErr w:type="spellStart"/>
+      <w:r>
+        <w:t>netstat</w:t>
+      </w:r>
+      <w:proofErr w:type="spellEnd"/>
+      <w:r>
+        <w:t xml:space="preserve"> –a –o –n </w:t>
+      </w:r>
+    </w:p>
+    <w:p>
+      <w:pPr>
+        <w:pStyle w:val="NoSpacing"/>
+      </w:pPr>
+      <w:r>
+        <w:t>Look for the process using port 80 (top of the list)</w:t>
+      </w:r>
+    </w:p>
+    <w:p>
+      <w:pPr>
+        <w:pStyle w:val="NoSpacing"/>
+      </w:pPr>
+      <w:r>
+        <w:t xml:space="preserve">C:\users\bdunklau\&gt; </w:t>
+      </w:r>
+      <w:proofErr w:type="spellStart"/>
+      <w:r>
+        <w:t>taskkill</w:t>
+      </w:r>
+      <w:proofErr w:type="spellEnd"/>
+      <w:r>
+        <w:t xml:space="preserve"> /F /PID [</w:t>
+      </w:r>
+      <w:proofErr w:type="spellStart"/>
+      <w:proofErr w:type="gramStart"/>
+      <w:r>
+        <w:t>pid</w:t>
+      </w:r>
+      <w:proofErr w:type="spellEnd"/>
+      <w:proofErr w:type="gramEnd"/>
+      <w:r>
+        <w:t>]</w:t>
+      </w:r>
+    </w:p>
+    <w:p>
+      <w:pPr>
+        <w:pStyle w:val="NoSpacing"/>
+      </w:pPr>
+      <w:r>
+        <w:t xml:space="preserve">Cd </w:t>
+      </w:r>
+      <w:proofErr w:type="gramStart"/>
+      <w:r>
+        <w:t>lit[</w:t>
+      </w:r>
+      <w:proofErr w:type="gramEnd"/>
+      <w:r>
+        <w:t>tab]</w:t>
+      </w:r>
+    </w:p>
+    <w:p>
+      <w:pPr>
+        <w:pStyle w:val="NoSpacing"/>
+      </w:pPr>
+      <w:r>
+        <w:t xml:space="preserve"> C:\users\bdunklau\LittleBlueBird\&gt; </w:t>
+      </w:r>
+      <w:proofErr w:type="spellStart"/>
+      <w:r>
+        <w:t>sbt</w:t>
+      </w:r>
+      <w:proofErr w:type="spellEnd"/>
+    </w:p>
+    <w:p>
+      <w:pPr>
+        <w:pStyle w:val="NoSpacing"/>
+      </w:pPr>
+      <w:r>
+        <w:t>&gt;</w:t>
+      </w:r>
+      <w:proofErr w:type="spellStart"/>
+      <w:r>
+        <w:t>container</w:t>
+      </w:r>
+      <w:proofErr w:type="gramStart"/>
+      <w:r>
+        <w:t>:start</w:t>
+      </w:r>
+      <w:proofErr w:type="spellEnd"/>
+      <w:proofErr w:type="gramEnd"/>
+    </w:p>
+    <w:p>
+      <w:pPr>
+        <w:pStyle w:val="NoSpacing"/>
+      </w:pPr>
+    </w:p>
+    <w:p>
+      <w:pPr>
+        <w:pStyle w:val="NoSpacing"/>
+      </w:pPr>
+      <w:r>
+        <w:t>Rebuilding</w:t>
+      </w:r>
+    </w:p>
+    <w:p>
+      <w:pPr>
+        <w:pStyle w:val="NoSpacing"/>
+      </w:pPr>
+      <w:proofErr w:type="gramStart"/>
+      <w:r>
+        <w:t>up</w:t>
+      </w:r>
+      <w:proofErr w:type="gramEnd"/>
+      <w:r>
+        <w:t xml:space="preserve"> arrow twice, ENTER  (</w:t>
+      </w:r>
+      <w:proofErr w:type="spellStart"/>
+      <w:r>
+        <w:t>container:stop</w:t>
+      </w:r>
+      <w:proofErr w:type="spellEnd"/>
+      <w:r>
+        <w:t>)</w:t>
+      </w:r>
+    </w:p>
+    <w:p>
+      <w:pPr>
+        <w:pStyle w:val="NoSpacing"/>
+      </w:pPr>
+      <w:proofErr w:type="gramStart"/>
+      <w:r>
+        <w:t>up</w:t>
+      </w:r>
+      <w:proofErr w:type="gramEnd"/>
+      <w:r>
+        <w:t xml:space="preserve"> arrow twice, ENTER  (</w:t>
+      </w:r>
+      <w:proofErr w:type="spellStart"/>
+      <w:r>
+        <w:t>container:start</w:t>
+      </w:r>
+      <w:proofErr w:type="spellEnd"/>
+      <w:r>
+        <w:t>)</w:t>
+      </w:r>
+    </w:p>
+    <w:p>
+      <w:pPr>
+        <w:pStyle w:val="NoSpacing"/>
+      </w:pPr>
+      <w:r>
+        <w:t xml:space="preserve">The stop/start is all you have to do if </w:t>
+      </w:r>
+      <w:proofErr w:type="spellStart"/>
+      <w:r>
+        <w:t>scala</w:t>
+      </w:r>
+      <w:proofErr w:type="spellEnd"/>
+      <w:r>
+        <w:t xml:space="preserve"> files change.  </w:t>
+      </w:r>
+      <w:proofErr w:type="spellStart"/>
+      <w:proofErr w:type="gramStart"/>
+      <w:r>
+        <w:t>container:</w:t>
+      </w:r>
+      <w:proofErr w:type="gramEnd"/>
+      <w:r>
+        <w:t>start</w:t>
+      </w:r>
+      <w:proofErr w:type="spellEnd"/>
+      <w:r>
+        <w:t xml:space="preserve"> recompiles before starting jetty.</w:t>
+      </w:r>
+    </w:p>
+    <w:p>
+      <w:pPr>
+        <w:rPr>
+          <w:i w:val="0"/>
+        </w:rPr>
+      </w:pPr>
+      <w:r>
+        <w:rPr>
+          <w:i w:val="0"/>
+        </w:rPr>
+        <w:t>Jetty is configured to look at the LBB project for html/</w:t>
+      </w:r>
+      <w:proofErr w:type="spellStart"/>
+      <w:r>
+        <w:rPr>
+          <w:i w:val="0"/>
+        </w:rPr>
+        <w:t>js</w:t>
+      </w:r>
+      <w:proofErr w:type="spellEnd"/>
+      <w:r>
+        <w:rPr>
+          <w:i w:val="0"/>
+        </w:rPr>
+        <w:t>/</w:t>
+      </w:r>
+      <w:proofErr w:type="spellStart"/>
+      <w:r>
+        <w:rPr>
+          <w:i w:val="0"/>
+        </w:rPr>
+        <w:t>css</w:t>
+      </w:r>
+      <w:proofErr w:type="spellEnd"/>
+      <w:r>
+        <w:rPr>
+          <w:i w:val="0"/>
+        </w:rPr>
+        <w:t xml:space="preserve"> files.</w:t>
+      </w:r>
+    </w:p>
+    <w:p>
+      <w:pPr>
+        <w:rPr>
+          <w:b/>
+          <w:i w:val="0"/>
+        </w:rPr>
+      </w:pPr>
     </w:p>
     <w:p>
       <w:pPr>
@@ -2734,267 +2985,14 @@
           <w:i w:val="0"/>
         </w:rPr>
       </w:pPr>
-      <w:bookmarkStart w:id="7" w:name="_Toc367458759"/>
-      <w:proofErr w:type="spellStart"/>
-      <w:r>
-        <w:rPr>
-          <w:i w:val="0"/>
-        </w:rPr>
-        <w:t>Localhost</w:t>
+      <w:bookmarkStart w:id="7" w:name="_Toc367458760"/>
+      <w:r>
+        <w:rPr>
+          <w:i w:val="0"/>
+        </w:rPr>
+        <w:t>Production</w:t>
       </w:r>
       <w:bookmarkEnd w:id="7"/>
-      <w:proofErr w:type="spellEnd"/>
-    </w:p>
-    <w:p>
-      <w:pPr>
-        <w:pStyle w:val="NoSpacing"/>
-      </w:pPr>
-    </w:p>
-    <w:p>
-      <w:pPr>
-        <w:pStyle w:val="NoSpacing"/>
-      </w:pPr>
-      <w:r>
-        <w:t xml:space="preserve">C:\users\bdunklau\&gt; </w:t>
-      </w:r>
-      <w:proofErr w:type="spellStart"/>
-      <w:r>
-        <w:t>netstat</w:t>
-      </w:r>
-      <w:proofErr w:type="spellEnd"/>
-      <w:r>
-        <w:t xml:space="preserve"> –a –o –n </w:t>
-      </w:r>
-    </w:p>
-    <w:p>
-      <w:pPr>
-        <w:pStyle w:val="NoSpacing"/>
-      </w:pPr>
-      <w:r>
-        <w:t>Look for the process using port 80 (top of the list)</w:t>
-      </w:r>
-    </w:p>
-    <w:p>
-      <w:pPr>
-        <w:pStyle w:val="NoSpacing"/>
-      </w:pPr>
-      <w:r>
-        <w:t xml:space="preserve">C:\users\bdunklau\&gt; </w:t>
-      </w:r>
-      <w:proofErr w:type="spellStart"/>
-      <w:r>
-        <w:t>taskkill</w:t>
-      </w:r>
-      <w:proofErr w:type="spellEnd"/>
-      <w:r>
-        <w:t xml:space="preserve"> /F /PID [</w:t>
-      </w:r>
-      <w:proofErr w:type="spellStart"/>
-      <w:proofErr w:type="gramStart"/>
-      <w:r>
-        <w:t>pid</w:t>
-      </w:r>
-      <w:proofErr w:type="spellEnd"/>
-      <w:proofErr w:type="gramEnd"/>
-      <w:r>
-        <w:t>]</w:t>
-      </w:r>
-    </w:p>
-    <w:p>
-      <w:pPr>
-        <w:pStyle w:val="NoSpacing"/>
-      </w:pPr>
-      <w:r>
-        <w:t xml:space="preserve">Cd </w:t>
-      </w:r>
-      <w:proofErr w:type="gramStart"/>
-      <w:r>
-        <w:t>lit[</w:t>
-      </w:r>
-      <w:proofErr w:type="gramEnd"/>
-      <w:r>
-        <w:t>tab]</w:t>
-      </w:r>
-    </w:p>
-    <w:p>
-      <w:pPr>
-        <w:pStyle w:val="NoSpacing"/>
-      </w:pPr>
-      <w:r>
-        <w:t xml:space="preserve"> C:\users\bdunklau\LittleBlueBird\&gt; </w:t>
-      </w:r>
-      <w:proofErr w:type="spellStart"/>
-      <w:r>
-        <w:t>sbt</w:t>
-      </w:r>
-      <w:proofErr w:type="spellEnd"/>
-    </w:p>
-    <w:p>
-      <w:pPr>
-        <w:pStyle w:val="NoSpacing"/>
-      </w:pPr>
-      <w:r>
-        <w:t>&gt;</w:t>
-      </w:r>
-      <w:proofErr w:type="spellStart"/>
-      <w:r>
-        <w:t>container</w:t>
-      </w:r>
-      <w:proofErr w:type="gramStart"/>
-      <w:r>
-        <w:t>:start</w:t>
-      </w:r>
-      <w:proofErr w:type="spellEnd"/>
-      <w:proofErr w:type="gramEnd"/>
-    </w:p>
-    <w:p>
-      <w:pPr>
-        <w:pStyle w:val="NoSpacing"/>
-      </w:pPr>
-    </w:p>
-    <w:p>
-      <w:pPr>
-        <w:pStyle w:val="NoSpacing"/>
-      </w:pPr>
-      <w:r>
-        <w:t>Rebuilding</w:t>
-      </w:r>
-    </w:p>
-    <w:p>
-      <w:pPr>
-        <w:pStyle w:val="NoSpacing"/>
-      </w:pPr>
-      <w:proofErr w:type="gramStart"/>
-      <w:r>
-        <w:t>up</w:t>
-      </w:r>
-      <w:proofErr w:type="gramEnd"/>
-      <w:r>
-        <w:t xml:space="preserve"> arrow twice, ENTER  (</w:t>
-      </w:r>
-      <w:proofErr w:type="spellStart"/>
-      <w:r>
-        <w:t>container:stop</w:t>
-      </w:r>
-      <w:proofErr w:type="spellEnd"/>
-      <w:r>
-        <w:t>)</w:t>
-      </w:r>
-    </w:p>
-    <w:p>
-      <w:pPr>
-        <w:pStyle w:val="NoSpacing"/>
-      </w:pPr>
-      <w:proofErr w:type="gramStart"/>
-      <w:r>
-        <w:t>up</w:t>
-      </w:r>
-      <w:proofErr w:type="gramEnd"/>
-      <w:r>
-        <w:t xml:space="preserve"> arrow twice, ENTER  (</w:t>
-      </w:r>
-      <w:proofErr w:type="spellStart"/>
-      <w:r>
-        <w:t>container:start</w:t>
-      </w:r>
-      <w:proofErr w:type="spellEnd"/>
-      <w:r>
-        <w:t>)</w:t>
-      </w:r>
-    </w:p>
-    <w:p>
-      <w:pPr>
-        <w:pStyle w:val="NoSpacing"/>
-      </w:pPr>
-      <w:r>
-        <w:t xml:space="preserve">The stop/start is all you have to do if </w:t>
-      </w:r>
-      <w:proofErr w:type="spellStart"/>
-      <w:r>
-        <w:t>scala</w:t>
-      </w:r>
-      <w:proofErr w:type="spellEnd"/>
-      <w:r>
-        <w:t xml:space="preserve"> files change.  </w:t>
-      </w:r>
-      <w:proofErr w:type="spellStart"/>
-      <w:proofErr w:type="gramStart"/>
-      <w:r>
-        <w:t>container:</w:t>
-      </w:r>
-      <w:proofErr w:type="gramEnd"/>
-      <w:r>
-        <w:t>start</w:t>
-      </w:r>
-      <w:proofErr w:type="spellEnd"/>
-      <w:r>
-        <w:t xml:space="preserve"> recompiles before starting jetty.</w:t>
-      </w:r>
-    </w:p>
-    <w:p>
-      <w:pPr>
-        <w:rPr>
-          <w:i w:val="0"/>
-        </w:rPr>
-      </w:pPr>
-      <w:r>
-        <w:rPr>
-          <w:i w:val="0"/>
-        </w:rPr>
-        <w:t>Jetty is configured to look at the LBB project for html/</w:t>
-      </w:r>
-      <w:proofErr w:type="spellStart"/>
-      <w:r>
-        <w:rPr>
-          <w:i w:val="0"/>
-        </w:rPr>
-        <w:t>js</w:t>
-      </w:r>
-      <w:proofErr w:type="spellEnd"/>
-      <w:r>
-        <w:rPr>
-          <w:i w:val="0"/>
-        </w:rPr>
-        <w:t>/</w:t>
-      </w:r>
-      <w:proofErr w:type="spellStart"/>
-      <w:r>
-        <w:rPr>
-          <w:i w:val="0"/>
-        </w:rPr>
-        <w:t>css</w:t>
-      </w:r>
-      <w:proofErr w:type="spellEnd"/>
-      <w:r>
-        <w:rPr>
-          <w:i w:val="0"/>
-        </w:rPr>
-        <w:t xml:space="preserve"> files.</w:t>
-      </w:r>
-    </w:p>
-    <w:p>
-      <w:pPr>
-        <w:rPr>
-          <w:b/>
-          <w:i w:val="0"/>
-        </w:rPr>
-      </w:pPr>
-    </w:p>
-    <w:p>
-      <w:pPr>
-        <w:pStyle w:val="Heading3"/>
-        <w:rPr>
-          <w:i w:val="0"/>
-        </w:rPr>
-      </w:pPr>
-      <w:bookmarkStart w:id="8" w:name="_Toc367458760"/>
-      <w:r>
-        <w:rPr>
-          <w:i w:val="0"/>
-        </w:rPr>
-        <w:t>Production</w:t>
-      </w:r>
-      <w:bookmarkEnd w:id="8"/>
     </w:p>
     <w:p>
       <w:pPr>
@@ -4087,14 +4085,135 @@
           <w:i w:val="0"/>
         </w:rPr>
       </w:pPr>
-      <w:bookmarkStart w:id="9" w:name="_Toc367458761"/>
+      <w:bookmarkStart w:id="8" w:name="_Toc367458761"/>
       <w:r>
         <w:rPr>
           <w:i w:val="0"/>
         </w:rPr>
         <w:t>Mobile</w:t>
       </w:r>
+      <w:bookmarkEnd w:id="8"/>
+    </w:p>
+    <w:p>
+      <w:pPr>
+        <w:pStyle w:val="Heading3"/>
+        <w:rPr>
+          <w:i w:val="0"/>
+        </w:rPr>
+      </w:pPr>
+      <w:bookmarkStart w:id="9" w:name="_Toc367458762"/>
+      <w:proofErr w:type="spellStart"/>
+      <w:r>
+        <w:rPr>
+          <w:i w:val="0"/>
+        </w:rPr>
+        <w:t>Localhost</w:t>
+      </w:r>
       <w:bookmarkEnd w:id="9"/>
+      <w:proofErr w:type="spellEnd"/>
+    </w:p>
+    <w:p>
+      <w:pPr>
+        <w:pStyle w:val="NoSpacing"/>
+      </w:pPr>
+      <w:r>
+        <w:t xml:space="preserve">Eclipse </w:t>
+      </w:r>
+      <w:r>
+        <w:sym w:font="Wingdings" w:char="F0E0"/>
+      </w:r>
+      <w:r>
+        <w:t xml:space="preserve"> </w:t>
+      </w:r>
+      <w:proofErr w:type="spellStart"/>
+      <w:r>
+        <w:t>LittleBlueBird</w:t>
+      </w:r>
+      <w:proofErr w:type="spellEnd"/>
+      <w:r>
+        <w:t xml:space="preserve">/build.xml </w:t>
+      </w:r>
+      <w:r>
+        <w:sym w:font="Wingdings" w:char="F0E0"/>
+      </w:r>
+      <w:r>
+        <w:t xml:space="preserve"> “copy” target</w:t>
+      </w:r>
+    </w:p>
+    <w:p>
+      <w:pPr>
+        <w:pStyle w:val="NoSpacing"/>
+        <w:rPr>
+          <w:b/>
+        </w:rPr>
+      </w:pPr>
+      <w:r>
+        <w:rPr>
+          <w:b/>
+        </w:rPr>
+        <w:t xml:space="preserve">If </w:t>
+      </w:r>
+      <w:proofErr w:type="spellStart"/>
+      <w:r>
+        <w:rPr>
+          <w:b/>
+        </w:rPr>
+        <w:t>scala</w:t>
+      </w:r>
+      <w:proofErr w:type="spellEnd"/>
+      <w:r>
+        <w:rPr>
+          <w:b/>
+        </w:rPr>
+        <w:t xml:space="preserve"> files changed,</w:t>
+      </w:r>
+    </w:p>
+    <w:p>
+      <w:pPr>
+        <w:pStyle w:val="NoSpacing"/>
+      </w:pPr>
+      <w:r>
+        <w:t xml:space="preserve">Up arrow twice, </w:t>
+      </w:r>
+      <w:proofErr w:type="gramStart"/>
+      <w:r>
+        <w:t>ENTER  (</w:t>
+      </w:r>
+      <w:proofErr w:type="spellStart"/>
+      <w:proofErr w:type="gramEnd"/>
+      <w:r>
+        <w:t>container:stop</w:t>
+      </w:r>
+      <w:proofErr w:type="spellEnd"/>
+      <w:r>
+        <w:t>)</w:t>
+      </w:r>
+    </w:p>
+    <w:p>
+      <w:pPr>
+        <w:pStyle w:val="NoSpacing"/>
+      </w:pPr>
+      <w:r>
+        <w:t xml:space="preserve">Up arrow twice, </w:t>
+      </w:r>
+      <w:proofErr w:type="gramStart"/>
+      <w:r>
+        <w:t>ENTER  (</w:t>
+      </w:r>
+      <w:proofErr w:type="spellStart"/>
+      <w:proofErr w:type="gramEnd"/>
+      <w:r>
+        <w:t>container:start</w:t>
+      </w:r>
+      <w:proofErr w:type="spellEnd"/>
+      <w:r>
+        <w:t>)</w:t>
+      </w:r>
+    </w:p>
+    <w:p>
+      <w:pPr>
+        <w:pStyle w:val="NoSpacing"/>
+      </w:pPr>
     </w:p>
     <w:p>
       <w:pPr>
@@ -4103,208 +4222,286 @@
           <w:i w:val="0"/>
         </w:rPr>
       </w:pPr>
-      <w:bookmarkStart w:id="10" w:name="_Toc367458762"/>
-      <w:proofErr w:type="spellStart"/>
-      <w:r>
-        <w:rPr>
-          <w:i w:val="0"/>
-        </w:rPr>
-        <w:t>Localhost</w:t>
+      <w:bookmarkStart w:id="10" w:name="_Toc367458763"/>
+      <w:r>
+        <w:rPr>
+          <w:i w:val="0"/>
+        </w:rPr>
+        <w:t>Production</w:t>
       </w:r>
       <w:bookmarkEnd w:id="10"/>
-      <w:proofErr w:type="spellEnd"/>
-    </w:p>
-    <w:p>
-      <w:pPr>
-        <w:pStyle w:val="NoSpacing"/>
-      </w:pPr>
-      <w:r>
-        <w:t xml:space="preserve">Eclipse </w:t>
+    </w:p>
+    <w:p>
+      <w:pPr>
+        <w:pStyle w:val="NoSpacing"/>
+      </w:pPr>
+      <w:r>
+        <w:t>Eclip</w:t>
+      </w:r>
+      <w:r>
+        <w:t>s</w:t>
+      </w:r>
+      <w:r>
+        <w:t>e</w:t>
+      </w:r>
+    </w:p>
+    <w:p>
+      <w:pPr>
+        <w:pStyle w:val="NoSpacing"/>
+      </w:pPr>
+      <w:r>
+        <w:t xml:space="preserve">Build.xml </w:t>
       </w:r>
       <w:r>
         <w:sym w:font="Wingdings" w:char="F0E0"/>
       </w:r>
       <w:r>
+        <w:t>comment out this line like this</w:t>
+      </w:r>
+    </w:p>
+    <w:p>
+      <w:pPr>
+        <w:pStyle w:val="NoSpacing"/>
+        <w:ind w:firstLine="720"/>
+        <w:rPr>
+          <w:sz w:val="18"/>
+          <w:szCs w:val="18"/>
+        </w:rPr>
+      </w:pPr>
+      <w:proofErr w:type="gramStart"/>
+      <w:r>
+        <w:rPr>
+          <w:rFonts w:ascii="Consolas" w:hAnsi="Consolas" w:cs="Consolas"/>
+          <w:iCs w:val="0"/>
+          <w:color w:val="3F5FBF"/>
+          <w:sz w:val="18"/>
+          <w:szCs w:val="18"/>
+        </w:rPr>
+        <w:t>&lt;!--</w:t>
+      </w:r>
+      <w:proofErr w:type="gramEnd"/>
+      <w:r>
+        <w:rPr>
+          <w:rFonts w:ascii="Consolas" w:hAnsi="Consolas" w:cs="Consolas"/>
+          <w:iCs w:val="0"/>
+          <w:color w:val="3F5FBF"/>
+          <w:sz w:val="18"/>
+          <w:szCs w:val="18"/>
+        </w:rPr>
+        <w:t xml:space="preserve">  </w:t>
+      </w:r>
+      <w:proofErr w:type="spellStart"/>
+      <w:r>
+        <w:rPr>
+          <w:rFonts w:ascii="Consolas" w:hAnsi="Consolas" w:cs="Consolas"/>
+          <w:iCs w:val="0"/>
+          <w:color w:val="3F5FBF"/>
+          <w:sz w:val="18"/>
+          <w:szCs w:val="18"/>
+        </w:rPr>
+        <w:t>fileset</w:t>
+      </w:r>
+      <w:proofErr w:type="spellEnd"/>
+      <w:r>
+        <w:rPr>
+          <w:rFonts w:ascii="Consolas" w:hAnsi="Consolas" w:cs="Consolas"/>
+          <w:iCs w:val="0"/>
+          <w:color w:val="3F5FBF"/>
+          <w:sz w:val="18"/>
+          <w:szCs w:val="18"/>
+        </w:rPr>
+        <w:t xml:space="preserve"> file="fragments/</w:t>
+      </w:r>
+      <w:proofErr w:type="spellStart"/>
+      <w:r>
+        <w:rPr>
+          <w:rFonts w:ascii="Consolas" w:hAnsi="Consolas" w:cs="Consolas"/>
+          <w:iCs w:val="0"/>
+          <w:color w:val="3F5FBF"/>
+          <w:sz w:val="18"/>
+          <w:szCs w:val="18"/>
+        </w:rPr>
+        <w:t>js</w:t>
+      </w:r>
+      <w:proofErr w:type="spellEnd"/>
+      <w:r>
+        <w:rPr>
+          <w:rFonts w:ascii="Consolas" w:hAnsi="Consolas" w:cs="Consolas"/>
+          <w:iCs w:val="0"/>
+          <w:color w:val="3F5FBF"/>
+          <w:sz w:val="18"/>
+          <w:szCs w:val="18"/>
+        </w:rPr>
+        <w:t>/test.js" / --&gt;</w:t>
+      </w:r>
+      <w:r>
+        <w:rPr>
+          <w:rFonts w:ascii="Consolas" w:hAnsi="Consolas" w:cs="Consolas"/>
+          <w:iCs w:val="0"/>
+          <w:color w:val="000000"/>
+          <w:sz w:val="18"/>
+          <w:szCs w:val="18"/>
+        </w:rPr>
         <w:t xml:space="preserve"> </w:t>
       </w:r>
+      <w:r>
+        <w:rPr>
+          <w:rFonts w:ascii="Consolas" w:hAnsi="Consolas" w:cs="Consolas"/>
+          <w:iCs w:val="0"/>
+          <w:color w:val="3F5FBF"/>
+          <w:sz w:val="18"/>
+          <w:szCs w:val="18"/>
+        </w:rPr>
+        <w:t>&lt;!-- not for production --&gt;</w:t>
+      </w:r>
+    </w:p>
+    <w:p>
+      <w:pPr>
+        <w:pStyle w:val="NoSpacing"/>
+      </w:pPr>
+      <w:r>
+        <w:t>Run the default target in build.xml (“copy”)</w:t>
+      </w:r>
+    </w:p>
+    <w:p>
+      <w:pPr>
+        <w:pStyle w:val="NoSpacing"/>
+      </w:pPr>
+      <w:r>
+        <w:t xml:space="preserve">Right-click </w:t>
+      </w:r>
       <w:proofErr w:type="spellStart"/>
       <w:r>
         <w:t>LittleBlueBird</w:t>
       </w:r>
       <w:proofErr w:type="spellEnd"/>
-      <w:r>
-        <w:t xml:space="preserve">/build.xml </w:t>
+    </w:p>
+    <w:p>
+      <w:pPr>
+        <w:pStyle w:val="NoSpacing"/>
+      </w:pPr>
+      <w:r>
+        <w:t xml:space="preserve">Team </w:t>
       </w:r>
       <w:r>
         <w:sym w:font="Wingdings" w:char="F0E0"/>
       </w:r>
       <w:r>
-        <w:t xml:space="preserve"> “copy” target</w:t>
-      </w:r>
-    </w:p>
-    <w:p>
-      <w:pPr>
-        <w:pStyle w:val="NoSpacing"/>
-        <w:rPr>
-          <w:b/>
-        </w:rPr>
-      </w:pPr>
-      <w:r>
-        <w:rPr>
-          <w:b/>
-        </w:rPr>
-        <w:t xml:space="preserve">If </w:t>
-      </w:r>
-      <w:proofErr w:type="spellStart"/>
-      <w:r>
-        <w:rPr>
-          <w:b/>
-        </w:rPr>
-        <w:t>scala</w:t>
-      </w:r>
-      <w:proofErr w:type="spellEnd"/>
-      <w:r>
-        <w:rPr>
-          <w:b/>
-        </w:rPr>
-        <w:t xml:space="preserve"> files changed,</w:t>
-      </w:r>
-    </w:p>
-    <w:p>
-      <w:pPr>
-        <w:pStyle w:val="NoSpacing"/>
-      </w:pPr>
-      <w:r>
-        <w:t xml:space="preserve">Up arrow twice, </w:t>
-      </w:r>
-      <w:proofErr w:type="gramStart"/>
-      <w:r>
-        <w:t>ENTER  (</w:t>
-      </w:r>
-      <w:proofErr w:type="spellStart"/>
-      <w:proofErr w:type="gramEnd"/>
-      <w:r>
-        <w:t>container:stop</w:t>
-      </w:r>
-      <w:proofErr w:type="spellEnd"/>
-      <w:r>
-        <w:t>)</w:t>
-      </w:r>
-    </w:p>
-    <w:p>
-      <w:pPr>
-        <w:pStyle w:val="NoSpacing"/>
-      </w:pPr>
-      <w:r>
-        <w:t xml:space="preserve">Up arrow twice, </w:t>
-      </w:r>
-      <w:proofErr w:type="gramStart"/>
-      <w:r>
-        <w:t>ENTER  (</w:t>
-      </w:r>
-      <w:proofErr w:type="spellStart"/>
-      <w:proofErr w:type="gramEnd"/>
-      <w:r>
-        <w:t>container:start</w:t>
-      </w:r>
-      <w:proofErr w:type="spellEnd"/>
-      <w:r>
-        <w:t>)</w:t>
-      </w:r>
-    </w:p>
-    <w:p>
-      <w:pPr>
-        <w:pStyle w:val="NoSpacing"/>
-      </w:pPr>
-    </w:p>
-    <w:p>
-      <w:pPr>
-        <w:pStyle w:val="Heading3"/>
-        <w:rPr>
-          <w:i w:val="0"/>
-        </w:rPr>
-      </w:pPr>
-      <w:bookmarkStart w:id="11" w:name="_Toc367458763"/>
-      <w:r>
-        <w:rPr>
-          <w:i w:val="0"/>
-        </w:rPr>
-        <w:t>Production</w:t>
-      </w:r>
-      <w:bookmarkEnd w:id="11"/>
-    </w:p>
-    <w:p>
-      <w:pPr>
-        <w:pStyle w:val="NoSpacing"/>
-      </w:pPr>
-      <w:proofErr w:type="spellStart"/>
-      <w:r>
-        <w:t>Eclipe</w:t>
-      </w:r>
-      <w:proofErr w:type="spellEnd"/>
-    </w:p>
-    <w:p>
-      <w:pPr>
-        <w:pStyle w:val="NoSpacing"/>
-      </w:pPr>
-      <w:r>
-        <w:t xml:space="preserve">Right-click </w:t>
-      </w:r>
-      <w:proofErr w:type="spellStart"/>
-      <w:r>
-        <w:t>LittleBlueBird</w:t>
-      </w:r>
-      <w:proofErr w:type="spellEnd"/>
-    </w:p>
-    <w:p>
-      <w:pPr>
-        <w:pStyle w:val="NoSpacing"/>
-      </w:pPr>
-      <w:r>
-        <w:t xml:space="preserve">Team </w:t>
-      </w:r>
-      <w:r>
-        <w:sym w:font="Wingdings" w:char="F0E0"/>
-      </w:r>
-      <w:r>
         <w:t xml:space="preserve"> Commit</w:t>
       </w:r>
     </w:p>
     <w:p>
       <w:pPr>
         <w:pStyle w:val="NoSpacing"/>
-        <w:rPr>
-          <w:b/>
-        </w:rPr>
-      </w:pPr>
-      <w:r>
-        <w:rPr>
-          <w:b/>
-        </w:rPr>
-        <w:t xml:space="preserve">Uncheck </w:t>
-      </w:r>
-      <w:proofErr w:type="spellStart"/>
-      <w:r>
-        <w:rPr>
-          <w:b/>
-        </w:rPr>
+      </w:pPr>
+      <w:r>
+        <w:t>Do not commit</w:t>
+      </w:r>
+    </w:p>
+    <w:p>
+      <w:pPr>
+        <w:pStyle w:val="NoSpacing"/>
+        <w:numPr>
+          <w:ilvl w:val="0"/>
+          <w:numId w:val="5"/>
+        </w:numPr>
+      </w:pPr>
+      <w:proofErr w:type="spellStart"/>
+      <w:r>
         <w:t>src</w:t>
       </w:r>
       <w:proofErr w:type="spellEnd"/>
       <w:r>
-        <w:rPr>
-          <w:b/>
-        </w:rPr>
         <w:t>/main/resources/props/</w:t>
       </w:r>
       <w:proofErr w:type="spellStart"/>
       <w:r>
-        <w:rPr>
-          <w:b/>
-        </w:rPr>
         <w:t>default.props</w:t>
       </w:r>
       <w:proofErr w:type="spellEnd"/>
+    </w:p>
+    <w:p>
+      <w:pPr>
+        <w:pStyle w:val="NoSpacing"/>
+        <w:numPr>
+          <w:ilvl w:val="0"/>
+          <w:numId w:val="5"/>
+        </w:numPr>
+      </w:pPr>
+      <w:r>
+        <w:t>the private key in</w:t>
+      </w:r>
+      <w:r>
+        <w:t xml:space="preserve"> </w:t>
+      </w:r>
+      <w:proofErr w:type="spellStart"/>
+      <w:r>
+        <w:t>src</w:t>
+      </w:r>
+      <w:proofErr w:type="spellEnd"/>
+      <w:r>
+        <w:t>/main/resources</w:t>
+      </w:r>
+    </w:p>
+    <w:p>
+      <w:pPr>
+        <w:pStyle w:val="NoSpacing"/>
+        <w:numPr>
+          <w:ilvl w:val="0"/>
+          <w:numId w:val="5"/>
+        </w:numPr>
+      </w:pPr>
+      <w:r>
+        <w:t>any .</w:t>
+      </w:r>
+      <w:proofErr w:type="spellStart"/>
+      <w:r>
+        <w:t>gitignore</w:t>
+      </w:r>
+      <w:proofErr w:type="spellEnd"/>
+      <w:r>
+        <w:t xml:space="preserve"> files</w:t>
+      </w:r>
+    </w:p>
+    <w:p>
+      <w:pPr>
+        <w:pStyle w:val="NoSpacing"/>
+        <w:numPr>
+          <w:ilvl w:val="0"/>
+          <w:numId w:val="5"/>
+        </w:numPr>
+      </w:pPr>
+      <w:r>
+        <w:t>any files with -2012 suffixes</w:t>
+      </w:r>
+    </w:p>
+    <w:p>
+      <w:pPr>
+        <w:pStyle w:val="NoSpacing"/>
+        <w:numPr>
+          <w:ilvl w:val="0"/>
+          <w:numId w:val="5"/>
+        </w:numPr>
+      </w:pPr>
+      <w:r>
+        <w:t xml:space="preserve">any files in </w:t>
+      </w:r>
+      <w:proofErr w:type="spellStart"/>
+      <w:r>
+        <w:t>src</w:t>
+      </w:r>
+      <w:proofErr w:type="spellEnd"/>
+      <w:r>
+        <w:t>/main/</w:t>
+      </w:r>
+      <w:proofErr w:type="spellStart"/>
+      <w:r>
+        <w:t>webapp</w:t>
+      </w:r>
+      <w:proofErr w:type="spellEnd"/>
+      <w:r>
+        <w:t>/www</w:t>
+      </w:r>
     </w:p>
     <w:p>
       <w:pPr>
@@ -4350,6 +4547,15 @@
       <w:r>
         <w:t>Click “Update Code”</w:t>
       </w:r>
+      <w:r>
+        <w:t xml:space="preserve"> </w:t>
+      </w:r>
+      <w:r>
+        <w:sym w:font="Wingdings" w:char="F0E0"/>
+      </w:r>
+      <w:r>
+        <w:t xml:space="preserve"> “Pull Latest”</w:t>
+      </w:r>
     </w:p>
     <w:p>
       <w:pPr>
@@ -4375,10 +4581,31 @@
       <w:pPr>
         <w:pStyle w:val="Heading1"/>
       </w:pPr>
-      <w:bookmarkStart w:id="12" w:name="_Toc367458764"/>
+      <w:bookmarkStart w:id="11" w:name="_Toc367458764"/>
       <w:r>
         <w:t>Deploy</w:t>
       </w:r>
+      <w:bookmarkEnd w:id="11"/>
+    </w:p>
+    <w:p>
+      <w:pPr>
+        <w:pStyle w:val="NoSpacing"/>
+      </w:pPr>
+    </w:p>
+    <w:p>
+      <w:pPr>
+        <w:pStyle w:val="Heading2"/>
+        <w:rPr>
+          <w:i w:val="0"/>
+        </w:rPr>
+      </w:pPr>
+      <w:bookmarkStart w:id="12" w:name="_Toc367458765"/>
+      <w:r>
+        <w:rPr>
+          <w:i w:val="0"/>
+        </w:rPr>
+        <w:t>Web</w:t>
+      </w:r>
       <w:bookmarkEnd w:id="12"/>
     </w:p>
     <w:p>
@@ -4388,41 +4615,20 @@
     </w:p>
     <w:p>
       <w:pPr>
-        <w:pStyle w:val="Heading2"/>
-        <w:rPr>
-          <w:i w:val="0"/>
-        </w:rPr>
-      </w:pPr>
-      <w:bookmarkStart w:id="13" w:name="_Toc367458765"/>
-      <w:r>
-        <w:rPr>
-          <w:i w:val="0"/>
-        </w:rPr>
-        <w:t>Web</w:t>
+        <w:pStyle w:val="Heading3"/>
+        <w:rPr>
+          <w:i w:val="0"/>
+        </w:rPr>
+      </w:pPr>
+      <w:bookmarkStart w:id="13" w:name="_Toc367458766"/>
+      <w:proofErr w:type="spellStart"/>
+      <w:r>
+        <w:rPr>
+          <w:i w:val="0"/>
+        </w:rPr>
+        <w:t>Localhost</w:t>
       </w:r>
       <w:bookmarkEnd w:id="13"/>
-    </w:p>
-    <w:p>
-      <w:pPr>
-        <w:pStyle w:val="NoSpacing"/>
-      </w:pPr>
-    </w:p>
-    <w:p>
-      <w:pPr>
-        <w:pStyle w:val="Heading3"/>
-        <w:rPr>
-          <w:i w:val="0"/>
-        </w:rPr>
-      </w:pPr>
-      <w:bookmarkStart w:id="14" w:name="_Toc367458766"/>
-      <w:proofErr w:type="spellStart"/>
-      <w:r>
-        <w:rPr>
-          <w:i w:val="0"/>
-        </w:rPr>
-        <w:t>Localhost</w:t>
-      </w:r>
-      <w:bookmarkEnd w:id="14"/>
       <w:proofErr w:type="spellEnd"/>
     </w:p>
     <w:p>
@@ -4503,20 +4709,21 @@
           <w:i w:val="0"/>
         </w:rPr>
       </w:pPr>
-      <w:bookmarkStart w:id="15" w:name="_Toc367458767"/>
+      <w:bookmarkStart w:id="14" w:name="_Toc367458767"/>
       <w:r>
         <w:rPr>
           <w:i w:val="0"/>
         </w:rPr>
         <w:t>Production</w:t>
       </w:r>
-      <w:bookmarkEnd w:id="15"/>
-    </w:p>
-    <w:p>
-      <w:pPr>
-        <w:pStyle w:val="NoSpacing"/>
-      </w:pPr>
-      <w:r>
+      <w:bookmarkEnd w:id="14"/>
+    </w:p>
+    <w:p>
+      <w:pPr>
+        <w:pStyle w:val="NoSpacing"/>
+      </w:pPr>
+      <w:r>
+        <w:lastRenderedPageBreak/>
         <w:t>Use Chrome</w:t>
       </w:r>
     </w:p>
@@ -4595,37 +4802,36 @@
           <w:i w:val="0"/>
         </w:rPr>
       </w:pPr>
-      <w:bookmarkStart w:id="16" w:name="_Toc367458768"/>
-      <w:r>
-        <w:rPr>
-          <w:i w:val="0"/>
-        </w:rPr>
-        <w:lastRenderedPageBreak/>
+      <w:bookmarkStart w:id="15" w:name="_Toc367458768"/>
+      <w:r>
+        <w:rPr>
+          <w:i w:val="0"/>
+        </w:rPr>
         <w:t>Mobile</w:t>
       </w:r>
+      <w:bookmarkEnd w:id="15"/>
+    </w:p>
+    <w:p>
+      <w:pPr>
+        <w:pStyle w:val="NoSpacing"/>
+      </w:pPr>
+    </w:p>
+    <w:p>
+      <w:pPr>
+        <w:pStyle w:val="Heading3"/>
+        <w:rPr>
+          <w:i w:val="0"/>
+        </w:rPr>
+      </w:pPr>
+      <w:bookmarkStart w:id="16" w:name="_Toc367458769"/>
+      <w:proofErr w:type="spellStart"/>
+      <w:r>
+        <w:rPr>
+          <w:i w:val="0"/>
+        </w:rPr>
+        <w:t>Localhost</w:t>
+      </w:r>
       <w:bookmarkEnd w:id="16"/>
-    </w:p>
-    <w:p>
-      <w:pPr>
-        <w:pStyle w:val="NoSpacing"/>
-      </w:pPr>
-    </w:p>
-    <w:p>
-      <w:pPr>
-        <w:pStyle w:val="Heading3"/>
-        <w:rPr>
-          <w:i w:val="0"/>
-        </w:rPr>
-      </w:pPr>
-      <w:bookmarkStart w:id="17" w:name="_Toc367458769"/>
-      <w:proofErr w:type="spellStart"/>
-      <w:r>
-        <w:rPr>
-          <w:i w:val="0"/>
-        </w:rPr>
-        <w:t>Localhost</w:t>
-      </w:r>
-      <w:bookmarkEnd w:id="17"/>
       <w:proofErr w:type="spellEnd"/>
     </w:p>
     <w:p>
@@ -4687,33 +4893,77 @@
           <w:i w:val="0"/>
         </w:rPr>
       </w:pPr>
-      <w:bookmarkStart w:id="18" w:name="_Toc367458770"/>
+      <w:bookmarkStart w:id="17" w:name="_Toc367458770"/>
       <w:r>
         <w:rPr>
           <w:i w:val="0"/>
         </w:rPr>
         <w:t>Production</w:t>
       </w:r>
+      <w:bookmarkEnd w:id="17"/>
+    </w:p>
+    <w:p>
+      <w:pPr>
+        <w:pStyle w:val="NoSpacing"/>
+      </w:pPr>
+      <w:r>
+        <w:t>Build.phonegap.com</w:t>
+      </w:r>
+    </w:p>
+    <w:p>
+      <w:pPr>
+        <w:pStyle w:val="NoSpacing"/>
+      </w:pPr>
+      <w:r>
+        <w:t>Download the .</w:t>
+      </w:r>
+      <w:proofErr w:type="spellStart"/>
+      <w:r>
+        <w:t>ipa</w:t>
+      </w:r>
+      <w:proofErr w:type="spellEnd"/>
+      <w:r>
+        <w:t>, .</w:t>
+      </w:r>
+      <w:proofErr w:type="spellStart"/>
+      <w:r>
+        <w:t>apk</w:t>
+      </w:r>
+      <w:proofErr w:type="spellEnd"/>
+      <w:r>
+        <w:t xml:space="preserve">, </w:t>
+      </w:r>
+      <w:proofErr w:type="spellStart"/>
+      <w:r>
+        <w:t>etc</w:t>
+      </w:r>
+      <w:proofErr w:type="spellEnd"/>
+      <w:r>
+        <w:t xml:space="preserve"> file</w:t>
+      </w:r>
+    </w:p>
+    <w:p>
+      <w:pPr>
+        <w:pStyle w:val="NoSpacing"/>
+      </w:pPr>
+      <w:proofErr w:type="spellStart"/>
+      <w:r>
+        <w:t>FileZilla</w:t>
+      </w:r>
+      <w:proofErr w:type="spellEnd"/>
+    </w:p>
+    <w:p>
+      <w:pPr>
+        <w:pStyle w:val="NoSpacing"/>
+      </w:pPr>
+      <w:r>
+        <w:t xml:space="preserve">FTP the file to </w:t>
+      </w:r>
+      <w:r>
+        <w:t>/webapp/gf/download</w:t>
+      </w:r>
+      <w:bookmarkStart w:id="18" w:name="_GoBack"/>
       <w:bookmarkEnd w:id="18"/>
-    </w:p>
-    <w:p>
-      <w:pPr>
-        <w:pStyle w:val="NoSpacing"/>
-      </w:pPr>
-      <w:r>
-        <w:t xml:space="preserve">Production means deploy to a phone and hit the production web and </w:t>
-      </w:r>
-      <w:proofErr w:type="spellStart"/>
-      <w:r>
-        <w:t>db</w:t>
-      </w:r>
-      <w:proofErr w:type="spellEnd"/>
-      <w:r>
-        <w:t xml:space="preserve"> servers</w:t>
-      </w:r>
-      <w:r>
-        <w:t>.</w:t>
-      </w:r>
     </w:p>
     <w:p>
       <w:pPr>
@@ -4989,6 +5239,7 @@
         <w:pStyle w:val="NoSpacing"/>
       </w:pPr>
       <w:r>
+        <w:lastRenderedPageBreak/>
         <w:t>Beta testing mostly pertains to the mobile at this time (9/19/13)</w:t>
       </w:r>
     </w:p>
@@ -5112,7 +5363,6 @@
         <w:rPr>
           <w:b/>
         </w:rPr>
-        <w:lastRenderedPageBreak/>
         <w:t>Android users</w:t>
       </w:r>
     </w:p>
@@ -5283,10 +5533,7 @@
         <w:pStyle w:val="NoSpacing"/>
       </w:pPr>
       <w:r>
-        <w:t>urlrewrite.xml</w:t>
-      </w:r>
-      <w:r>
-        <w:t>:  If you want F5/Refresh-ability, add entry here</w:t>
+        <w:t>urlrewrite.xml:  If you want F5/Refresh-ability, add entry here</w:t>
       </w:r>
     </w:p>
     <w:sectPr>
@@ -5322,19 +5569,132 @@
         <v:path o:extrusionok="f" gradientshapeok="t" o:connecttype="rect"/>
         <o:lock v:ext="edit" aspectratio="t"/>
       </v:shapetype>
-      <v:shape id="_x0000_i1064" type="#_x0000_t75" style="width:12.25pt;height:12.25pt;visibility:visible;mso-wrap-style:square" o:bullet="t">
+      <v:shape id="_x0000_i1046" type="#_x0000_t75" style="width:12.25pt;height:12.25pt;visibility:visible;mso-wrap-style:square" o:bullet="t">
         <v:imagedata r:id="rId1" o:title="error"/>
       </v:shape>
     </w:pict>
   </w:numPicBullet>
   <w:numPicBullet w:numPicBulletId="1">
     <w:pict>
-      <v:shape id="_x0000_i1065" type="#_x0000_t75" style="width:16.3pt;height:16.3pt;visibility:visible;mso-wrap-style:square" o:bullet="t">
+      <v:shape id="_x0000_i1047" type="#_x0000_t75" style="width:16.3pt;height:16.3pt;visibility:visible;mso-wrap-style:square" o:bullet="t">
         <v:imagedata r:id="rId2" o:title="check"/>
       </v:shape>
     </w:pict>
   </w:numPicBullet>
   <w:abstractNum w:abstractNumId="0">
+    <w:nsid w:val="09A94DE4"/>
+    <w:multiLevelType w:val="hybridMultilevel"/>
+    <w:tmpl w:val="AF58334E"/>
+    <w:lvl w:ilvl="0" w:tplc="04090001">
+      <w:start w:val="1"/>
+      <w:numFmt w:val="bullet"/>
+      <w:lvlText w:val=""/>
+      <w:lvlJc w:val="left"/>
+      <w:pPr>
+        <w:ind w:left="720" w:hanging="360"/>
+      </w:pPr>
+      <w:rPr>
+        <w:rFonts w:ascii="Symbol" w:hAnsi="Symbol" w:hint="default"/>
+      </w:rPr>
+    </w:lvl>
+    <w:lvl w:ilvl="1" w:tplc="04090003" w:tentative="1">
+      <w:start w:val="1"/>
+      <w:numFmt w:val="bullet"/>
+      <w:lvlText w:val="o"/>
+      <w:lvlJc w:val="left"/>
+      <w:pPr>
+        <w:ind w:left="1440" w:hanging="360"/>
+      </w:pPr>
+      <w:rPr>
+        <w:rFonts w:ascii="Courier New" w:hAnsi="Courier New" w:cs="Courier New" w:hint="default"/>
+      </w:rPr>
+    </w:lvl>
+    <w:lvl w:ilvl="2" w:tplc="04090005" w:tentative="1">
+      <w:start w:val="1"/>
+      <w:numFmt w:val="bullet"/>
+      <w:lvlText w:val=""/>
+      <w:lvlJc w:val="left"/>
+      <w:pPr>
+        <w:ind w:left="2160" w:hanging="360"/>
+      </w:pPr>
+      <w:rPr>
+        <w:rFonts w:ascii="Wingdings" w:hAnsi="Wingdings" w:hint="default"/>
+      </w:rPr>
+    </w:lvl>
+    <w:lvl w:ilvl="3" w:tplc="04090001" w:tentative="1">
+      <w:start w:val="1"/>
+      <w:numFmt w:val="bullet"/>
+      <w:lvlText w:val=""/>
+      <w:lvlJc w:val="left"/>
+      <w:pPr>
+        <w:ind w:left="2880" w:hanging="360"/>
+      </w:pPr>
+      <w:rPr>
+        <w:rFonts w:ascii="Symbol" w:hAnsi="Symbol" w:hint="default"/>
+      </w:rPr>
+    </w:lvl>
+    <w:lvl w:ilvl="4" w:tplc="04090003" w:tentative="1">
+      <w:start w:val="1"/>
+      <w:numFmt w:val="bullet"/>
+      <w:lvlText w:val="o"/>
+      <w:lvlJc w:val="left"/>
+      <w:pPr>
+        <w:ind w:left="3600" w:hanging="360"/>
+      </w:pPr>
+      <w:rPr>
+        <w:rFonts w:ascii="Courier New" w:hAnsi="Courier New" w:cs="Courier New" w:hint="default"/>
+      </w:rPr>
+    </w:lvl>
+    <w:lvl w:ilvl="5" w:tplc="04090005" w:tentative="1">
+      <w:start w:val="1"/>
+      <w:numFmt w:val="bullet"/>
+      <w:lvlText w:val=""/>
+      <w:lvlJc w:val="left"/>
+      <w:pPr>
+        <w:ind w:left="4320" w:hanging="360"/>
+      </w:pPr>
+      <w:rPr>
+        <w:rFonts w:ascii="Wingdings" w:hAnsi="Wingdings" w:hint="default"/>
+      </w:rPr>
+    </w:lvl>
+    <w:lvl w:ilvl="6" w:tplc="04090001" w:tentative="1">
+      <w:start w:val="1"/>
+      <w:numFmt w:val="bullet"/>
+      <w:lvlText w:val=""/>
+      <w:lvlJc w:val="left"/>
+      <w:pPr>
+        <w:ind w:left="5040" w:hanging="360"/>
+      </w:pPr>
+      <w:rPr>
+        <w:rFonts w:ascii="Symbol" w:hAnsi="Symbol" w:hint="default"/>
+      </w:rPr>
+    </w:lvl>
+    <w:lvl w:ilvl="7" w:tplc="04090003" w:tentative="1">
+      <w:start w:val="1"/>
+      <w:numFmt w:val="bullet"/>
+      <w:lvlText w:val="o"/>
+      <w:lvlJc w:val="left"/>
+      <w:pPr>
+        <w:ind w:left="5760" w:hanging="360"/>
+      </w:pPr>
+      <w:rPr>
+        <w:rFonts w:ascii="Courier New" w:hAnsi="Courier New" w:cs="Courier New" w:hint="default"/>
+      </w:rPr>
+    </w:lvl>
+    <w:lvl w:ilvl="8" w:tplc="04090005" w:tentative="1">
+      <w:start w:val="1"/>
+      <w:numFmt w:val="bullet"/>
+      <w:lvlText w:val=""/>
+      <w:lvlJc w:val="left"/>
+      <w:pPr>
+        <w:ind w:left="6480" w:hanging="360"/>
+      </w:pPr>
+      <w:rPr>
+        <w:rFonts w:ascii="Wingdings" w:hAnsi="Wingdings" w:hint="default"/>
+      </w:rPr>
+    </w:lvl>
+  </w:abstractNum>
+  <w:abstractNum w:abstractNumId="1">
     <w:nsid w:val="1C897013"/>
     <w:multiLevelType w:val="hybridMultilevel"/>
     <w:tmpl w:val="C1D802C4"/>
@@ -5446,7 +5806,7 @@
       </w:rPr>
     </w:lvl>
   </w:abstractNum>
-  <w:abstractNum w:abstractNumId="1">
+  <w:abstractNum w:abstractNumId="2">
     <w:nsid w:val="21527208"/>
     <w:multiLevelType w:val="hybridMultilevel"/>
     <w:tmpl w:val="D960B946"/>
@@ -5558,7 +5918,7 @@
       </w:rPr>
     </w:lvl>
   </w:abstractNum>
-  <w:abstractNum w:abstractNumId="2">
+  <w:abstractNum w:abstractNumId="3">
     <w:nsid w:val="3DC27B15"/>
     <w:multiLevelType w:val="hybridMultilevel"/>
     <w:tmpl w:val="C9B4B43C"/>
@@ -5670,7 +6030,7 @@
       </w:rPr>
     </w:lvl>
   </w:abstractNum>
-  <w:abstractNum w:abstractNumId="3">
+  <w:abstractNum w:abstractNumId="4">
     <w:nsid w:val="4A402E72"/>
     <w:multiLevelType w:val="hybridMultilevel"/>
     <w:tmpl w:val="DF7A0762"/>
@@ -5783,16 +6143,19 @@
     </w:lvl>
   </w:abstractNum>
   <w:num w:numId="1">
+    <w:abstractNumId w:val="4"/>
+  </w:num>
+  <w:num w:numId="2">
+    <w:abstractNumId w:val="1"/>
+  </w:num>
+  <w:num w:numId="3">
+    <w:abstractNumId w:val="2"/>
+  </w:num>
+  <w:num w:numId="4">
     <w:abstractNumId w:val="3"/>
   </w:num>
-  <w:num w:numId="2">
+  <w:num w:numId="5">
     <w:abstractNumId w:val="0"/>
-  </w:num>
-  <w:num w:numId="3">
-    <w:abstractNumId w:val="1"/>
-  </w:num>
-  <w:num w:numId="4">
-    <w:abstractNumId w:val="2"/>
   </w:num>
 </w:numbering>
 </file>
@@ -8069,7 +8432,7 @@
 </file>
 
 <file path=customXml/itemProps1.xml><?xml version="1.0" encoding="utf-8"?>
-<ds:datastoreItem xmlns:ds="http://schemas.openxmlformats.org/officeDocument/2006/customXml" ds:itemID="{A5988B31-C1FE-41D6-BB5A-51234DDC84CE}">
+<ds:datastoreItem xmlns:ds="http://schemas.openxmlformats.org/officeDocument/2006/customXml" ds:itemID="{3490C72B-D660-44B7-BCD1-29EEE7F87B7E}">
   <ds:schemaRefs>
     <ds:schemaRef ds:uri="http://schemas.openxmlformats.org/officeDocument/2006/bibliography"/>
   </ds:schemaRefs>

</xml_diff>

<commit_message>
Mobile Updates: In the panel in footer.html, changed the "Contact Us" menu header to "Help", changed "Email" to "Contact Us" and added an "About" page that tells you what version you're running and what the latest version is if different.
Got the splash screen in android working

This version is pretty close to being ready for public consumption
</commit_message>
<xml_diff>
--- a/doc/LittleBlueBird Tech Manual.docx
+++ b/doc/LittleBlueBird Tech Manual.docx
@@ -4429,10 +4429,7 @@
         </w:numPr>
       </w:pPr>
       <w:r>
-        <w:t>the private key in</w:t>
-      </w:r>
-      <w:r>
-        <w:t xml:space="preserve"> </w:t>
+        <w:t xml:space="preserve">the private key in </w:t>
       </w:r>
       <w:proofErr w:type="spellStart"/>
       <w:r>
@@ -4724,6 +4721,51 @@
       </w:pPr>
       <w:r>
         <w:lastRenderedPageBreak/>
+        <w:t xml:space="preserve">Prepare users for downtime:   </w:t>
+      </w:r>
+    </w:p>
+    <w:p>
+      <w:pPr>
+        <w:pStyle w:val="NoSpacing"/>
+        <w:ind w:firstLine="720"/>
+      </w:pPr>
+      <w:bookmarkStart w:id="15" w:name="_GoBack"/>
+      <w:bookmarkEnd w:id="15"/>
+      <w:proofErr w:type="gramStart"/>
+      <w:r>
+        <w:t>update</w:t>
+      </w:r>
+      <w:proofErr w:type="gramEnd"/>
+      <w:r>
+        <w:t xml:space="preserve"> </w:t>
+      </w:r>
+      <w:proofErr w:type="spellStart"/>
+      <w:r>
+        <w:t>app_version</w:t>
+      </w:r>
+      <w:proofErr w:type="spellEnd"/>
+      <w:r>
+        <w:t xml:space="preserve"> set </w:t>
+      </w:r>
+      <w:proofErr w:type="spellStart"/>
+      <w:r>
+        <w:t>downmessage</w:t>
+      </w:r>
+      <w:proofErr w:type="spellEnd"/>
+      <w:r>
+        <w:t xml:space="preserve"> = some message about going down when/how long</w:t>
+      </w:r>
+    </w:p>
+    <w:p>
+      <w:pPr>
+        <w:pStyle w:val="NoSpacing"/>
+      </w:pPr>
+    </w:p>
+    <w:p>
+      <w:pPr>
+        <w:pStyle w:val="NoSpacing"/>
+      </w:pPr>
+      <w:r>
         <w:t>Use Chrome</w:t>
       </w:r>
     </w:p>
@@ -4802,14 +4844,14 @@
           <w:i w:val="0"/>
         </w:rPr>
       </w:pPr>
-      <w:bookmarkStart w:id="15" w:name="_Toc367458768"/>
+      <w:bookmarkStart w:id="16" w:name="_Toc367458768"/>
       <w:r>
         <w:rPr>
           <w:i w:val="0"/>
         </w:rPr>
         <w:t>Mobile</w:t>
       </w:r>
-      <w:bookmarkEnd w:id="15"/>
+      <w:bookmarkEnd w:id="16"/>
     </w:p>
     <w:p>
       <w:pPr>
@@ -4823,7 +4865,7 @@
           <w:i w:val="0"/>
         </w:rPr>
       </w:pPr>
-      <w:bookmarkStart w:id="16" w:name="_Toc367458769"/>
+      <w:bookmarkStart w:id="17" w:name="_Toc367458769"/>
       <w:proofErr w:type="spellStart"/>
       <w:r>
         <w:rPr>
@@ -4831,7 +4873,7 @@
         </w:rPr>
         <w:t>Localhost</w:t>
       </w:r>
-      <w:bookmarkEnd w:id="16"/>
+      <w:bookmarkEnd w:id="17"/>
       <w:proofErr w:type="spellEnd"/>
     </w:p>
     <w:p>
@@ -4893,14 +4935,14 @@
           <w:i w:val="0"/>
         </w:rPr>
       </w:pPr>
-      <w:bookmarkStart w:id="17" w:name="_Toc367458770"/>
+      <w:bookmarkStart w:id="18" w:name="_Toc367458770"/>
       <w:r>
         <w:rPr>
           <w:i w:val="0"/>
         </w:rPr>
         <w:t>Production</w:t>
       </w:r>
-      <w:bookmarkEnd w:id="17"/>
+      <w:bookmarkEnd w:id="18"/>
     </w:p>
     <w:p>
       <w:pPr>
@@ -4962,8 +5004,6 @@
       <w:r>
         <w:t>/webapp/gf/download</w:t>
       </w:r>
-      <w:bookmarkStart w:id="18" w:name="_GoBack"/>
-      <w:bookmarkEnd w:id="18"/>
     </w:p>
     <w:p>
       <w:pPr>
@@ -5230,6 +5270,7 @@
       </w:pPr>
       <w:bookmarkStart w:id="23" w:name="_Toc367458775"/>
       <w:r>
+        <w:lastRenderedPageBreak/>
         <w:t>Beta Testing</w:t>
       </w:r>
       <w:bookmarkEnd w:id="23"/>
@@ -5239,7 +5280,6 @@
         <w:pStyle w:val="NoSpacing"/>
       </w:pPr>
       <w:r>
-        <w:lastRenderedPageBreak/>
         <w:t>Beta testing mostly pertains to the mobile at this time (9/19/13)</w:t>
       </w:r>
     </w:p>
@@ -5569,14 +5609,14 @@
         <v:path o:extrusionok="f" gradientshapeok="t" o:connecttype="rect"/>
         <o:lock v:ext="edit" aspectratio="t"/>
       </v:shapetype>
-      <v:shape id="_x0000_i1046" type="#_x0000_t75" style="width:12.25pt;height:12.25pt;visibility:visible;mso-wrap-style:square" o:bullet="t">
+      <v:shape id="_x0000_i1028" type="#_x0000_t75" style="width:12.25pt;height:12.25pt;visibility:visible;mso-wrap-style:square" o:bullet="t">
         <v:imagedata r:id="rId1" o:title="error"/>
       </v:shape>
     </w:pict>
   </w:numPicBullet>
   <w:numPicBullet w:numPicBulletId="1">
     <w:pict>
-      <v:shape id="_x0000_i1047" type="#_x0000_t75" style="width:16.3pt;height:16.3pt;visibility:visible;mso-wrap-style:square" o:bullet="t">
+      <v:shape id="_x0000_i1029" type="#_x0000_t75" style="width:16.3pt;height:16.3pt;visibility:visible;mso-wrap-style:square" o:bullet="t">
         <v:imagedata r:id="rId2" o:title="check"/>
       </v:shape>
     </w:pict>
@@ -8432,7 +8472,7 @@
 </file>
 
 <file path=customXml/itemProps1.xml><?xml version="1.0" encoding="utf-8"?>
-<ds:datastoreItem xmlns:ds="http://schemas.openxmlformats.org/officeDocument/2006/customXml" ds:itemID="{3490C72B-D660-44B7-BCD1-29EEE7F87B7E}">
+<ds:datastoreItem xmlns:ds="http://schemas.openxmlformats.org/officeDocument/2006/customXml" ds:itemID="{B9BCAE34-90D4-4E48-A5F9-C6C361E8D747}">
   <ds:schemaRefs>
     <ds:schemaRef ds:uri="http://schemas.openxmlformats.org/officeDocument/2006/bibliography"/>
   </ds:schemaRefs>

</xml_diff>

<commit_message>
Enhancement (web): Added carousel to the home page
</commit_message>
<xml_diff>
--- a/doc/LittleBlueBird Tech Manual.docx
+++ b/doc/LittleBlueBird Tech Manual.docx
@@ -4729,8 +4729,6 @@
         <w:pStyle w:val="NoSpacing"/>
         <w:ind w:firstLine="720"/>
       </w:pPr>
-      <w:bookmarkStart w:id="15" w:name="_GoBack"/>
-      <w:bookmarkEnd w:id="15"/>
       <w:proofErr w:type="gramStart"/>
       <w:r>
         <w:t>update</w:t>
@@ -4844,36 +4842,36 @@
           <w:i w:val="0"/>
         </w:rPr>
       </w:pPr>
-      <w:bookmarkStart w:id="16" w:name="_Toc367458768"/>
+      <w:bookmarkStart w:id="15" w:name="_Toc367458768"/>
       <w:r>
         <w:rPr>
           <w:i w:val="0"/>
         </w:rPr>
         <w:t>Mobile</w:t>
       </w:r>
+      <w:bookmarkEnd w:id="15"/>
+    </w:p>
+    <w:p>
+      <w:pPr>
+        <w:pStyle w:val="NoSpacing"/>
+      </w:pPr>
+    </w:p>
+    <w:p>
+      <w:pPr>
+        <w:pStyle w:val="Heading3"/>
+        <w:rPr>
+          <w:i w:val="0"/>
+        </w:rPr>
+      </w:pPr>
+      <w:bookmarkStart w:id="16" w:name="_Toc367458769"/>
+      <w:proofErr w:type="spellStart"/>
+      <w:r>
+        <w:rPr>
+          <w:i w:val="0"/>
+        </w:rPr>
+        <w:t>Localhost</w:t>
+      </w:r>
       <w:bookmarkEnd w:id="16"/>
-    </w:p>
-    <w:p>
-      <w:pPr>
-        <w:pStyle w:val="NoSpacing"/>
-      </w:pPr>
-    </w:p>
-    <w:p>
-      <w:pPr>
-        <w:pStyle w:val="Heading3"/>
-        <w:rPr>
-          <w:i w:val="0"/>
-        </w:rPr>
-      </w:pPr>
-      <w:bookmarkStart w:id="17" w:name="_Toc367458769"/>
-      <w:proofErr w:type="spellStart"/>
-      <w:r>
-        <w:rPr>
-          <w:i w:val="0"/>
-        </w:rPr>
-        <w:t>Localhost</w:t>
-      </w:r>
-      <w:bookmarkEnd w:id="17"/>
       <w:proofErr w:type="spellEnd"/>
     </w:p>
     <w:p>
@@ -4935,96 +4933,96 @@
           <w:i w:val="0"/>
         </w:rPr>
       </w:pPr>
-      <w:bookmarkStart w:id="18" w:name="_Toc367458770"/>
+      <w:bookmarkStart w:id="17" w:name="_Toc367458770"/>
       <w:r>
         <w:rPr>
           <w:i w:val="0"/>
         </w:rPr>
         <w:t>Production</w:t>
       </w:r>
+      <w:bookmarkEnd w:id="17"/>
+    </w:p>
+    <w:p>
+      <w:pPr>
+        <w:pStyle w:val="NoSpacing"/>
+      </w:pPr>
+      <w:r>
+        <w:t>Build.phonegap.com</w:t>
+      </w:r>
+    </w:p>
+    <w:p>
+      <w:pPr>
+        <w:pStyle w:val="NoSpacing"/>
+      </w:pPr>
+      <w:r>
+        <w:t>Download the .</w:t>
+      </w:r>
+      <w:proofErr w:type="spellStart"/>
+      <w:r>
+        <w:t>ipa</w:t>
+      </w:r>
+      <w:proofErr w:type="spellEnd"/>
+      <w:r>
+        <w:t>, .</w:t>
+      </w:r>
+      <w:proofErr w:type="spellStart"/>
+      <w:r>
+        <w:t>apk</w:t>
+      </w:r>
+      <w:proofErr w:type="spellEnd"/>
+      <w:r>
+        <w:t xml:space="preserve">, </w:t>
+      </w:r>
+      <w:proofErr w:type="spellStart"/>
+      <w:r>
+        <w:t>etc</w:t>
+      </w:r>
+      <w:proofErr w:type="spellEnd"/>
+      <w:r>
+        <w:t xml:space="preserve"> file</w:t>
+      </w:r>
+    </w:p>
+    <w:p>
+      <w:pPr>
+        <w:pStyle w:val="NoSpacing"/>
+      </w:pPr>
+      <w:proofErr w:type="spellStart"/>
+      <w:r>
+        <w:t>FileZilla</w:t>
+      </w:r>
+      <w:proofErr w:type="spellEnd"/>
+    </w:p>
+    <w:p>
+      <w:pPr>
+        <w:pStyle w:val="NoSpacing"/>
+      </w:pPr>
+      <w:r>
+        <w:t xml:space="preserve">FTP the file to </w:t>
+      </w:r>
+      <w:r>
+        <w:t>/webapp/gf/download</w:t>
+      </w:r>
+    </w:p>
+    <w:p>
+      <w:pPr>
+        <w:pStyle w:val="NoSpacing"/>
+      </w:pPr>
+    </w:p>
+    <w:p>
+      <w:pPr>
+        <w:pStyle w:val="Heading2"/>
+        <w:rPr>
+          <w:i w:val="0"/>
+        </w:rPr>
+      </w:pPr>
+      <w:bookmarkStart w:id="18" w:name="_Toc367458771"/>
+      <w:r>
+        <w:rPr>
+          <w:i w:val="0"/>
+        </w:rPr>
+        <w:t>Patches</w:t>
+      </w:r>
       <w:bookmarkEnd w:id="18"/>
-    </w:p>
-    <w:p>
-      <w:pPr>
-        <w:pStyle w:val="NoSpacing"/>
-      </w:pPr>
-      <w:r>
-        <w:t>Build.phonegap.com</w:t>
-      </w:r>
-    </w:p>
-    <w:p>
-      <w:pPr>
-        <w:pStyle w:val="NoSpacing"/>
-      </w:pPr>
-      <w:r>
-        <w:t>Download the .</w:t>
-      </w:r>
-      <w:proofErr w:type="spellStart"/>
-      <w:r>
-        <w:t>ipa</w:t>
-      </w:r>
-      <w:proofErr w:type="spellEnd"/>
-      <w:r>
-        <w:t>, .</w:t>
-      </w:r>
-      <w:proofErr w:type="spellStart"/>
-      <w:r>
-        <w:t>apk</w:t>
-      </w:r>
-      <w:proofErr w:type="spellEnd"/>
-      <w:r>
-        <w:t xml:space="preserve">, </w:t>
-      </w:r>
-      <w:proofErr w:type="spellStart"/>
-      <w:r>
-        <w:t>etc</w:t>
-      </w:r>
-      <w:proofErr w:type="spellEnd"/>
-      <w:r>
-        <w:t xml:space="preserve"> file</w:t>
-      </w:r>
-    </w:p>
-    <w:p>
-      <w:pPr>
-        <w:pStyle w:val="NoSpacing"/>
-      </w:pPr>
-      <w:proofErr w:type="spellStart"/>
-      <w:r>
-        <w:t>FileZilla</w:t>
-      </w:r>
-      <w:proofErr w:type="spellEnd"/>
-    </w:p>
-    <w:p>
-      <w:pPr>
-        <w:pStyle w:val="NoSpacing"/>
-      </w:pPr>
-      <w:r>
-        <w:t xml:space="preserve">FTP the file to </w:t>
-      </w:r>
-      <w:r>
-        <w:t>/webapp/gf/download</w:t>
-      </w:r>
-    </w:p>
-    <w:p>
-      <w:pPr>
-        <w:pStyle w:val="NoSpacing"/>
-      </w:pPr>
-    </w:p>
-    <w:p>
-      <w:pPr>
-        <w:pStyle w:val="Heading2"/>
-        <w:rPr>
-          <w:i w:val="0"/>
-        </w:rPr>
-      </w:pPr>
-      <w:bookmarkStart w:id="19" w:name="_Toc367458771"/>
-      <w:r>
-        <w:rPr>
-          <w:i w:val="0"/>
-        </w:rPr>
-        <w:t>Patches</w:t>
-      </w:r>
-      <w:bookmarkEnd w:id="19"/>
     </w:p>
     <w:p>
       <w:pPr>
@@ -5118,26 +5116,26 @@
       <w:pPr>
         <w:pStyle w:val="Heading1"/>
       </w:pPr>
-      <w:bookmarkStart w:id="20" w:name="_Toc367458772"/>
+      <w:bookmarkStart w:id="19" w:name="_Toc367458772"/>
       <w:r>
         <w:t>Test</w:t>
       </w:r>
+      <w:bookmarkEnd w:id="19"/>
+    </w:p>
+    <w:p>
+      <w:pPr>
+        <w:pStyle w:val="NoSpacing"/>
+      </w:pPr>
+    </w:p>
+    <w:p>
+      <w:pPr>
+        <w:pStyle w:val="Heading2"/>
+      </w:pPr>
+      <w:bookmarkStart w:id="20" w:name="_Toc367458773"/>
+      <w:r>
+        <w:t>Mobile Testing in the Browser</w:t>
+      </w:r>
       <w:bookmarkEnd w:id="20"/>
-    </w:p>
-    <w:p>
-      <w:pPr>
-        <w:pStyle w:val="NoSpacing"/>
-      </w:pPr>
-    </w:p>
-    <w:p>
-      <w:pPr>
-        <w:pStyle w:val="Heading2"/>
-      </w:pPr>
-      <w:bookmarkStart w:id="21" w:name="_Toc367458773"/>
-      <w:r>
-        <w:t>Mobile Testing in the Browser</w:t>
-      </w:r>
-      <w:bookmarkEnd w:id="21"/>
     </w:p>
     <w:p>
       <w:pPr>
@@ -5256,11 +5254,11 @@
       <w:pPr>
         <w:pStyle w:val="Heading2"/>
       </w:pPr>
-      <w:bookmarkStart w:id="22" w:name="_Toc367458774"/>
+      <w:bookmarkStart w:id="21" w:name="_Toc367458774"/>
       <w:r>
         <w:t>Web Testing</w:t>
       </w:r>
-      <w:bookmarkEnd w:id="22"/>
+      <w:bookmarkEnd w:id="21"/>
     </w:p>
     <w:p/>
     <w:p/>
@@ -5268,12 +5266,12 @@
       <w:pPr>
         <w:pStyle w:val="Heading2"/>
       </w:pPr>
-      <w:bookmarkStart w:id="23" w:name="_Toc367458775"/>
+      <w:bookmarkStart w:id="22" w:name="_Toc367458775"/>
       <w:r>
         <w:lastRenderedPageBreak/>
         <w:t>Beta Testing</w:t>
       </w:r>
-      <w:bookmarkEnd w:id="23"/>
+      <w:bookmarkEnd w:id="22"/>
     </w:p>
     <w:p>
       <w:pPr>
@@ -5444,42 +5442,42 @@
       <w:pPr>
         <w:pStyle w:val="Heading1"/>
       </w:pPr>
-      <w:bookmarkStart w:id="24" w:name="_Toc367458776"/>
+      <w:bookmarkStart w:id="23" w:name="_Toc367458776"/>
       <w:r>
         <w:t>How To</w:t>
       </w:r>
+      <w:bookmarkEnd w:id="23"/>
+    </w:p>
+    <w:p/>
+    <w:p>
+      <w:pPr>
+        <w:pStyle w:val="Heading2"/>
+        <w:rPr>
+          <w:i w:val="0"/>
+        </w:rPr>
+      </w:pPr>
+      <w:bookmarkStart w:id="24" w:name="_Toc367458777"/>
+      <w:r>
+        <w:rPr>
+          <w:i w:val="0"/>
+        </w:rPr>
+        <w:t xml:space="preserve">Add </w:t>
+      </w:r>
+      <w:proofErr w:type="gramStart"/>
+      <w:r>
+        <w:rPr>
+          <w:i w:val="0"/>
+        </w:rPr>
+        <w:t>A</w:t>
+      </w:r>
+      <w:proofErr w:type="gramEnd"/>
+      <w:r>
+        <w:rPr>
+          <w:i w:val="0"/>
+        </w:rPr>
+        <w:t xml:space="preserve"> New Page</w:t>
+      </w:r>
       <w:bookmarkEnd w:id="24"/>
-    </w:p>
-    <w:p/>
-    <w:p>
-      <w:pPr>
-        <w:pStyle w:val="Heading2"/>
-        <w:rPr>
-          <w:i w:val="0"/>
-        </w:rPr>
-      </w:pPr>
-      <w:bookmarkStart w:id="25" w:name="_Toc367458777"/>
-      <w:r>
-        <w:rPr>
-          <w:i w:val="0"/>
-        </w:rPr>
-        <w:t xml:space="preserve">Add </w:t>
-      </w:r>
-      <w:proofErr w:type="gramStart"/>
-      <w:r>
-        <w:rPr>
-          <w:i w:val="0"/>
-        </w:rPr>
-        <w:t>A</w:t>
-      </w:r>
-      <w:proofErr w:type="gramEnd"/>
-      <w:r>
-        <w:rPr>
-          <w:i w:val="0"/>
-        </w:rPr>
-        <w:t xml:space="preserve"> New Page</w:t>
-      </w:r>
-      <w:bookmarkEnd w:id="25"/>
     </w:p>
     <w:p>
       <w:pPr>
@@ -5575,6 +5573,312 @@
       <w:r>
         <w:t>urlrewrite.xml:  If you want F5/Refresh-ability, add entry here</w:t>
       </w:r>
+    </w:p>
+    <w:p>
+      <w:pPr>
+        <w:pStyle w:val="NoSpacing"/>
+      </w:pPr>
+    </w:p>
+    <w:p>
+      <w:pPr>
+        <w:pStyle w:val="NoSpacing"/>
+      </w:pPr>
+    </w:p>
+    <w:p>
+      <w:pPr>
+        <w:pStyle w:val="Heading1"/>
+      </w:pPr>
+      <w:r>
+        <w:t>Third Party Libraries</w:t>
+      </w:r>
+    </w:p>
+    <w:p/>
+    <w:p>
+      <w:pPr>
+        <w:pStyle w:val="NoSpacing"/>
+        <w:rPr>
+          <w:b/>
+        </w:rPr>
+      </w:pPr>
+      <w:r>
+        <w:rPr>
+          <w:b/>
+        </w:rPr>
+        <w:t>On the Web</w:t>
+      </w:r>
+    </w:p>
+    <w:p>
+      <w:pPr>
+        <w:pStyle w:val="NoSpacing"/>
+      </w:pPr>
+      <w:proofErr w:type="spellStart"/>
+      <w:r>
+        <w:t>Tuckey</w:t>
+      </w:r>
+      <w:proofErr w:type="spellEnd"/>
+      <w:r>
+        <w:t xml:space="preserve"> – for </w:t>
+      </w:r>
+      <w:proofErr w:type="spellStart"/>
+      <w:proofErr w:type="gramStart"/>
+      <w:r>
+        <w:t>url</w:t>
+      </w:r>
+      <w:proofErr w:type="spellEnd"/>
+      <w:proofErr w:type="gramEnd"/>
+      <w:r>
+        <w:t xml:space="preserve"> rewriting   </w:t>
+      </w:r>
+      <w:hyperlink r:id="rId17" w:history="1">
+        <w:r>
+          <w:rPr>
+            <w:rStyle w:val="Hyperlink"/>
+          </w:rPr>
+          <w:t>www.tuckey.org</w:t>
+        </w:r>
+      </w:hyperlink>
+    </w:p>
+    <w:p>
+      <w:pPr>
+        <w:pStyle w:val="NoSpacing"/>
+      </w:pPr>
+      <w:r>
+        <w:t>Version</w:t>
+      </w:r>
+      <w:proofErr w:type="gramStart"/>
+      <w:r>
+        <w:t>:  ?</w:t>
+      </w:r>
+      <w:proofErr w:type="gramEnd"/>
+    </w:p>
+    <w:p>
+      <w:pPr>
+        <w:pStyle w:val="NoSpacing"/>
+      </w:pPr>
+      <w:r>
+        <w:t>Key files:  urlrewrite.xml</w:t>
+      </w:r>
+    </w:p>
+    <w:p>
+      <w:pPr>
+        <w:pStyle w:val="NoSpacing"/>
+      </w:pPr>
+    </w:p>
+    <w:p>
+      <w:pPr>
+        <w:pStyle w:val="NoSpacing"/>
+      </w:pPr>
+      <w:r>
+        <w:t>Bootstrap</w:t>
+      </w:r>
+    </w:p>
+    <w:p>
+      <w:pPr>
+        <w:pStyle w:val="NoSpacing"/>
+      </w:pPr>
+      <w:r>
+        <w:t>Version: 2.0.2</w:t>
+      </w:r>
+    </w:p>
+    <w:p>
+      <w:pPr>
+        <w:pStyle w:val="NoSpacing"/>
+      </w:pPr>
+      <w:r>
+        <w:t xml:space="preserve">Docs: </w:t>
+      </w:r>
+      <w:hyperlink r:id="rId18" w:history="1">
+        <w:r>
+          <w:rPr>
+            <w:rStyle w:val="Hyperlink"/>
+          </w:rPr>
+          <w:t>http://bootstrapdocs.com/</w:t>
+        </w:r>
+      </w:hyperlink>
+    </w:p>
+    <w:p>
+      <w:pPr>
+        <w:pStyle w:val="NoSpacing"/>
+      </w:pPr>
+      <w:r>
+        <w:t xml:space="preserve">Docs: </w:t>
+      </w:r>
+      <w:hyperlink r:id="rId19" w:history="1">
+        <w:r>
+          <w:rPr>
+            <w:rStyle w:val="Hyperlink"/>
+          </w:rPr>
+          <w:t>http://bootstrapdocs.com/v2.0.2/docs/</w:t>
+        </w:r>
+      </w:hyperlink>
+    </w:p>
+    <w:p>
+      <w:pPr>
+        <w:pStyle w:val="NoSpacing"/>
+      </w:pPr>
+    </w:p>
+    <w:p>
+      <w:pPr>
+        <w:pStyle w:val="NoSpacing"/>
+      </w:pPr>
+      <w:bookmarkStart w:id="25" w:name="_GoBack"/>
+      <w:bookmarkEnd w:id="25"/>
+      <w:r>
+        <w:t xml:space="preserve"> </w:t>
+      </w:r>
+    </w:p>
+    <w:p>
+      <w:pPr>
+        <w:pStyle w:val="NoSpacing"/>
+      </w:pPr>
+      <w:r>
+        <w:t>Angular</w:t>
+      </w:r>
+    </w:p>
+    <w:p>
+      <w:pPr>
+        <w:pStyle w:val="NoSpacing"/>
+      </w:pPr>
+      <w:r>
+        <w:t>Version</w:t>
+      </w:r>
+      <w:proofErr w:type="gramStart"/>
+      <w:r>
+        <w:t>: ?</w:t>
+      </w:r>
+      <w:proofErr w:type="gramEnd"/>
+    </w:p>
+    <w:p>
+      <w:pPr>
+        <w:pStyle w:val="NoSpacing"/>
+      </w:pPr>
+    </w:p>
+    <w:p>
+      <w:pPr>
+        <w:pStyle w:val="NoSpacing"/>
+      </w:pPr>
+      <w:r>
+        <w:t xml:space="preserve">Lift – </w:t>
+      </w:r>
+      <w:hyperlink r:id="rId20" w:history="1">
+        <w:r>
+          <w:rPr>
+            <w:rStyle w:val="Hyperlink"/>
+          </w:rPr>
+          <w:t>www.liftweb.net</w:t>
+        </w:r>
+      </w:hyperlink>
+    </w:p>
+    <w:p>
+      <w:pPr>
+        <w:pStyle w:val="NoSpacing"/>
+      </w:pPr>
+      <w:r>
+        <w:t>Version</w:t>
+      </w:r>
+      <w:proofErr w:type="gramStart"/>
+      <w:r>
+        <w:t>: ?</w:t>
+      </w:r>
+      <w:proofErr w:type="gramEnd"/>
+    </w:p>
+    <w:p>
+      <w:pPr>
+        <w:pStyle w:val="NoSpacing"/>
+      </w:pPr>
+      <w:r>
+        <w:t xml:space="preserve">For:  </w:t>
+      </w:r>
+      <w:proofErr w:type="spellStart"/>
+      <w:r>
+        <w:t>Boot.scala</w:t>
+      </w:r>
+      <w:proofErr w:type="spellEnd"/>
+      <w:r>
+        <w:t>, mapper classes, REST service</w:t>
+      </w:r>
+    </w:p>
+    <w:p>
+      <w:pPr>
+        <w:pStyle w:val="NoSpacing"/>
+      </w:pPr>
+    </w:p>
+    <w:p>
+      <w:pPr>
+        <w:pStyle w:val="NoSpacing"/>
+      </w:pPr>
+    </w:p>
+    <w:p>
+      <w:pPr>
+        <w:pStyle w:val="NoSpacing"/>
+        <w:rPr>
+          <w:b/>
+        </w:rPr>
+      </w:pPr>
+      <w:r>
+        <w:rPr>
+          <w:b/>
+        </w:rPr>
+        <w:t>Mobile</w:t>
+      </w:r>
+    </w:p>
+    <w:p>
+      <w:pPr>
+        <w:pStyle w:val="NoSpacing"/>
+      </w:pPr>
+      <w:proofErr w:type="spellStart"/>
+      <w:r>
+        <w:t>JQueryMobile</w:t>
+      </w:r>
+      <w:proofErr w:type="spellEnd"/>
+    </w:p>
+    <w:p>
+      <w:pPr>
+        <w:pStyle w:val="NoSpacing"/>
+      </w:pPr>
+      <w:r>
+        <w:lastRenderedPageBreak/>
+        <w:t>Version</w:t>
+      </w:r>
+      <w:proofErr w:type="gramStart"/>
+      <w:r>
+        <w:t>: ?</w:t>
+      </w:r>
+      <w:proofErr w:type="gramEnd"/>
+    </w:p>
+    <w:p>
+      <w:pPr>
+        <w:pStyle w:val="NoSpacing"/>
+      </w:pPr>
+      <w:r>
+        <w:t>For: client-side GUI</w:t>
+      </w:r>
+    </w:p>
+    <w:p>
+      <w:pPr>
+        <w:pStyle w:val="NoSpacing"/>
+      </w:pPr>
+    </w:p>
+    <w:p>
+      <w:pPr>
+        <w:pStyle w:val="NoSpacing"/>
+      </w:pPr>
+      <w:r>
+        <w:t>Angular</w:t>
+      </w:r>
+    </w:p>
+    <w:p>
+      <w:pPr>
+        <w:pStyle w:val="NoSpacing"/>
+      </w:pPr>
+      <w:r>
+        <w:t>Version</w:t>
+      </w:r>
+      <w:proofErr w:type="gramStart"/>
+      <w:r>
+        <w:t>:  ?</w:t>
+      </w:r>
+      <w:proofErr w:type="gramEnd"/>
     </w:p>
     <w:sectPr>
       <w:pgSz w:w="12240" w:h="15840"/>
@@ -5609,14 +5913,14 @@
         <v:path o:extrusionok="f" gradientshapeok="t" o:connecttype="rect"/>
         <o:lock v:ext="edit" aspectratio="t"/>
       </v:shapetype>
-      <v:shape id="_x0000_i1028" type="#_x0000_t75" style="width:12.25pt;height:12.25pt;visibility:visible;mso-wrap-style:square" o:bullet="t">
+      <v:shape id="_x0000_i1038" type="#_x0000_t75" style="width:12.25pt;height:12.25pt;visibility:visible;mso-wrap-style:square" o:bullet="t">
         <v:imagedata r:id="rId1" o:title="error"/>
       </v:shape>
     </w:pict>
   </w:numPicBullet>
   <w:numPicBullet w:numPicBulletId="1">
     <w:pict>
-      <v:shape id="_x0000_i1029" type="#_x0000_t75" style="width:16.3pt;height:16.3pt;visibility:visible;mso-wrap-style:square" o:bullet="t">
+      <v:shape id="_x0000_i1039" type="#_x0000_t75" style="width:16.3pt;height:16.3pt;visibility:visible;mso-wrap-style:square" o:bullet="t">
         <v:imagedata r:id="rId2" o:title="check"/>
       </v:shape>
     </w:pict>
@@ -8472,7 +8776,7 @@
 </file>
 
 <file path=customXml/itemProps1.xml><?xml version="1.0" encoding="utf-8"?>
-<ds:datastoreItem xmlns:ds="http://schemas.openxmlformats.org/officeDocument/2006/customXml" ds:itemID="{B9BCAE34-90D4-4E48-A5F9-C6C361E8D747}">
+<ds:datastoreItem xmlns:ds="http://schemas.openxmlformats.org/officeDocument/2006/customXml" ds:itemID="{D248E01B-1F3C-4257-8BDE-8A8222C0EA3B}">
   <ds:schemaRefs>
     <ds:schemaRef ds:uri="http://schemas.openxmlformats.org/officeDocument/2006/bibliography"/>
   </ds:schemaRefs>

</xml_diff>

<commit_message>
work in progress commit
</commit_message>
<xml_diff>
--- a/doc/LittleBlueBird Tech Manual.docx
+++ b/doc/LittleBlueBird Tech Manual.docx
@@ -2406,100 +2406,20 @@
           <w:i w:val="0"/>
         </w:rPr>
         <w:lastRenderedPageBreak/>
-        <w:t xml:space="preserve">Lift is used for its </w:t>
-      </w:r>
-      <w:proofErr w:type="spellStart"/>
-      <w:r>
-        <w:rPr>
-          <w:i w:val="0"/>
-        </w:rPr>
-        <w:t>Boot.scala</w:t>
-      </w:r>
-      <w:proofErr w:type="spellEnd"/>
-      <w:r>
-        <w:rPr>
-          <w:i w:val="0"/>
-        </w:rPr>
-        <w:t xml:space="preserve"> class, its Mapper framework and to handle REST-based </w:t>
-      </w:r>
-      <w:proofErr w:type="spellStart"/>
-      <w:proofErr w:type="gramStart"/>
-      <w:r>
-        <w:rPr>
-          <w:i w:val="0"/>
-        </w:rPr>
-        <w:t>url</w:t>
-      </w:r>
-      <w:proofErr w:type="spellEnd"/>
-      <w:proofErr w:type="gramEnd"/>
-      <w:r>
-        <w:rPr>
-          <w:i w:val="0"/>
-        </w:rPr>
-        <w:t xml:space="preserve"> calls</w:t>
-      </w:r>
-    </w:p>
-    <w:p>
-      <w:pPr>
-        <w:rPr>
-          <w:i w:val="0"/>
-        </w:rPr>
-      </w:pPr>
-      <w:proofErr w:type="spellStart"/>
-      <w:r>
-        <w:rPr>
-          <w:i w:val="0"/>
-        </w:rPr>
-        <w:t>LittleBlueBird</w:t>
-      </w:r>
-      <w:proofErr w:type="spellEnd"/>
-      <w:r>
-        <w:rPr>
-          <w:i w:val="0"/>
-        </w:rPr>
-        <w:t>/</w:t>
-      </w:r>
-      <w:proofErr w:type="spellStart"/>
-      <w:r>
-        <w:rPr>
-          <w:i w:val="0"/>
-        </w:rPr>
-        <w:t>src</w:t>
-      </w:r>
-      <w:proofErr w:type="spellEnd"/>
-      <w:r>
-        <w:rPr>
-          <w:i w:val="0"/>
-        </w:rPr>
-        <w:t>/main/</w:t>
-      </w:r>
-      <w:proofErr w:type="spellStart"/>
-      <w:r>
-        <w:rPr>
-          <w:i w:val="0"/>
-        </w:rPr>
-        <w:t>webapp</w:t>
-      </w:r>
-      <w:proofErr w:type="spellEnd"/>
-      <w:r>
-        <w:rPr>
-          <w:i w:val="0"/>
-        </w:rPr>
-        <w:t>/</w:t>
-      </w:r>
-      <w:proofErr w:type="spellStart"/>
-      <w:r>
-        <w:rPr>
-          <w:i w:val="0"/>
-        </w:rPr>
-        <w:t>js</w:t>
-      </w:r>
-      <w:proofErr w:type="spellEnd"/>
-      <w:r>
-        <w:rPr>
-          <w:i w:val="0"/>
-        </w:rPr>
-        <w:t>/app.js – This is where all the routes are defined.  If you want to find out where a URL takes you, start with this file.</w:t>
+        <w:t>Lift is used for its Boot.scala class, its Mapper framework and to handle REST-based url calls</w:t>
+      </w:r>
+    </w:p>
+    <w:p>
+      <w:pPr>
+        <w:rPr>
+          <w:i w:val="0"/>
+        </w:rPr>
+      </w:pPr>
+      <w:r>
+        <w:rPr>
+          <w:i w:val="0"/>
+        </w:rPr>
+        <w:t>LittleBlueBird/src/main/webapp/js/app.js – This is where all the routes are defined.  If you want to find out where a URL takes you, start with this file.</w:t>
       </w:r>
     </w:p>
     <w:p>
@@ -2529,114 +2449,46 @@
         <w:rPr>
           <w:i w:val="0"/>
         </w:rPr>
-        <w:t xml:space="preserve">Client: Angular, </w:t>
-      </w:r>
-      <w:proofErr w:type="spellStart"/>
-      <w:r>
-        <w:rPr>
-          <w:i w:val="0"/>
-        </w:rPr>
-        <w:t>JQueryMobile</w:t>
-      </w:r>
-      <w:proofErr w:type="spellEnd"/>
-    </w:p>
-    <w:p>
-      <w:pPr>
-        <w:rPr>
-          <w:i w:val="0"/>
-        </w:rPr>
-      </w:pPr>
-      <w:r>
-        <w:rPr>
-          <w:i w:val="0"/>
-        </w:rPr>
-        <w:t xml:space="preserve">Server: makes the same REST-based </w:t>
-      </w:r>
-      <w:proofErr w:type="spellStart"/>
-      <w:proofErr w:type="gramStart"/>
-      <w:r>
-        <w:rPr>
-          <w:i w:val="0"/>
-        </w:rPr>
-        <w:t>api</w:t>
-      </w:r>
-      <w:proofErr w:type="spellEnd"/>
-      <w:proofErr w:type="gramEnd"/>
-      <w:r>
-        <w:rPr>
-          <w:i w:val="0"/>
-        </w:rPr>
-        <w:t xml:space="preserve"> calls as the web version</w:t>
-      </w:r>
-    </w:p>
-    <w:p>
-      <w:pPr>
-        <w:rPr>
-          <w:i w:val="0"/>
-        </w:rPr>
-      </w:pPr>
-      <w:proofErr w:type="spellStart"/>
-      <w:r>
-        <w:rPr>
-          <w:i w:val="0"/>
-        </w:rPr>
-        <w:t>LittleBlueBird</w:t>
-      </w:r>
-      <w:proofErr w:type="spellEnd"/>
-      <w:r>
-        <w:rPr>
-          <w:i w:val="0"/>
-        </w:rPr>
-        <w:t xml:space="preserve">/www – everything for the mobile app is under here.  This is where </w:t>
-      </w:r>
-      <w:proofErr w:type="spellStart"/>
-      <w:r>
-        <w:rPr>
-          <w:i w:val="0"/>
-        </w:rPr>
-        <w:t>phonegap</w:t>
-      </w:r>
-      <w:proofErr w:type="spellEnd"/>
-      <w:r>
-        <w:rPr>
-          <w:i w:val="0"/>
-        </w:rPr>
-        <w:t xml:space="preserve"> expects files to be.</w:t>
-      </w:r>
-    </w:p>
-    <w:p>
-      <w:pPr>
-        <w:rPr>
-          <w:i w:val="0"/>
-        </w:rPr>
-      </w:pPr>
-      <w:proofErr w:type="spellStart"/>
-      <w:r>
-        <w:rPr>
-          <w:i w:val="0"/>
-        </w:rPr>
-        <w:t>LittleBlueBird</w:t>
-      </w:r>
-      <w:proofErr w:type="spellEnd"/>
-      <w:r>
-        <w:rPr>
-          <w:i w:val="0"/>
-        </w:rPr>
-        <w:t xml:space="preserve">/www /index.html – This is the main page of the mobile app.  This is a GENERATED page.  This page is the combination of the pages found here:  </w:t>
-      </w:r>
-      <w:proofErr w:type="spellStart"/>
-      <w:r>
-        <w:rPr>
-          <w:i w:val="0"/>
-        </w:rPr>
-        <w:t>LittleBlueBird</w:t>
-      </w:r>
-      <w:proofErr w:type="spellEnd"/>
-      <w:r>
-        <w:rPr>
-          <w:i w:val="0"/>
-        </w:rPr>
-        <w:t>/fragments/html</w:t>
+        <w:t>Client: Angular, JQueryMobile</w:t>
+      </w:r>
+    </w:p>
+    <w:p>
+      <w:pPr>
+        <w:rPr>
+          <w:i w:val="0"/>
+        </w:rPr>
+      </w:pPr>
+      <w:r>
+        <w:rPr>
+          <w:i w:val="0"/>
+        </w:rPr>
+        <w:t>Server: makes the same REST-based api calls as the web version</w:t>
+      </w:r>
+    </w:p>
+    <w:p>
+      <w:pPr>
+        <w:rPr>
+          <w:i w:val="0"/>
+        </w:rPr>
+      </w:pPr>
+      <w:r>
+        <w:rPr>
+          <w:i w:val="0"/>
+        </w:rPr>
+        <w:t>LittleBlueBird/www – everything for the mobile app is under here.  This is where phonegap expects files to be.</w:t>
+      </w:r>
+    </w:p>
+    <w:p>
+      <w:pPr>
+        <w:rPr>
+          <w:i w:val="0"/>
+        </w:rPr>
+      </w:pPr>
+      <w:r>
+        <w:rPr>
+          <w:i w:val="0"/>
+        </w:rPr>
+        <w:t>LittleBlueBird/www /index.html – This is the main page of the mobile app.  This is a GENERATED page.  This page is the combination of the pages found here:  LittleBlueBird/fragments/html</w:t>
       </w:r>
     </w:p>
     <w:p>
@@ -2662,21 +2514,7 @@
         <w:rPr>
           <w:i w:val="0"/>
         </w:rPr>
-        <w:t xml:space="preserve">One big </w:t>
-      </w:r>
-      <w:proofErr w:type="spellStart"/>
-      <w:r>
-        <w:rPr>
-          <w:i w:val="0"/>
-        </w:rPr>
-        <w:t>honkin</w:t>
-      </w:r>
-      <w:proofErr w:type="spellEnd"/>
-      <w:r>
-        <w:rPr>
-          <w:i w:val="0"/>
-        </w:rPr>
-        <w:t>’ index.html file</w:t>
+        <w:t>One big honkin’ index.html file</w:t>
       </w:r>
       <w:r>
         <w:rPr>
@@ -2684,33 +2522,11 @@
         </w:rPr>
         <w:t xml:space="preserve">, </w:t>
       </w:r>
-      <w:proofErr w:type="gramStart"/>
-      <w:r>
-        <w:rPr>
-          <w:i w:val="0"/>
-        </w:rPr>
-        <w:t>One</w:t>
-      </w:r>
-      <w:proofErr w:type="gramEnd"/>
-      <w:r>
-        <w:rPr>
-          <w:i w:val="0"/>
-        </w:rPr>
-        <w:t xml:space="preserve"> big </w:t>
-      </w:r>
-      <w:proofErr w:type="spellStart"/>
-      <w:r>
-        <w:rPr>
-          <w:i w:val="0"/>
-        </w:rPr>
-        <w:t>honkin</w:t>
-      </w:r>
-      <w:proofErr w:type="spellEnd"/>
-      <w:r>
-        <w:rPr>
-          <w:i w:val="0"/>
-        </w:rPr>
-        <w:t>’ controller.js</w:t>
+      <w:r>
+        <w:rPr>
+          <w:i w:val="0"/>
+        </w:rPr>
+        <w:t>One big honkin’ controller.js</w:t>
       </w:r>
       <w:r>
         <w:rPr>
@@ -2755,121 +2571,28 @@
         <w:rPr>
           <w:i w:val="0"/>
         </w:rPr>
-        <w:t xml:space="preserve">The copy target copies everything from </w:t>
-      </w:r>
-      <w:proofErr w:type="spellStart"/>
-      <w:r>
-        <w:rPr>
-          <w:i w:val="0"/>
-        </w:rPr>
-        <w:t>LittleBlueBird</w:t>
-      </w:r>
-      <w:proofErr w:type="spellEnd"/>
-      <w:r>
-        <w:rPr>
-          <w:i w:val="0"/>
-        </w:rPr>
-        <w:t xml:space="preserve">/www to </w:t>
-      </w:r>
-      <w:proofErr w:type="spellStart"/>
-      <w:r>
-        <w:rPr>
-          <w:i w:val="0"/>
-        </w:rPr>
-        <w:t>LittleBlueBird</w:t>
-      </w:r>
-      <w:proofErr w:type="spellEnd"/>
-      <w:r>
-        <w:rPr>
-          <w:i w:val="0"/>
-        </w:rPr>
-        <w:t>/</w:t>
-      </w:r>
-      <w:proofErr w:type="spellStart"/>
-      <w:r>
-        <w:rPr>
-          <w:i w:val="0"/>
-        </w:rPr>
-        <w:t>src</w:t>
-      </w:r>
-      <w:proofErr w:type="spellEnd"/>
-      <w:r>
-        <w:rPr>
-          <w:i w:val="0"/>
-        </w:rPr>
-        <w:t>/main/</w:t>
-      </w:r>
-      <w:proofErr w:type="spellStart"/>
-      <w:r>
-        <w:rPr>
-          <w:i w:val="0"/>
-        </w:rPr>
-        <w:t>webapp</w:t>
-      </w:r>
-      <w:proofErr w:type="spellEnd"/>
-      <w:r>
-        <w:rPr>
-          <w:i w:val="0"/>
-        </w:rPr>
-        <w:t xml:space="preserve">/www.  Having these files under </w:t>
-      </w:r>
-      <w:proofErr w:type="spellStart"/>
-      <w:r>
-        <w:rPr>
-          <w:i w:val="0"/>
-        </w:rPr>
-        <w:t>src</w:t>
-      </w:r>
-      <w:proofErr w:type="spellEnd"/>
-      <w:r>
-        <w:rPr>
-          <w:i w:val="0"/>
-        </w:rPr>
-        <w:t>/main/</w:t>
-      </w:r>
-      <w:proofErr w:type="spellStart"/>
-      <w:r>
-        <w:rPr>
-          <w:i w:val="0"/>
-        </w:rPr>
-        <w:t>webapp</w:t>
-      </w:r>
-      <w:proofErr w:type="spellEnd"/>
-      <w:r>
-        <w:rPr>
-          <w:i w:val="0"/>
-        </w:rPr>
-        <w:t xml:space="preserve"> lets you test the mobile app from the browser.</w:t>
-      </w:r>
-    </w:p>
-    <w:p>
-      <w:pPr>
-        <w:rPr>
-          <w:i w:val="0"/>
-        </w:rPr>
-      </w:pPr>
-      <w:proofErr w:type="gramStart"/>
-      <w:r>
-        <w:rPr>
-          <w:i w:val="0"/>
-        </w:rPr>
-        <w:t>build.xml</w:t>
-      </w:r>
-      <w:proofErr w:type="gramEnd"/>
-      <w:r>
-        <w:rPr>
-          <w:i w:val="0"/>
-        </w:rPr>
-        <w:t xml:space="preserve"> takes several files and combines them all in to one index.html file.</w:t>
-      </w:r>
-    </w:p>
-    <w:p>
-      <w:pPr>
-        <w:rPr>
-          <w:i w:val="0"/>
-        </w:rPr>
-      </w:pPr>
-      <w:proofErr w:type="gramStart"/>
+        <w:t>The copy target copies everything from LittleBlueBird/www to LittleBlueBird/src/main/webapp/www.  Having these files under src/main/webapp lets you test the mobile app from the browser.</w:t>
+      </w:r>
+    </w:p>
+    <w:p>
+      <w:pPr>
+        <w:rPr>
+          <w:i w:val="0"/>
+        </w:rPr>
+      </w:pPr>
+      <w:r>
+        <w:rPr>
+          <w:i w:val="0"/>
+        </w:rPr>
+        <w:t>build.xml takes several files and combines them all in to one index.html file.</w:t>
+      </w:r>
+    </w:p>
+    <w:p>
+      <w:pPr>
+        <w:rPr>
+          <w:i w:val="0"/>
+        </w:rPr>
+      </w:pPr>
       <w:r>
         <w:rPr>
           <w:i w:val="0"/>
@@ -2880,14 +2603,7 @@
         <w:rPr>
           <w:i w:val="0"/>
         </w:rPr>
-        <w:t>uild.xml</w:t>
-      </w:r>
-      <w:proofErr w:type="gramEnd"/>
-      <w:r>
-        <w:rPr>
-          <w:i w:val="0"/>
-        </w:rPr>
-        <w:t xml:space="preserve"> also takes several files and combines them all in to one controllers.js file</w:t>
+        <w:t>uild.xml also takes several files and combines them all in to one controllers.js file</w:t>
       </w:r>
     </w:p>
     <w:p>
@@ -2915,55 +2631,13 @@
         <w:rPr>
           <w:i w:val="0"/>
         </w:rPr>
-        <w:t xml:space="preserve">The mobile app explicitly avoids using </w:t>
-      </w:r>
-      <w:proofErr w:type="spellStart"/>
-      <w:r>
-        <w:rPr>
-          <w:i w:val="0"/>
-        </w:rPr>
-        <w:t>angular’s</w:t>
-      </w:r>
-      <w:proofErr w:type="spellEnd"/>
-      <w:r>
-        <w:rPr>
-          <w:i w:val="0"/>
-        </w:rPr>
-        <w:t xml:space="preserve"> $location object.  </w:t>
-      </w:r>
-      <w:r>
-        <w:rPr>
-          <w:i w:val="0"/>
-        </w:rPr>
-        <w:t xml:space="preserve">Instead, we use </w:t>
-      </w:r>
-      <w:proofErr w:type="spellStart"/>
-      <w:r>
-        <w:rPr>
-          <w:i w:val="0"/>
-        </w:rPr>
-        <w:t>JQueryMobile’s</w:t>
-      </w:r>
-      <w:proofErr w:type="spellEnd"/>
-      <w:r>
-        <w:rPr>
-          <w:i w:val="0"/>
-        </w:rPr>
-        <w:t xml:space="preserve"> navigation paradigm:  All pages are actually contained in the index.html.  This file is HUGE.  Pages are </w:t>
-      </w:r>
-      <w:proofErr w:type="spellStart"/>
-      <w:r>
-        <w:rPr>
-          <w:i w:val="0"/>
-        </w:rPr>
-        <w:t>indentified</w:t>
-      </w:r>
-      <w:proofErr w:type="spellEnd"/>
-      <w:r>
-        <w:rPr>
-          <w:i w:val="0"/>
-        </w:rPr>
-        <w:t xml:space="preserve"> by &lt;div&gt; tags via ‘id’ attributes and data-role=”page” attributes.</w:t>
+        <w:t xml:space="preserve">The mobile app explicitly avoids using angular’s $location object.  </w:t>
+      </w:r>
+      <w:r>
+        <w:rPr>
+          <w:i w:val="0"/>
+        </w:rPr>
+        <w:t>Instead, we use JQueryMobile’s navigation paradigm:  All pages are actually contained in the index.html.  This file is HUGE.  Pages are indentified by &lt;div&gt; tags via ‘id’ attributes and data-role=”page” attributes.</w:t>
       </w:r>
     </w:p>
     <w:p>
@@ -2985,98 +2659,20 @@
           <w:sz w:val="18"/>
           <w:szCs w:val="18"/>
         </w:rPr>
-        <w:t>&lt;div id="</w:t>
-      </w:r>
-      <w:proofErr w:type="spellStart"/>
-      <w:r>
-        <w:rPr>
-          <w:rFonts w:ascii="Consolas" w:hAnsi="Consolas" w:cs="Consolas"/>
-          <w:i w:val="0"/>
-          <w:iCs w:val="0"/>
-          <w:sz w:val="18"/>
-          <w:szCs w:val="18"/>
-        </w:rPr>
-        <w:t>wishlist</w:t>
-      </w:r>
-      <w:proofErr w:type="spellEnd"/>
-      <w:r>
-        <w:rPr>
-          <w:rFonts w:ascii="Consolas" w:hAnsi="Consolas" w:cs="Consolas"/>
-          <w:i w:val="0"/>
-          <w:iCs w:val="0"/>
-          <w:sz w:val="18"/>
-          <w:szCs w:val="18"/>
-        </w:rPr>
-        <w:t>" data-role="page"&gt;</w:t>
-      </w:r>
-    </w:p>
-    <w:p>
-      <w:pPr>
-        <w:rPr>
-          <w:i w:val="0"/>
-        </w:rPr>
-      </w:pPr>
-      <w:r>
-        <w:rPr>
-          <w:i w:val="0"/>
-        </w:rPr>
-        <w:t xml:space="preserve">This is the beginning of a “page” in index.html.  You would get to this page via an &lt;a&gt; tag with </w:t>
-      </w:r>
-      <w:proofErr w:type="gramStart"/>
-      <w:r>
-        <w:rPr>
-          <w:i w:val="0"/>
-        </w:rPr>
-        <w:t>an</w:t>
-      </w:r>
-      <w:proofErr w:type="gramEnd"/>
-      <w:r>
-        <w:rPr>
-          <w:i w:val="0"/>
-        </w:rPr>
-        <w:t xml:space="preserve"> </w:t>
-      </w:r>
-      <w:proofErr w:type="spellStart"/>
-      <w:r>
-        <w:rPr>
-          <w:i w:val="0"/>
-        </w:rPr>
-        <w:t>href</w:t>
-      </w:r>
-      <w:proofErr w:type="spellEnd"/>
-      <w:r>
-        <w:rPr>
-          <w:i w:val="0"/>
-        </w:rPr>
-        <w:t xml:space="preserve"> like this: </w:t>
-      </w:r>
-      <w:proofErr w:type="spellStart"/>
-      <w:r>
-        <w:rPr>
-          <w:i w:val="0"/>
-        </w:rPr>
-        <w:t>href</w:t>
-      </w:r>
-      <w:proofErr w:type="spellEnd"/>
-      <w:r>
-        <w:rPr>
-          <w:i w:val="0"/>
-        </w:rPr>
-        <w:t>=”#</w:t>
-      </w:r>
-      <w:proofErr w:type="spellStart"/>
-      <w:r>
-        <w:rPr>
-          <w:i w:val="0"/>
-        </w:rPr>
-        <w:t>wishlist</w:t>
-      </w:r>
-      <w:proofErr w:type="spellEnd"/>
-      <w:r>
-        <w:rPr>
-          <w:i w:val="0"/>
-        </w:rPr>
-        <w:t>”</w:t>
+        <w:t>&lt;div id="wishlist" data-role="page"&gt;</w:t>
+      </w:r>
+    </w:p>
+    <w:p>
+      <w:pPr>
+        <w:rPr>
+          <w:i w:val="0"/>
+        </w:rPr>
+      </w:pPr>
+      <w:r>
+        <w:rPr>
+          <w:i w:val="0"/>
+        </w:rPr>
+        <w:t>This is the beginning of a “page” in index.html.  You would get to this page via an &lt;a&gt; tag with an href like this: href=”#wishlist”</w:t>
       </w:r>
     </w:p>
     <w:p>
@@ -3112,21 +2708,7 @@
         <w:rPr>
           <w:i w:val="0"/>
         </w:rPr>
-        <w:t xml:space="preserve">Create html file in </w:t>
-      </w:r>
-      <w:proofErr w:type="spellStart"/>
-      <w:r>
-        <w:rPr>
-          <w:i w:val="0"/>
-        </w:rPr>
-        <w:t>LittleBlueBird</w:t>
-      </w:r>
-      <w:proofErr w:type="spellEnd"/>
-      <w:r>
-        <w:rPr>
-          <w:i w:val="0"/>
-        </w:rPr>
-        <w:t>/fragments/html</w:t>
+        <w:t>Create html file in LittleBlueBird/fragments/html</w:t>
       </w:r>
     </w:p>
     <w:p>
@@ -3216,7 +2798,6 @@
         </w:rPr>
         <w:t xml:space="preserve">Build Website for </w:t>
       </w:r>
-      <w:proofErr w:type="spellStart"/>
       <w:r>
         <w:rPr>
           <w:i w:val="0"/>
@@ -3224,27 +2805,18 @@
         <w:t>Localhost</w:t>
       </w:r>
       <w:bookmarkEnd w:id="6"/>
-      <w:proofErr w:type="spellEnd"/>
-    </w:p>
-    <w:p>
-      <w:pPr>
-        <w:pStyle w:val="NoSpacing"/>
-      </w:pPr>
-    </w:p>
-    <w:p>
-      <w:pPr>
-        <w:pStyle w:val="NoSpacing"/>
-      </w:pPr>
-      <w:r>
-        <w:t xml:space="preserve">C:\users\bdunklau\&gt; </w:t>
-      </w:r>
-      <w:proofErr w:type="spellStart"/>
-      <w:r>
-        <w:t>netstat</w:t>
-      </w:r>
-      <w:proofErr w:type="spellEnd"/>
-      <w:r>
-        <w:t xml:space="preserve"> –a –o –n </w:t>
+    </w:p>
+    <w:p>
+      <w:pPr>
+        <w:pStyle w:val="NoSpacing"/>
+      </w:pPr>
+    </w:p>
+    <w:p>
+      <w:pPr>
+        <w:pStyle w:val="NoSpacing"/>
+      </w:pPr>
+      <w:r>
+        <w:t xml:space="preserve">C:\users\bdunklau\&gt; netstat –a –o –n </w:t>
       </w:r>
     </w:p>
     <w:p>
@@ -3260,73 +2832,32 @@
         <w:pStyle w:val="NoSpacing"/>
       </w:pPr>
       <w:r>
-        <w:t xml:space="preserve">C:\users\bdunklau\&gt; </w:t>
-      </w:r>
-      <w:proofErr w:type="spellStart"/>
-      <w:r>
-        <w:t>taskkill</w:t>
-      </w:r>
-      <w:proofErr w:type="spellEnd"/>
-      <w:r>
-        <w:t xml:space="preserve"> /F /PID [</w:t>
-      </w:r>
-      <w:proofErr w:type="spellStart"/>
-      <w:proofErr w:type="gramStart"/>
-      <w:r>
-        <w:t>pid</w:t>
-      </w:r>
-      <w:proofErr w:type="spellEnd"/>
-      <w:proofErr w:type="gramEnd"/>
-      <w:r>
-        <w:t>]</w:t>
-      </w:r>
-    </w:p>
-    <w:p>
-      <w:pPr>
-        <w:pStyle w:val="NoSpacing"/>
-      </w:pPr>
-      <w:r>
-        <w:t xml:space="preserve">Cd </w:t>
-      </w:r>
-      <w:proofErr w:type="gramStart"/>
-      <w:r>
-        <w:t>lit[</w:t>
-      </w:r>
-      <w:proofErr w:type="gramEnd"/>
-      <w:r>
-        <w:t>tab]</w:t>
-      </w:r>
-    </w:p>
-    <w:p>
-      <w:pPr>
-        <w:pStyle w:val="NoSpacing"/>
-      </w:pPr>
-      <w:r>
-        <w:t xml:space="preserve"> C:\users\bdunklau\LittleBlueBird\&gt; </w:t>
-      </w:r>
-      <w:proofErr w:type="spellStart"/>
-      <w:r>
-        <w:t>sbt</w:t>
-      </w:r>
-      <w:proofErr w:type="spellEnd"/>
-    </w:p>
-    <w:p>
-      <w:pPr>
-        <w:pStyle w:val="NoSpacing"/>
-      </w:pPr>
-      <w:r>
-        <w:t>&gt;</w:t>
-      </w:r>
-      <w:proofErr w:type="spellStart"/>
-      <w:r>
-        <w:t>container</w:t>
-      </w:r>
-      <w:proofErr w:type="gramStart"/>
-      <w:r>
-        <w:t>:start</w:t>
-      </w:r>
-      <w:proofErr w:type="spellEnd"/>
-      <w:proofErr w:type="gramEnd"/>
+        <w:t>C:\users\bdunklau\&gt; taskkill /F /PID [pid]</w:t>
+      </w:r>
+    </w:p>
+    <w:p>
+      <w:pPr>
+        <w:pStyle w:val="NoSpacing"/>
+      </w:pPr>
+      <w:r>
+        <w:t>Cd lit[tab]</w:t>
+      </w:r>
+    </w:p>
+    <w:p>
+      <w:pPr>
+        <w:pStyle w:val="NoSpacing"/>
+      </w:pPr>
+      <w:r>
+        <w:t xml:space="preserve"> C:\users\bdunklau\LittleBlueBird\&gt; sbt</w:t>
+      </w:r>
+    </w:p>
+    <w:p>
+      <w:pPr>
+        <w:pStyle w:val="NoSpacing"/>
+      </w:pPr>
+      <w:r>
+        <w:t>&gt;container:start</w:t>
+      </w:r>
     </w:p>
     <w:p>
       <w:pPr>
@@ -3345,112 +2876,37 @@
       <w:pPr>
         <w:pStyle w:val="NoSpacing"/>
       </w:pPr>
-      <w:proofErr w:type="gramStart"/>
-      <w:r>
-        <w:t>up</w:t>
-      </w:r>
-      <w:proofErr w:type="gramEnd"/>
-      <w:r>
-        <w:t xml:space="preserve"> arrow twice, ENTER  (</w:t>
-      </w:r>
-      <w:proofErr w:type="spellStart"/>
-      <w:r>
-        <w:t>container:stop</w:t>
-      </w:r>
-      <w:proofErr w:type="spellEnd"/>
-      <w:r>
-        <w:t>)</w:t>
-      </w:r>
-    </w:p>
-    <w:p>
-      <w:pPr>
-        <w:pStyle w:val="NoSpacing"/>
-      </w:pPr>
-      <w:proofErr w:type="gramStart"/>
-      <w:r>
-        <w:t>up</w:t>
-      </w:r>
-      <w:proofErr w:type="gramEnd"/>
-      <w:r>
-        <w:t xml:space="preserve"> arrow twice, ENTER  (</w:t>
-      </w:r>
-      <w:proofErr w:type="spellStart"/>
-      <w:r>
-        <w:t>container:start</w:t>
-      </w:r>
-      <w:proofErr w:type="spellEnd"/>
-      <w:r>
-        <w:t>)</w:t>
-      </w:r>
-    </w:p>
-    <w:p>
-      <w:pPr>
-        <w:pStyle w:val="NoSpacing"/>
-      </w:pPr>
-      <w:r>
-        <w:t xml:space="preserve">The stop/start is all you have to do if </w:t>
-      </w:r>
-      <w:proofErr w:type="spellStart"/>
-      <w:r>
-        <w:t>scala</w:t>
-      </w:r>
-      <w:proofErr w:type="spellEnd"/>
-      <w:r>
-        <w:t xml:space="preserve"> files change.  </w:t>
-      </w:r>
-      <w:proofErr w:type="spellStart"/>
-      <w:proofErr w:type="gramStart"/>
-      <w:r>
-        <w:t>container:</w:t>
-      </w:r>
-      <w:proofErr w:type="gramEnd"/>
-      <w:r>
-        <w:t>start</w:t>
-      </w:r>
-      <w:proofErr w:type="spellEnd"/>
-      <w:r>
-        <w:t xml:space="preserve"> recompiles before starting jetty.</w:t>
-      </w:r>
-    </w:p>
-    <w:p>
-      <w:pPr>
-        <w:rPr>
-          <w:i w:val="0"/>
-        </w:rPr>
-      </w:pPr>
-      <w:r>
-        <w:rPr>
-          <w:i w:val="0"/>
-        </w:rPr>
-        <w:t>Jetty is configured to look at the LBB project for html/</w:t>
-      </w:r>
-      <w:proofErr w:type="spellStart"/>
-      <w:r>
-        <w:rPr>
-          <w:i w:val="0"/>
-        </w:rPr>
-        <w:t>js</w:t>
-      </w:r>
-      <w:proofErr w:type="spellEnd"/>
-      <w:r>
-        <w:rPr>
-          <w:i w:val="0"/>
-        </w:rPr>
-        <w:t>/</w:t>
-      </w:r>
-      <w:proofErr w:type="spellStart"/>
-      <w:r>
-        <w:rPr>
-          <w:i w:val="0"/>
-        </w:rPr>
-        <w:t>css</w:t>
-      </w:r>
-      <w:proofErr w:type="spellEnd"/>
-      <w:r>
-        <w:rPr>
-          <w:i w:val="0"/>
-        </w:rPr>
-        <w:t xml:space="preserve"> files.</w:t>
+      <w:r>
+        <w:t>up arrow twice, ENTER  (container:stop)</w:t>
+      </w:r>
+    </w:p>
+    <w:p>
+      <w:pPr>
+        <w:pStyle w:val="NoSpacing"/>
+      </w:pPr>
+      <w:r>
+        <w:t>up arrow twice, ENTER  (container:start)</w:t>
+      </w:r>
+    </w:p>
+    <w:p>
+      <w:pPr>
+        <w:pStyle w:val="NoSpacing"/>
+      </w:pPr>
+      <w:r>
+        <w:t>The stop/start is all you have to do if scala files change.  container:start recompiles before starting jetty.</w:t>
+      </w:r>
+    </w:p>
+    <w:p>
+      <w:pPr>
+        <w:rPr>
+          <w:i w:val="0"/>
+        </w:rPr>
+      </w:pPr>
+      <w:r>
+        <w:rPr>
+          <w:i w:val="0"/>
+        </w:rPr>
+        <w:t>Jetty is configured to look at the LBB project for html/js/css files.</w:t>
       </w:r>
     </w:p>
     <w:p>
@@ -3487,29 +2943,8 @@
       <w:pPr>
         <w:pStyle w:val="NoSpacing"/>
       </w:pPr>
-      <w:proofErr w:type="spellStart"/>
-      <w:r>
-        <w:t>LittleBlueBird</w:t>
-      </w:r>
-      <w:proofErr w:type="spellEnd"/>
-      <w:r>
-        <w:t>/</w:t>
-      </w:r>
-      <w:proofErr w:type="spellStart"/>
-      <w:r>
-        <w:t>src</w:t>
-      </w:r>
-      <w:proofErr w:type="spellEnd"/>
-      <w:r>
-        <w:t>/main/</w:t>
-      </w:r>
-      <w:proofErr w:type="spellStart"/>
-      <w:r>
-        <w:t>webapp</w:t>
-      </w:r>
-      <w:proofErr w:type="spellEnd"/>
-      <w:r>
-        <w:t>/WEB-INF/web.xml</w:t>
+      <w:r>
+        <w:t>LittleBlueBird/src/main/webapp/WEB-INF/web.xml</w:t>
       </w:r>
     </w:p>
     <w:p>
@@ -3553,7 +2988,6 @@
           <w:szCs w:val="18"/>
         </w:rPr>
       </w:pPr>
-      <w:proofErr w:type="gramStart"/>
       <w:r>
         <w:rPr>
           <w:rFonts w:ascii="Consolas" w:hAnsi="Consolas" w:cs="Consolas"/>
@@ -3563,9 +2997,82 @@
           <w:sz w:val="18"/>
           <w:szCs w:val="18"/>
         </w:rPr>
-        <w:t>&lt;!--</w:t>
-      </w:r>
-      <w:proofErr w:type="gramEnd"/>
+        <w:t>&lt;!-- FOR JETTY ONLY - REMOVE WHEN DEPLOYING TO TOMCAT --&gt;</w:t>
+      </w:r>
+    </w:p>
+    <w:p>
+      <w:pPr>
+        <w:autoSpaceDE w:val="0"/>
+        <w:autoSpaceDN w:val="0"/>
+        <w:adjustRightInd w:val="0"/>
+        <w:spacing w:after="0" w:line="240" w:lineRule="auto"/>
+        <w:rPr>
+          <w:rFonts w:ascii="Consolas" w:hAnsi="Consolas" w:cs="Consolas"/>
+          <w:i w:val="0"/>
+          <w:iCs w:val="0"/>
+          <w:sz w:val="18"/>
+          <w:szCs w:val="18"/>
+        </w:rPr>
+      </w:pPr>
+      <w:r>
+        <w:rPr>
+          <w:rFonts w:ascii="Consolas" w:hAnsi="Consolas" w:cs="Consolas"/>
+          <w:i w:val="0"/>
+          <w:iCs w:val="0"/>
+          <w:color w:val="008080"/>
+          <w:sz w:val="18"/>
+          <w:szCs w:val="18"/>
+        </w:rPr>
+        <w:t>&lt;</w:t>
+      </w:r>
+      <w:r>
+        <w:rPr>
+          <w:rFonts w:ascii="Consolas" w:hAnsi="Consolas" w:cs="Consolas"/>
+          <w:i w:val="0"/>
+          <w:iCs w:val="0"/>
+          <w:color w:val="3F7F7F"/>
+          <w:sz w:val="18"/>
+          <w:szCs w:val="18"/>
+        </w:rPr>
+        <w:t>servlet</w:t>
+      </w:r>
+      <w:r>
+        <w:rPr>
+          <w:rFonts w:ascii="Consolas" w:hAnsi="Consolas" w:cs="Consolas"/>
+          <w:i w:val="0"/>
+          <w:iCs w:val="0"/>
+          <w:color w:val="008080"/>
+          <w:sz w:val="18"/>
+          <w:szCs w:val="18"/>
+        </w:rPr>
+        <w:t>&gt;</w:t>
+      </w:r>
+    </w:p>
+    <w:p>
+      <w:pPr>
+        <w:autoSpaceDE w:val="0"/>
+        <w:autoSpaceDN w:val="0"/>
+        <w:adjustRightInd w:val="0"/>
+        <w:spacing w:after="0" w:line="240" w:lineRule="auto"/>
+        <w:rPr>
+          <w:rFonts w:ascii="Consolas" w:hAnsi="Consolas" w:cs="Consolas"/>
+          <w:i w:val="0"/>
+          <w:iCs w:val="0"/>
+          <w:sz w:val="18"/>
+          <w:szCs w:val="18"/>
+        </w:rPr>
+      </w:pPr>
+      <w:r>
+        <w:rPr>
+          <w:rFonts w:ascii="Consolas" w:hAnsi="Consolas" w:cs="Consolas"/>
+          <w:i w:val="0"/>
+          <w:iCs w:val="0"/>
+          <w:color w:val="000000"/>
+          <w:sz w:val="18"/>
+          <w:szCs w:val="18"/>
+        </w:rPr>
+        <w:t xml:space="preserve">    </w:t>
+      </w:r>
       <w:r>
         <w:rPr>
           <w:rFonts w:ascii="Consolas" w:hAnsi="Consolas" w:cs="Consolas"/>
@@ -3575,7 +3082,7 @@
           <w:sz w:val="18"/>
           <w:szCs w:val="18"/>
         </w:rPr>
-        <w:t xml:space="preserve"> FOR JETTY ONLY - REMOVE WHEN DEPLOYING TO TOMCAT --&gt;</w:t>
+        <w:t>&lt;!-- Override init parameter to avoid nasty --&gt;</w:t>
       </w:r>
     </w:p>
     <w:p>
@@ -3597,13 +3104,60 @@
           <w:rFonts w:ascii="Consolas" w:hAnsi="Consolas" w:cs="Consolas"/>
           <w:i w:val="0"/>
           <w:iCs w:val="0"/>
+          <w:color w:val="000000"/>
+          <w:sz w:val="18"/>
+          <w:szCs w:val="18"/>
+        </w:rPr>
+        <w:t xml:space="preserve">    </w:t>
+      </w:r>
+      <w:r>
+        <w:rPr>
+          <w:rFonts w:ascii="Consolas" w:hAnsi="Consolas" w:cs="Consolas"/>
+          <w:i w:val="0"/>
+          <w:iCs w:val="0"/>
+          <w:color w:val="3F5FBF"/>
+          <w:sz w:val="18"/>
+          <w:szCs w:val="18"/>
+        </w:rPr>
+        <w:t>&lt;!-- file locking issue on windows.         --&gt;</w:t>
+      </w:r>
+    </w:p>
+    <w:p>
+      <w:pPr>
+        <w:autoSpaceDE w:val="0"/>
+        <w:autoSpaceDN w:val="0"/>
+        <w:adjustRightInd w:val="0"/>
+        <w:spacing w:after="0" w:line="240" w:lineRule="auto"/>
+        <w:rPr>
+          <w:rFonts w:ascii="Consolas" w:hAnsi="Consolas" w:cs="Consolas"/>
+          <w:i w:val="0"/>
+          <w:iCs w:val="0"/>
+          <w:sz w:val="18"/>
+          <w:szCs w:val="18"/>
+        </w:rPr>
+      </w:pPr>
+      <w:r>
+        <w:rPr>
+          <w:rFonts w:ascii="Consolas" w:hAnsi="Consolas" w:cs="Consolas"/>
+          <w:i w:val="0"/>
+          <w:iCs w:val="0"/>
+          <w:color w:val="000000"/>
+          <w:sz w:val="18"/>
+          <w:szCs w:val="18"/>
+        </w:rPr>
+        <w:t xml:space="preserve">    </w:t>
+      </w:r>
+      <w:r>
+        <w:rPr>
+          <w:rFonts w:ascii="Consolas" w:hAnsi="Consolas" w:cs="Consolas"/>
+          <w:i w:val="0"/>
+          <w:iCs w:val="0"/>
           <w:color w:val="008080"/>
           <w:sz w:val="18"/>
           <w:szCs w:val="18"/>
         </w:rPr>
         <w:t>&lt;</w:t>
       </w:r>
-      <w:proofErr w:type="gramStart"/>
       <w:r>
         <w:rPr>
           <w:rFonts w:ascii="Consolas" w:hAnsi="Consolas" w:cs="Consolas"/>
@@ -3613,9 +3167,8 @@
           <w:sz w:val="18"/>
           <w:szCs w:val="18"/>
         </w:rPr>
-        <w:t>servlet</w:t>
-      </w:r>
-      <w:proofErr w:type="gramEnd"/>
+        <w:t>servlet-name</w:t>
+      </w:r>
       <w:r>
         <w:rPr>
           <w:rFonts w:ascii="Consolas" w:hAnsi="Consolas" w:cs="Consolas"/>
@@ -3627,6 +3180,50 @@
         </w:rPr>
         <w:t>&gt;</w:t>
       </w:r>
+      <w:r>
+        <w:rPr>
+          <w:rFonts w:ascii="Consolas" w:hAnsi="Consolas" w:cs="Consolas"/>
+          <w:i w:val="0"/>
+          <w:iCs w:val="0"/>
+          <w:color w:val="000000"/>
+          <w:sz w:val="18"/>
+          <w:szCs w:val="18"/>
+        </w:rPr>
+        <w:t>default</w:t>
+      </w:r>
+      <w:r>
+        <w:rPr>
+          <w:rFonts w:ascii="Consolas" w:hAnsi="Consolas" w:cs="Consolas"/>
+          <w:i w:val="0"/>
+          <w:iCs w:val="0"/>
+          <w:color w:val="008080"/>
+          <w:sz w:val="18"/>
+          <w:szCs w:val="18"/>
+        </w:rPr>
+        <w:t>&lt;/</w:t>
+      </w:r>
+      <w:r>
+        <w:rPr>
+          <w:rFonts w:ascii="Consolas" w:hAnsi="Consolas" w:cs="Consolas"/>
+          <w:i w:val="0"/>
+          <w:iCs w:val="0"/>
+          <w:color w:val="3F7F7F"/>
+          <w:sz w:val="18"/>
+          <w:szCs w:val="18"/>
+        </w:rPr>
+        <w:t>servlet-name</w:t>
+      </w:r>
+      <w:r>
+        <w:rPr>
+          <w:rFonts w:ascii="Consolas" w:hAnsi="Consolas" w:cs="Consolas"/>
+          <w:i w:val="0"/>
+          <w:iCs w:val="0"/>
+          <w:color w:val="008080"/>
+          <w:sz w:val="18"/>
+          <w:szCs w:val="18"/>
+        </w:rPr>
+        <w:t>&gt;</w:t>
+      </w:r>
     </w:p>
     <w:p>
       <w:pPr>
@@ -3653,53 +3250,38 @@
         </w:rPr>
         <w:t xml:space="preserve">    </w:t>
       </w:r>
-      <w:proofErr w:type="gramStart"/>
       <w:r>
         <w:rPr>
           <w:rFonts w:ascii="Consolas" w:hAnsi="Consolas" w:cs="Consolas"/>
           <w:i w:val="0"/>
           <w:iCs w:val="0"/>
-          <w:color w:val="3F5FBF"/>
+          <w:color w:val="008080"/>
           <w:sz w:val="18"/>
           <w:szCs w:val="18"/>
         </w:rPr>
-        <w:t>&lt;!--</w:t>
-      </w:r>
-      <w:proofErr w:type="gramEnd"/>
+        <w:t>&lt;</w:t>
+      </w:r>
       <w:r>
         <w:rPr>
           <w:rFonts w:ascii="Consolas" w:hAnsi="Consolas" w:cs="Consolas"/>
           <w:i w:val="0"/>
           <w:iCs w:val="0"/>
-          <w:color w:val="3F5FBF"/>
+          <w:color w:val="3F7F7F"/>
           <w:sz w:val="18"/>
           <w:szCs w:val="18"/>
         </w:rPr>
-        <w:t xml:space="preserve"> Override </w:t>
-      </w:r>
-      <w:proofErr w:type="spellStart"/>
+        <w:t>init-param</w:t>
+      </w:r>
       <w:r>
         <w:rPr>
           <w:rFonts w:ascii="Consolas" w:hAnsi="Consolas" w:cs="Consolas"/>
           <w:i w:val="0"/>
           <w:iCs w:val="0"/>
-          <w:color w:val="3F5FBF"/>
+          <w:color w:val="008080"/>
           <w:sz w:val="18"/>
           <w:szCs w:val="18"/>
         </w:rPr>
-        <w:t>init</w:t>
-      </w:r>
-      <w:proofErr w:type="spellEnd"/>
-      <w:r>
-        <w:rPr>
-          <w:rFonts w:ascii="Consolas" w:hAnsi="Consolas" w:cs="Consolas"/>
-          <w:i w:val="0"/>
-          <w:iCs w:val="0"/>
-          <w:color w:val="3F5FBF"/>
-          <w:sz w:val="18"/>
-          <w:szCs w:val="18"/>
-        </w:rPr>
-        <w:t xml:space="preserve"> parameter to avoid nasty --&gt;</w:t>
+        <w:t>&gt;</w:t>
       </w:r>
     </w:p>
     <w:p>
@@ -3725,31 +3307,84 @@
           <w:sz w:val="18"/>
           <w:szCs w:val="18"/>
         </w:rPr>
-        <w:t xml:space="preserve">    </w:t>
-      </w:r>
-      <w:proofErr w:type="gramStart"/>
+        <w:t xml:space="preserve">        </w:t>
+      </w:r>
       <w:r>
         <w:rPr>
           <w:rFonts w:ascii="Consolas" w:hAnsi="Consolas" w:cs="Consolas"/>
           <w:i w:val="0"/>
           <w:iCs w:val="0"/>
-          <w:color w:val="3F5FBF"/>
+          <w:color w:val="008080"/>
           <w:sz w:val="18"/>
           <w:szCs w:val="18"/>
         </w:rPr>
-        <w:t>&lt;!--</w:t>
-      </w:r>
-      <w:proofErr w:type="gramEnd"/>
+        <w:t>&lt;</w:t>
+      </w:r>
       <w:r>
         <w:rPr>
           <w:rFonts w:ascii="Consolas" w:hAnsi="Consolas" w:cs="Consolas"/>
           <w:i w:val="0"/>
           <w:iCs w:val="0"/>
-          <w:color w:val="3F5FBF"/>
+          <w:color w:val="3F7F7F"/>
           <w:sz w:val="18"/>
           <w:szCs w:val="18"/>
         </w:rPr>
-        <w:t xml:space="preserve"> file locking issue on windows.         --&gt;</w:t>
+        <w:t>param-name</w:t>
+      </w:r>
+      <w:r>
+        <w:rPr>
+          <w:rFonts w:ascii="Consolas" w:hAnsi="Consolas" w:cs="Consolas"/>
+          <w:i w:val="0"/>
+          <w:iCs w:val="0"/>
+          <w:color w:val="008080"/>
+          <w:sz w:val="18"/>
+          <w:szCs w:val="18"/>
+        </w:rPr>
+        <w:t>&gt;</w:t>
+      </w:r>
+      <w:r>
+        <w:rPr>
+          <w:rFonts w:ascii="Consolas" w:hAnsi="Consolas" w:cs="Consolas"/>
+          <w:i w:val="0"/>
+          <w:iCs w:val="0"/>
+          <w:color w:val="000000"/>
+          <w:sz w:val="18"/>
+          <w:szCs w:val="18"/>
+        </w:rPr>
+        <w:t>useFileMappedBuffer</w:t>
+      </w:r>
+      <w:r>
+        <w:rPr>
+          <w:rFonts w:ascii="Consolas" w:hAnsi="Consolas" w:cs="Consolas"/>
+          <w:i w:val="0"/>
+          <w:iCs w:val="0"/>
+          <w:color w:val="008080"/>
+          <w:sz w:val="18"/>
+          <w:szCs w:val="18"/>
+        </w:rPr>
+        <w:t>&lt;/</w:t>
+      </w:r>
+      <w:r>
+        <w:rPr>
+          <w:rFonts w:ascii="Consolas" w:hAnsi="Consolas" w:cs="Consolas"/>
+          <w:i w:val="0"/>
+          <w:iCs w:val="0"/>
+          <w:color w:val="3F7F7F"/>
+          <w:sz w:val="18"/>
+          <w:szCs w:val="18"/>
+        </w:rPr>
+        <w:t>param-name</w:t>
+      </w:r>
+      <w:r>
+        <w:rPr>
+          <w:rFonts w:ascii="Consolas" w:hAnsi="Consolas" w:cs="Consolas"/>
+          <w:i w:val="0"/>
+          <w:iCs w:val="0"/>
+          <w:color w:val="008080"/>
+          <w:sz w:val="18"/>
+          <w:szCs w:val="18"/>
+        </w:rPr>
+        <w:t>&gt;</w:t>
       </w:r>
     </w:p>
     <w:p>
@@ -3775,7 +3410,7 @@
           <w:sz w:val="18"/>
           <w:szCs w:val="18"/>
         </w:rPr>
-        <w:t xml:space="preserve">    </w:t>
+        <w:t xml:space="preserve">        </w:t>
       </w:r>
       <w:r>
         <w:rPr>
@@ -3797,7 +3432,7 @@
           <w:sz w:val="18"/>
           <w:szCs w:val="18"/>
         </w:rPr>
-        <w:t>servlet-name</w:t>
+        <w:t>param-value</w:t>
       </w:r>
       <w:r>
         <w:rPr>
@@ -3819,7 +3454,7 @@
           <w:sz w:val="18"/>
           <w:szCs w:val="18"/>
         </w:rPr>
-        <w:t>default</w:t>
+        <w:t>false</w:t>
       </w:r>
       <w:r>
         <w:rPr>
@@ -3841,7 +3476,7 @@
           <w:sz w:val="18"/>
           <w:szCs w:val="18"/>
         </w:rPr>
-        <w:t>servlet-name</w:t>
+        <w:t>param-value</w:t>
       </w:r>
       <w:r>
         <w:rPr>
@@ -3889,10 +3524,8 @@
           <w:sz w:val="18"/>
           <w:szCs w:val="18"/>
         </w:rPr>
-        <w:t>&lt;</w:t>
-      </w:r>
-      <w:proofErr w:type="spellStart"/>
-      <w:proofErr w:type="gramStart"/>
+        <w:t>&lt;/</w:t>
+      </w:r>
       <w:r>
         <w:rPr>
           <w:rFonts w:ascii="Consolas" w:hAnsi="Consolas" w:cs="Consolas"/>
@@ -3904,329 +3537,6 @@
         </w:rPr>
         <w:t>init-param</w:t>
       </w:r>
-      <w:proofErr w:type="spellEnd"/>
-      <w:proofErr w:type="gramEnd"/>
-      <w:r>
-        <w:rPr>
-          <w:rFonts w:ascii="Consolas" w:hAnsi="Consolas" w:cs="Consolas"/>
-          <w:i w:val="0"/>
-          <w:iCs w:val="0"/>
-          <w:color w:val="008080"/>
-          <w:sz w:val="18"/>
-          <w:szCs w:val="18"/>
-        </w:rPr>
-        <w:t>&gt;</w:t>
-      </w:r>
-    </w:p>
-    <w:p>
-      <w:pPr>
-        <w:autoSpaceDE w:val="0"/>
-        <w:autoSpaceDN w:val="0"/>
-        <w:adjustRightInd w:val="0"/>
-        <w:spacing w:after="0" w:line="240" w:lineRule="auto"/>
-        <w:rPr>
-          <w:rFonts w:ascii="Consolas" w:hAnsi="Consolas" w:cs="Consolas"/>
-          <w:i w:val="0"/>
-          <w:iCs w:val="0"/>
-          <w:sz w:val="18"/>
-          <w:szCs w:val="18"/>
-        </w:rPr>
-      </w:pPr>
-      <w:r>
-        <w:rPr>
-          <w:rFonts w:ascii="Consolas" w:hAnsi="Consolas" w:cs="Consolas"/>
-          <w:i w:val="0"/>
-          <w:iCs w:val="0"/>
-          <w:color w:val="000000"/>
-          <w:sz w:val="18"/>
-          <w:szCs w:val="18"/>
-        </w:rPr>
-        <w:t xml:space="preserve">        </w:t>
-      </w:r>
-      <w:r>
-        <w:rPr>
-          <w:rFonts w:ascii="Consolas" w:hAnsi="Consolas" w:cs="Consolas"/>
-          <w:i w:val="0"/>
-          <w:iCs w:val="0"/>
-          <w:color w:val="008080"/>
-          <w:sz w:val="18"/>
-          <w:szCs w:val="18"/>
-        </w:rPr>
-        <w:t>&lt;</w:t>
-      </w:r>
-      <w:proofErr w:type="spellStart"/>
-      <w:r>
-        <w:rPr>
-          <w:rFonts w:ascii="Consolas" w:hAnsi="Consolas" w:cs="Consolas"/>
-          <w:i w:val="0"/>
-          <w:iCs w:val="0"/>
-          <w:color w:val="3F7F7F"/>
-          <w:sz w:val="18"/>
-          <w:szCs w:val="18"/>
-        </w:rPr>
-        <w:t>param</w:t>
-      </w:r>
-      <w:proofErr w:type="spellEnd"/>
-      <w:r>
-        <w:rPr>
-          <w:rFonts w:ascii="Consolas" w:hAnsi="Consolas" w:cs="Consolas"/>
-          <w:i w:val="0"/>
-          <w:iCs w:val="0"/>
-          <w:color w:val="3F7F7F"/>
-          <w:sz w:val="18"/>
-          <w:szCs w:val="18"/>
-        </w:rPr>
-        <w:t>-name</w:t>
-      </w:r>
-      <w:r>
-        <w:rPr>
-          <w:rFonts w:ascii="Consolas" w:hAnsi="Consolas" w:cs="Consolas"/>
-          <w:i w:val="0"/>
-          <w:iCs w:val="0"/>
-          <w:color w:val="008080"/>
-          <w:sz w:val="18"/>
-          <w:szCs w:val="18"/>
-        </w:rPr>
-        <w:t>&gt;</w:t>
-      </w:r>
-      <w:proofErr w:type="spellStart"/>
-      <w:r>
-        <w:rPr>
-          <w:rFonts w:ascii="Consolas" w:hAnsi="Consolas" w:cs="Consolas"/>
-          <w:i w:val="0"/>
-          <w:iCs w:val="0"/>
-          <w:color w:val="000000"/>
-          <w:sz w:val="18"/>
-          <w:szCs w:val="18"/>
-        </w:rPr>
-        <w:t>useFileMappedBuffer</w:t>
-      </w:r>
-      <w:proofErr w:type="spellEnd"/>
-      <w:r>
-        <w:rPr>
-          <w:rFonts w:ascii="Consolas" w:hAnsi="Consolas" w:cs="Consolas"/>
-          <w:i w:val="0"/>
-          <w:iCs w:val="0"/>
-          <w:color w:val="008080"/>
-          <w:sz w:val="18"/>
-          <w:szCs w:val="18"/>
-        </w:rPr>
-        <w:t>&lt;/</w:t>
-      </w:r>
-      <w:proofErr w:type="spellStart"/>
-      <w:r>
-        <w:rPr>
-          <w:rFonts w:ascii="Consolas" w:hAnsi="Consolas" w:cs="Consolas"/>
-          <w:i w:val="0"/>
-          <w:iCs w:val="0"/>
-          <w:color w:val="3F7F7F"/>
-          <w:sz w:val="18"/>
-          <w:szCs w:val="18"/>
-        </w:rPr>
-        <w:t>param</w:t>
-      </w:r>
-      <w:proofErr w:type="spellEnd"/>
-      <w:r>
-        <w:rPr>
-          <w:rFonts w:ascii="Consolas" w:hAnsi="Consolas" w:cs="Consolas"/>
-          <w:i w:val="0"/>
-          <w:iCs w:val="0"/>
-          <w:color w:val="3F7F7F"/>
-          <w:sz w:val="18"/>
-          <w:szCs w:val="18"/>
-        </w:rPr>
-        <w:t>-name</w:t>
-      </w:r>
-      <w:r>
-        <w:rPr>
-          <w:rFonts w:ascii="Consolas" w:hAnsi="Consolas" w:cs="Consolas"/>
-          <w:i w:val="0"/>
-          <w:iCs w:val="0"/>
-          <w:color w:val="008080"/>
-          <w:sz w:val="18"/>
-          <w:szCs w:val="18"/>
-        </w:rPr>
-        <w:t>&gt;</w:t>
-      </w:r>
-    </w:p>
-    <w:p>
-      <w:pPr>
-        <w:autoSpaceDE w:val="0"/>
-        <w:autoSpaceDN w:val="0"/>
-        <w:adjustRightInd w:val="0"/>
-        <w:spacing w:after="0" w:line="240" w:lineRule="auto"/>
-        <w:rPr>
-          <w:rFonts w:ascii="Consolas" w:hAnsi="Consolas" w:cs="Consolas"/>
-          <w:i w:val="0"/>
-          <w:iCs w:val="0"/>
-          <w:sz w:val="18"/>
-          <w:szCs w:val="18"/>
-        </w:rPr>
-      </w:pPr>
-      <w:r>
-        <w:rPr>
-          <w:rFonts w:ascii="Consolas" w:hAnsi="Consolas" w:cs="Consolas"/>
-          <w:i w:val="0"/>
-          <w:iCs w:val="0"/>
-          <w:color w:val="000000"/>
-          <w:sz w:val="18"/>
-          <w:szCs w:val="18"/>
-        </w:rPr>
-        <w:t xml:space="preserve">        </w:t>
-      </w:r>
-      <w:r>
-        <w:rPr>
-          <w:rFonts w:ascii="Consolas" w:hAnsi="Consolas" w:cs="Consolas"/>
-          <w:i w:val="0"/>
-          <w:iCs w:val="0"/>
-          <w:color w:val="008080"/>
-          <w:sz w:val="18"/>
-          <w:szCs w:val="18"/>
-        </w:rPr>
-        <w:t>&lt;</w:t>
-      </w:r>
-      <w:proofErr w:type="spellStart"/>
-      <w:r>
-        <w:rPr>
-          <w:rFonts w:ascii="Consolas" w:hAnsi="Consolas" w:cs="Consolas"/>
-          <w:i w:val="0"/>
-          <w:iCs w:val="0"/>
-          <w:color w:val="3F7F7F"/>
-          <w:sz w:val="18"/>
-          <w:szCs w:val="18"/>
-        </w:rPr>
-        <w:t>param</w:t>
-      </w:r>
-      <w:proofErr w:type="spellEnd"/>
-      <w:r>
-        <w:rPr>
-          <w:rFonts w:ascii="Consolas" w:hAnsi="Consolas" w:cs="Consolas"/>
-          <w:i w:val="0"/>
-          <w:iCs w:val="0"/>
-          <w:color w:val="3F7F7F"/>
-          <w:sz w:val="18"/>
-          <w:szCs w:val="18"/>
-        </w:rPr>
-        <w:t>-value</w:t>
-      </w:r>
-      <w:r>
-        <w:rPr>
-          <w:rFonts w:ascii="Consolas" w:hAnsi="Consolas" w:cs="Consolas"/>
-          <w:i w:val="0"/>
-          <w:iCs w:val="0"/>
-          <w:color w:val="008080"/>
-          <w:sz w:val="18"/>
-          <w:szCs w:val="18"/>
-        </w:rPr>
-        <w:t>&gt;</w:t>
-      </w:r>
-      <w:r>
-        <w:rPr>
-          <w:rFonts w:ascii="Consolas" w:hAnsi="Consolas" w:cs="Consolas"/>
-          <w:i w:val="0"/>
-          <w:iCs w:val="0"/>
-          <w:color w:val="000000"/>
-          <w:sz w:val="18"/>
-          <w:szCs w:val="18"/>
-        </w:rPr>
-        <w:t>false</w:t>
-      </w:r>
-      <w:r>
-        <w:rPr>
-          <w:rFonts w:ascii="Consolas" w:hAnsi="Consolas" w:cs="Consolas"/>
-          <w:i w:val="0"/>
-          <w:iCs w:val="0"/>
-          <w:color w:val="008080"/>
-          <w:sz w:val="18"/>
-          <w:szCs w:val="18"/>
-        </w:rPr>
-        <w:t>&lt;/</w:t>
-      </w:r>
-      <w:proofErr w:type="spellStart"/>
-      <w:r>
-        <w:rPr>
-          <w:rFonts w:ascii="Consolas" w:hAnsi="Consolas" w:cs="Consolas"/>
-          <w:i w:val="0"/>
-          <w:iCs w:val="0"/>
-          <w:color w:val="3F7F7F"/>
-          <w:sz w:val="18"/>
-          <w:szCs w:val="18"/>
-        </w:rPr>
-        <w:t>param</w:t>
-      </w:r>
-      <w:proofErr w:type="spellEnd"/>
-      <w:r>
-        <w:rPr>
-          <w:rFonts w:ascii="Consolas" w:hAnsi="Consolas" w:cs="Consolas"/>
-          <w:i w:val="0"/>
-          <w:iCs w:val="0"/>
-          <w:color w:val="3F7F7F"/>
-          <w:sz w:val="18"/>
-          <w:szCs w:val="18"/>
-        </w:rPr>
-        <w:t>-value</w:t>
-      </w:r>
-      <w:r>
-        <w:rPr>
-          <w:rFonts w:ascii="Consolas" w:hAnsi="Consolas" w:cs="Consolas"/>
-          <w:i w:val="0"/>
-          <w:iCs w:val="0"/>
-          <w:color w:val="008080"/>
-          <w:sz w:val="18"/>
-          <w:szCs w:val="18"/>
-        </w:rPr>
-        <w:t>&gt;</w:t>
-      </w:r>
-    </w:p>
-    <w:p>
-      <w:pPr>
-        <w:autoSpaceDE w:val="0"/>
-        <w:autoSpaceDN w:val="0"/>
-        <w:adjustRightInd w:val="0"/>
-        <w:spacing w:after="0" w:line="240" w:lineRule="auto"/>
-        <w:rPr>
-          <w:rFonts w:ascii="Consolas" w:hAnsi="Consolas" w:cs="Consolas"/>
-          <w:i w:val="0"/>
-          <w:iCs w:val="0"/>
-          <w:sz w:val="18"/>
-          <w:szCs w:val="18"/>
-        </w:rPr>
-      </w:pPr>
-      <w:r>
-        <w:rPr>
-          <w:rFonts w:ascii="Consolas" w:hAnsi="Consolas" w:cs="Consolas"/>
-          <w:i w:val="0"/>
-          <w:iCs w:val="0"/>
-          <w:color w:val="000000"/>
-          <w:sz w:val="18"/>
-          <w:szCs w:val="18"/>
-        </w:rPr>
-        <w:t xml:space="preserve">    </w:t>
-      </w:r>
-      <w:r>
-        <w:rPr>
-          <w:rFonts w:ascii="Consolas" w:hAnsi="Consolas" w:cs="Consolas"/>
-          <w:i w:val="0"/>
-          <w:iCs w:val="0"/>
-          <w:color w:val="008080"/>
-          <w:sz w:val="18"/>
-          <w:szCs w:val="18"/>
-        </w:rPr>
-        <w:t>&lt;/</w:t>
-      </w:r>
-      <w:proofErr w:type="spellStart"/>
-      <w:r>
-        <w:rPr>
-          <w:rFonts w:ascii="Consolas" w:hAnsi="Consolas" w:cs="Consolas"/>
-          <w:i w:val="0"/>
-          <w:iCs w:val="0"/>
-          <w:color w:val="3F7F7F"/>
-          <w:sz w:val="18"/>
-          <w:szCs w:val="18"/>
-        </w:rPr>
-        <w:t>init-param</w:t>
-      </w:r>
-      <w:proofErr w:type="spellEnd"/>
       <w:r>
         <w:rPr>
           <w:rFonts w:ascii="Consolas" w:hAnsi="Consolas" w:cs="Consolas"/>
@@ -4297,13 +3607,8 @@
         <w:sym w:font="Wingdings" w:char="F0E0"/>
       </w:r>
       <w:r>
-        <w:t xml:space="preserve"> </w:t>
-      </w:r>
-      <w:proofErr w:type="spellStart"/>
-      <w:r>
-        <w:t>cmd</w:t>
-      </w:r>
-      <w:proofErr w:type="spellEnd"/>
+        <w:t xml:space="preserve"> cmd</w:t>
+      </w:r>
     </w:p>
     <w:p>
       <w:pPr>
@@ -4318,26 +3623,16 @@
         <w:pStyle w:val="NoSpacing"/>
       </w:pPr>
       <w:r>
-        <w:t xml:space="preserve">C:\users\bdunklau\littlebluebird&gt; </w:t>
-      </w:r>
-      <w:proofErr w:type="spellStart"/>
-      <w:r>
-        <w:t>sbt</w:t>
-      </w:r>
-      <w:proofErr w:type="spellEnd"/>
-    </w:p>
-    <w:p>
-      <w:pPr>
-        <w:pStyle w:val="NoSpacing"/>
-      </w:pPr>
-      <w:r>
-        <w:t xml:space="preserve">&gt; </w:t>
-      </w:r>
-      <w:proofErr w:type="gramStart"/>
-      <w:r>
-        <w:t>package</w:t>
-      </w:r>
-      <w:proofErr w:type="gramEnd"/>
+        <w:t>C:\users\bdunklau\littlebluebird&gt; sbt</w:t>
+      </w:r>
+    </w:p>
+    <w:p>
+      <w:pPr>
+        <w:pStyle w:val="NoSpacing"/>
+      </w:pPr>
+      <w:r>
+        <w:t>&gt; package</w:t>
+      </w:r>
     </w:p>
     <w:p>
       <w:pPr>
@@ -4379,14 +3674,12 @@
       <w:r>
         <w:t xml:space="preserve">Rename as:  </w:t>
       </w:r>
-      <w:proofErr w:type="spellStart"/>
       <w:r>
         <w:rPr>
           <w:b/>
         </w:rPr>
         <w:t>gf.war</w:t>
       </w:r>
-      <w:proofErr w:type="spellEnd"/>
     </w:p>
     <w:p>
       <w:pPr>
@@ -4398,42 +3691,12 @@
       <w:r>
         <w:t xml:space="preserve">Make a copy:  </w:t>
       </w:r>
-      <w:proofErr w:type="spellStart"/>
       <w:r>
         <w:rPr>
           <w:b/>
         </w:rPr>
-        <w:t>gf</w:t>
-      </w:r>
-      <w:proofErr w:type="spellEnd"/>
-      <w:r>
-        <w:rPr>
-          <w:b/>
-        </w:rPr>
-        <w:t>-</w:t>
-      </w:r>
-      <w:proofErr w:type="spellStart"/>
-      <w:r>
-        <w:rPr>
-          <w:b/>
-        </w:rPr>
-        <w:t>yyyy</w:t>
-      </w:r>
-      <w:proofErr w:type="spellEnd"/>
-      <w:r>
-        <w:rPr>
-          <w:b/>
-        </w:rPr>
-        <w:t>-MM-</w:t>
-      </w:r>
-      <w:proofErr w:type="spellStart"/>
-      <w:r>
-        <w:rPr>
-          <w:b/>
-        </w:rPr>
-        <w:t>dd.war</w:t>
-      </w:r>
-      <w:proofErr w:type="spellEnd"/>
+        <w:t>gf-yyyy-MM-dd.war</w:t>
+      </w:r>
     </w:p>
     <w:p>
       <w:pPr>
@@ -4558,13 +3821,8 @@
         <w:pStyle w:val="NoSpacing"/>
       </w:pPr>
       <w:r>
-        <w:t xml:space="preserve">Deployment to eatj.com takes about 5 </w:t>
-      </w:r>
-      <w:proofErr w:type="spellStart"/>
-      <w:r>
-        <w:t>mins</w:t>
-      </w:r>
-      <w:proofErr w:type="spellEnd"/>
+        <w:t>Deployment to eatj.com takes about 5 mins</w:t>
+      </w:r>
     </w:p>
     <w:p/>
     <w:p>
@@ -4609,7 +3867,6 @@
         </w:rPr>
         <w:t xml:space="preserve">Build Mobile App for </w:t>
       </w:r>
-      <w:proofErr w:type="spellStart"/>
       <w:r>
         <w:rPr>
           <w:i w:val="0"/>
@@ -4617,7 +3874,6 @@
         <w:t>Localhost</w:t>
       </w:r>
       <w:bookmarkEnd w:id="9"/>
-      <w:proofErr w:type="spellEnd"/>
     </w:p>
     <w:p>
       <w:pPr>
@@ -4630,15 +3886,7 @@
         <w:sym w:font="Wingdings" w:char="F0E0"/>
       </w:r>
       <w:r>
-        <w:t xml:space="preserve"> </w:t>
-      </w:r>
-      <w:proofErr w:type="spellStart"/>
-      <w:r>
-        <w:t>LittleBlueBird</w:t>
-      </w:r>
-      <w:proofErr w:type="spellEnd"/>
-      <w:r>
-        <w:t xml:space="preserve">/build.xml </w:t>
+        <w:t xml:space="preserve"> LittleBlueBird/build.xml </w:t>
       </w:r>
       <w:r>
         <w:sym w:font="Wingdings" w:char="F0E0"/>
@@ -4658,63 +3906,23 @@
         <w:rPr>
           <w:b/>
         </w:rPr>
-        <w:t xml:space="preserve">If </w:t>
-      </w:r>
-      <w:proofErr w:type="spellStart"/>
-      <w:r>
-        <w:rPr>
-          <w:b/>
-        </w:rPr>
-        <w:t>scala</w:t>
-      </w:r>
-      <w:proofErr w:type="spellEnd"/>
-      <w:r>
-        <w:rPr>
-          <w:b/>
-        </w:rPr>
-        <w:t xml:space="preserve"> files changed,</w:t>
-      </w:r>
-    </w:p>
-    <w:p>
-      <w:pPr>
-        <w:pStyle w:val="NoSpacing"/>
-      </w:pPr>
-      <w:r>
-        <w:t xml:space="preserve">Up arrow twice, </w:t>
-      </w:r>
-      <w:proofErr w:type="gramStart"/>
-      <w:r>
-        <w:t>ENTER  (</w:t>
-      </w:r>
-      <w:proofErr w:type="spellStart"/>
-      <w:proofErr w:type="gramEnd"/>
-      <w:r>
-        <w:t>container:stop</w:t>
-      </w:r>
-      <w:proofErr w:type="spellEnd"/>
-      <w:r>
-        <w:t>)</w:t>
-      </w:r>
-    </w:p>
-    <w:p>
-      <w:pPr>
-        <w:pStyle w:val="NoSpacing"/>
-      </w:pPr>
-      <w:r>
-        <w:t xml:space="preserve">Up arrow twice, </w:t>
-      </w:r>
-      <w:proofErr w:type="gramStart"/>
-      <w:r>
-        <w:t>ENTER  (</w:t>
-      </w:r>
-      <w:proofErr w:type="spellStart"/>
-      <w:proofErr w:type="gramEnd"/>
-      <w:r>
-        <w:t>container:start</w:t>
-      </w:r>
-      <w:proofErr w:type="spellEnd"/>
-      <w:r>
-        <w:t>)</w:t>
+        <w:t>If scala files changed,</w:t>
+      </w:r>
+    </w:p>
+    <w:p>
+      <w:pPr>
+        <w:pStyle w:val="NoSpacing"/>
+      </w:pPr>
+      <w:r>
+        <w:t>Up arrow twice, ENTER  (container:stop)</w:t>
+      </w:r>
+    </w:p>
+    <w:p>
+      <w:pPr>
+        <w:pStyle w:val="NoSpacing"/>
+      </w:pPr>
+      <w:r>
+        <w:t>Up arrow twice, ENTER  (container:start)</w:t>
       </w:r>
     </w:p>
     <w:p>
@@ -4781,7 +3989,6 @@
           <w:szCs w:val="18"/>
         </w:rPr>
       </w:pPr>
-      <w:proofErr w:type="gramStart"/>
       <w:r>
         <w:rPr>
           <w:rFonts w:ascii="Consolas" w:hAnsi="Consolas" w:cs="Consolas"/>
@@ -4790,9 +3997,18 @@
           <w:sz w:val="18"/>
           <w:szCs w:val="18"/>
         </w:rPr>
-        <w:t>&lt;!--</w:t>
-      </w:r>
-      <w:proofErr w:type="gramEnd"/>
+        <w:t>&lt;!--  fileset file="fragments/js/test.js" / --&gt;</w:t>
+      </w:r>
+      <w:r>
+        <w:rPr>
+          <w:rFonts w:ascii="Consolas" w:hAnsi="Consolas" w:cs="Consolas"/>
+          <w:iCs w:val="0"/>
+          <w:color w:val="000000"/>
+          <w:sz w:val="18"/>
+          <w:szCs w:val="18"/>
+        </w:rPr>
+        <w:t xml:space="preserve"> </w:t>
+      </w:r>
       <w:r>
         <w:rPr>
           <w:rFonts w:ascii="Consolas" w:hAnsi="Consolas" w:cs="Consolas"/>
@@ -4801,70 +4017,6 @@
           <w:sz w:val="18"/>
           <w:szCs w:val="18"/>
         </w:rPr>
-        <w:t xml:space="preserve">  </w:t>
-      </w:r>
-      <w:proofErr w:type="spellStart"/>
-      <w:r>
-        <w:rPr>
-          <w:rFonts w:ascii="Consolas" w:hAnsi="Consolas" w:cs="Consolas"/>
-          <w:iCs w:val="0"/>
-          <w:color w:val="3F5FBF"/>
-          <w:sz w:val="18"/>
-          <w:szCs w:val="18"/>
-        </w:rPr>
-        <w:t>fileset</w:t>
-      </w:r>
-      <w:proofErr w:type="spellEnd"/>
-      <w:r>
-        <w:rPr>
-          <w:rFonts w:ascii="Consolas" w:hAnsi="Consolas" w:cs="Consolas"/>
-          <w:iCs w:val="0"/>
-          <w:color w:val="3F5FBF"/>
-          <w:sz w:val="18"/>
-          <w:szCs w:val="18"/>
-        </w:rPr>
-        <w:t xml:space="preserve"> file="fragments/</w:t>
-      </w:r>
-      <w:proofErr w:type="spellStart"/>
-      <w:r>
-        <w:rPr>
-          <w:rFonts w:ascii="Consolas" w:hAnsi="Consolas" w:cs="Consolas"/>
-          <w:iCs w:val="0"/>
-          <w:color w:val="3F5FBF"/>
-          <w:sz w:val="18"/>
-          <w:szCs w:val="18"/>
-        </w:rPr>
-        <w:t>js</w:t>
-      </w:r>
-      <w:proofErr w:type="spellEnd"/>
-      <w:r>
-        <w:rPr>
-          <w:rFonts w:ascii="Consolas" w:hAnsi="Consolas" w:cs="Consolas"/>
-          <w:iCs w:val="0"/>
-          <w:color w:val="3F5FBF"/>
-          <w:sz w:val="18"/>
-          <w:szCs w:val="18"/>
-        </w:rPr>
-        <w:t>/test.js" / --&gt;</w:t>
-      </w:r>
-      <w:r>
-        <w:rPr>
-          <w:rFonts w:ascii="Consolas" w:hAnsi="Consolas" w:cs="Consolas"/>
-          <w:iCs w:val="0"/>
-          <w:color w:val="000000"/>
-          <w:sz w:val="18"/>
-          <w:szCs w:val="18"/>
-        </w:rPr>
-        <w:t xml:space="preserve"> </w:t>
-      </w:r>
-      <w:r>
-        <w:rPr>
-          <w:rFonts w:ascii="Consolas" w:hAnsi="Consolas" w:cs="Consolas"/>
-          <w:iCs w:val="0"/>
-          <w:color w:val="3F5FBF"/>
-          <w:sz w:val="18"/>
-          <w:szCs w:val="18"/>
-        </w:rPr>
         <w:t>&lt;!-- not for production --&gt;</w:t>
       </w:r>
     </w:p>
@@ -4881,13 +4033,8 @@
         <w:pStyle w:val="NoSpacing"/>
       </w:pPr>
       <w:r>
-        <w:t xml:space="preserve">Right-click </w:t>
-      </w:r>
-      <w:proofErr w:type="spellStart"/>
-      <w:r>
-        <w:t>LittleBlueBird</w:t>
-      </w:r>
-      <w:proofErr w:type="spellEnd"/>
+        <w:t>Right-click LittleBlueBird</w:t>
+      </w:r>
     </w:p>
     <w:p>
       <w:pPr>
@@ -4919,19 +4066,9 @@
           <w:numId w:val="5"/>
         </w:numPr>
       </w:pPr>
-      <w:proofErr w:type="spellStart"/>
-      <w:r>
-        <w:t>src</w:t>
-      </w:r>
-      <w:proofErr w:type="spellEnd"/>
-      <w:r>
-        <w:t>/main/resources/props/</w:t>
-      </w:r>
-      <w:proofErr w:type="spellStart"/>
-      <w:r>
-        <w:t>default.props</w:t>
-      </w:r>
-      <w:proofErr w:type="spellEnd"/>
+      <w:r>
+        <w:t>src/main/resources/props/default.props</w:t>
+      </w:r>
     </w:p>
     <w:p>
       <w:pPr>
@@ -4942,15 +4079,7 @@
         </w:numPr>
       </w:pPr>
       <w:r>
-        <w:t xml:space="preserve">the private key in </w:t>
-      </w:r>
-      <w:proofErr w:type="spellStart"/>
-      <w:r>
-        <w:t>src</w:t>
-      </w:r>
-      <w:proofErr w:type="spellEnd"/>
-      <w:r>
-        <w:t>/main/resources</w:t>
+        <w:t>the private key in src/main/resources</w:t>
       </w:r>
     </w:p>
     <w:p>
@@ -4962,15 +4091,7 @@
         </w:numPr>
       </w:pPr>
       <w:r>
-        <w:t>any .</w:t>
-      </w:r>
-      <w:proofErr w:type="spellStart"/>
-      <w:r>
-        <w:t>gitignore</w:t>
-      </w:r>
-      <w:proofErr w:type="spellEnd"/>
-      <w:r>
-        <w:t xml:space="preserve"> files</w:t>
+        <w:t>any .gitignore files</w:t>
       </w:r>
     </w:p>
     <w:p>
@@ -4994,23 +4115,7 @@
         </w:numPr>
       </w:pPr>
       <w:r>
-        <w:t xml:space="preserve">any files in </w:t>
-      </w:r>
-      <w:proofErr w:type="spellStart"/>
-      <w:r>
-        <w:t>src</w:t>
-      </w:r>
-      <w:proofErr w:type="spellEnd"/>
-      <w:r>
-        <w:t>/main/</w:t>
-      </w:r>
-      <w:proofErr w:type="spellStart"/>
-      <w:r>
-        <w:t>webapp</w:t>
-      </w:r>
-      <w:proofErr w:type="spellEnd"/>
-      <w:r>
-        <w:t>/www</w:t>
+        <w:t>any files in src/main/webapp/www</w:t>
       </w:r>
     </w:p>
     <w:p>
@@ -5039,16 +4144,26 @@
         <w:pStyle w:val="NoSpacing"/>
       </w:pPr>
       <w:r>
-        <w:t xml:space="preserve">Unlock the </w:t>
-      </w:r>
-      <w:proofErr w:type="spellStart"/>
-      <w:r>
-        <w:t>iOS</w:t>
-      </w:r>
-      <w:proofErr w:type="spellEnd"/>
-      <w:r>
-        <w:t xml:space="preserve"> and Android keys</w:t>
-      </w:r>
+        <w:t>Unlock the iOS and Android keys</w:t>
+      </w:r>
+    </w:p>
+    <w:p>
+      <w:pPr>
+        <w:pStyle w:val="NoSpacing"/>
+      </w:pPr>
+      <w:r>
+        <w:t>iOS key:  Dist Key 2</w:t>
+      </w:r>
+    </w:p>
+    <w:p>
+      <w:pPr>
+        <w:pStyle w:val="NoSpacing"/>
+      </w:pPr>
+      <w:r>
+        <w:t>Android key:  lbb-for-android</w:t>
+      </w:r>
+      <w:bookmarkStart w:id="11" w:name="_GoBack"/>
+      <w:bookmarkEnd w:id="11"/>
     </w:p>
     <w:p>
       <w:pPr>
@@ -5091,11 +4206,11 @@
       <w:pPr>
         <w:pStyle w:val="Heading1"/>
       </w:pPr>
-      <w:bookmarkStart w:id="11" w:name="_Toc370480968"/>
+      <w:bookmarkStart w:id="12" w:name="_Toc370480968"/>
       <w:r>
         <w:t>Deploy</w:t>
       </w:r>
-      <w:bookmarkEnd w:id="11"/>
+      <w:bookmarkEnd w:id="12"/>
     </w:p>
     <w:p>
       <w:pPr>
@@ -5109,7 +4224,7 @@
           <w:i w:val="0"/>
         </w:rPr>
       </w:pPr>
-      <w:bookmarkStart w:id="12" w:name="_Toc370480969"/>
+      <w:bookmarkStart w:id="13" w:name="_Toc370480969"/>
       <w:r>
         <w:rPr>
           <w:i w:val="0"/>
@@ -5128,7 +4243,7 @@
         </w:rPr>
         <w:t>site</w:t>
       </w:r>
-      <w:bookmarkEnd w:id="12"/>
+      <w:bookmarkEnd w:id="13"/>
     </w:p>
     <w:p>
       <w:pPr>
@@ -5142,22 +4257,20 @@
           <w:i w:val="0"/>
         </w:rPr>
       </w:pPr>
-      <w:bookmarkStart w:id="13" w:name="_Toc370480970"/>
+      <w:bookmarkStart w:id="14" w:name="_Toc370480970"/>
       <w:r>
         <w:rPr>
           <w:i w:val="0"/>
         </w:rPr>
         <w:t xml:space="preserve">Deploy Website to </w:t>
       </w:r>
-      <w:proofErr w:type="spellStart"/>
       <w:r>
         <w:rPr>
           <w:i w:val="0"/>
         </w:rPr>
         <w:t>Localhost</w:t>
       </w:r>
-      <w:bookmarkEnd w:id="13"/>
-      <w:proofErr w:type="spellEnd"/>
+      <w:bookmarkEnd w:id="14"/>
     </w:p>
     <w:p>
       <w:pPr>
@@ -5191,21 +4304,8 @@
         <w:pStyle w:val="NoSpacing"/>
       </w:pPr>
       <w:r>
-        <w:t xml:space="preserve">When you built for </w:t>
-      </w:r>
-      <w:proofErr w:type="spellStart"/>
-      <w:r>
-        <w:t>localhost</w:t>
-      </w:r>
-      <w:proofErr w:type="spellEnd"/>
-      <w:r>
-        <w:t xml:space="preserve">, you also deployed to </w:t>
-      </w:r>
-      <w:proofErr w:type="spellStart"/>
-      <w:r>
-        <w:t>localhost</w:t>
-      </w:r>
-      <w:proofErr w:type="spellEnd"/>
+        <w:t>When you built for localhost, you also deployed to localhost</w:t>
+      </w:r>
     </w:p>
     <w:p>
       <w:pPr>
@@ -5237,11 +4337,12 @@
           <w:i w:val="0"/>
         </w:rPr>
       </w:pPr>
-      <w:bookmarkStart w:id="14" w:name="_Toc370480971"/>
-      <w:r>
-        <w:rPr>
-          <w:i w:val="0"/>
-        </w:rPr>
+      <w:bookmarkStart w:id="15" w:name="_Toc370480971"/>
+      <w:r>
+        <w:rPr>
+          <w:i w:val="0"/>
+        </w:rPr>
+        <w:lastRenderedPageBreak/>
         <w:t xml:space="preserve">Deploy Website to </w:t>
       </w:r>
       <w:r>
@@ -5250,14 +4351,13 @@
         </w:rPr>
         <w:t>Production</w:t>
       </w:r>
-      <w:bookmarkEnd w:id="14"/>
-    </w:p>
-    <w:p>
-      <w:pPr>
-        <w:pStyle w:val="NoSpacing"/>
-      </w:pPr>
-      <w:r>
-        <w:lastRenderedPageBreak/>
+      <w:bookmarkEnd w:id="15"/>
+    </w:p>
+    <w:p>
+      <w:pPr>
+        <w:pStyle w:val="NoSpacing"/>
+      </w:pPr>
+      <w:r>
         <w:t xml:space="preserve">Prepare users for downtime:   </w:t>
       </w:r>
     </w:p>
@@ -5266,29 +4366,8 @@
         <w:pStyle w:val="NoSpacing"/>
         <w:ind w:firstLine="720"/>
       </w:pPr>
-      <w:proofErr w:type="gramStart"/>
-      <w:r>
-        <w:t>update</w:t>
-      </w:r>
-      <w:proofErr w:type="gramEnd"/>
-      <w:r>
-        <w:t xml:space="preserve"> </w:t>
-      </w:r>
-      <w:proofErr w:type="spellStart"/>
-      <w:r>
-        <w:t>app_version</w:t>
-      </w:r>
-      <w:proofErr w:type="spellEnd"/>
-      <w:r>
-        <w:t xml:space="preserve"> set </w:t>
-      </w:r>
-      <w:proofErr w:type="spellStart"/>
-      <w:r>
-        <w:t>downmessage</w:t>
-      </w:r>
-      <w:proofErr w:type="spellEnd"/>
-      <w:r>
-        <w:t xml:space="preserve"> = some message about going down when/how long</w:t>
+      <w:r>
+        <w:t>update app_version set downmessage = some message about going down when/how long</w:t>
       </w:r>
     </w:p>
     <w:p>
@@ -5309,54 +4388,28 @@
         <w:pStyle w:val="NoSpacing"/>
       </w:pPr>
       <w:r>
-        <w:t xml:space="preserve">Assuming you have already renamed it </w:t>
-      </w:r>
-      <w:proofErr w:type="spellStart"/>
-      <w:r>
-        <w:t>gf.war</w:t>
-      </w:r>
-      <w:proofErr w:type="spellEnd"/>
-    </w:p>
-    <w:p>
-      <w:pPr>
-        <w:pStyle w:val="NoSpacing"/>
-      </w:pPr>
-      <w:r>
-        <w:t xml:space="preserve">Assuming you have already made a dated copy of </w:t>
-      </w:r>
-      <w:proofErr w:type="spellStart"/>
-      <w:r>
-        <w:t>gf.war</w:t>
-      </w:r>
-      <w:proofErr w:type="spellEnd"/>
-      <w:r>
-        <w:t xml:space="preserve"> (because </w:t>
-      </w:r>
-      <w:proofErr w:type="spellStart"/>
-      <w:r>
-        <w:t>gf.war</w:t>
-      </w:r>
-      <w:proofErr w:type="spellEnd"/>
-      <w:r>
-        <w:t xml:space="preserve"> will always be overwritten by whatever the current release is)…</w:t>
-      </w:r>
-    </w:p>
-    <w:p>
-      <w:pPr>
-        <w:pStyle w:val="NoSpacing"/>
-      </w:pPr>
-    </w:p>
-    <w:p>
-      <w:pPr>
-        <w:pStyle w:val="NoSpacing"/>
-      </w:pPr>
-      <w:proofErr w:type="spellStart"/>
-      <w:r>
-        <w:t>FileZilla</w:t>
-      </w:r>
-      <w:proofErr w:type="spellEnd"/>
-      <w:r>
-        <w:t xml:space="preserve"> </w:t>
+        <w:t>Assuming you have already renamed it gf.war</w:t>
+      </w:r>
+    </w:p>
+    <w:p>
+      <w:pPr>
+        <w:pStyle w:val="NoSpacing"/>
+      </w:pPr>
+      <w:r>
+        <w:t>Assuming you have already made a dated copy of gf.war (because gf.war will always be overwritten by whatever the current release is)…</w:t>
+      </w:r>
+    </w:p>
+    <w:p>
+      <w:pPr>
+        <w:pStyle w:val="NoSpacing"/>
+      </w:pPr>
+    </w:p>
+    <w:p>
+      <w:pPr>
+        <w:pStyle w:val="NoSpacing"/>
+      </w:pPr>
+      <w:r>
+        <w:t xml:space="preserve">FileZilla </w:t>
       </w:r>
       <w:r>
         <w:sym w:font="Wingdings" w:char="F0E0"/>
@@ -5384,39 +4437,15 @@
         <w:pStyle w:val="NoSpacing"/>
       </w:pPr>
       <w:r>
-        <w:t xml:space="preserve">Drag the </w:t>
-      </w:r>
-      <w:proofErr w:type="spellStart"/>
-      <w:r>
-        <w:t>gf.war</w:t>
-      </w:r>
-      <w:proofErr w:type="spellEnd"/>
-      <w:r>
-        <w:t xml:space="preserve"> file from laptop to /</w:t>
-      </w:r>
-      <w:proofErr w:type="spellStart"/>
-      <w:r>
-        <w:t>webapps</w:t>
-      </w:r>
-      <w:proofErr w:type="spellEnd"/>
-      <w:r>
-        <w:t xml:space="preserve"> folder</w:t>
-      </w:r>
-    </w:p>
-    <w:p>
-      <w:pPr>
-        <w:pStyle w:val="NoSpacing"/>
-      </w:pPr>
-      <w:r>
-        <w:t>Tomcat will auto-</w:t>
-      </w:r>
-      <w:proofErr w:type="spellStart"/>
-      <w:r>
-        <w:t>undeploy</w:t>
-      </w:r>
-      <w:proofErr w:type="spellEnd"/>
-      <w:r>
-        <w:t xml:space="preserve"> then auto-deploy</w:t>
+        <w:t>Drag the gf.war file from laptop to /webapps folder</w:t>
+      </w:r>
+    </w:p>
+    <w:p>
+      <w:pPr>
+        <w:pStyle w:val="NoSpacing"/>
+      </w:pPr>
+      <w:r>
+        <w:t>Tomcat will auto-undeploy then auto-deploy</w:t>
       </w:r>
     </w:p>
     <w:p>
@@ -5465,19 +4494,9 @@
       <w:pPr>
         <w:pStyle w:val="NoSpacing"/>
       </w:pPr>
-      <w:proofErr w:type="gramStart"/>
-      <w:r>
-        <w:t>manager/Pi</w:t>
-      </w:r>
-      <w:proofErr w:type="gramEnd"/>
-      <w:r>
-        <w:t xml:space="preserve">….   </w:t>
-      </w:r>
-      <w:proofErr w:type="gramStart"/>
-      <w:r>
-        <w:t>Or   admin/Pi…..</w:t>
-      </w:r>
-      <w:proofErr w:type="gramEnd"/>
+      <w:r>
+        <w:t>manager/Pi….   Or   admin/Pi…..</w:t>
+      </w:r>
     </w:p>
     <w:p>
       <w:pPr>
@@ -5498,13 +4517,8 @@
         <w:pStyle w:val="NoSpacing"/>
       </w:pPr>
       <w:r>
-        <w:t xml:space="preserve">Takes about 5 </w:t>
-      </w:r>
-      <w:proofErr w:type="spellStart"/>
-      <w:r>
-        <w:t>mins</w:t>
-      </w:r>
-      <w:proofErr w:type="spellEnd"/>
+        <w:t>Takes about 5 mins</w:t>
+      </w:r>
     </w:p>
     <w:p>
       <w:pPr>
@@ -5523,7 +4537,7 @@
           <w:i w:val="0"/>
         </w:rPr>
       </w:pPr>
-      <w:bookmarkStart w:id="15" w:name="_Toc370480972"/>
+      <w:bookmarkStart w:id="16" w:name="_Toc370480972"/>
       <w:r>
         <w:rPr>
           <w:i w:val="0"/>
@@ -5542,7 +4556,7 @@
         </w:rPr>
         <w:t xml:space="preserve"> App</w:t>
       </w:r>
-      <w:bookmarkEnd w:id="15"/>
+      <w:bookmarkEnd w:id="16"/>
     </w:p>
     <w:p>
       <w:pPr>
@@ -5556,36 +4570,20 @@
           <w:i w:val="0"/>
         </w:rPr>
       </w:pPr>
-      <w:bookmarkStart w:id="16" w:name="_Toc370480973"/>
-      <w:r>
-        <w:rPr>
-          <w:i w:val="0"/>
-        </w:rPr>
-        <w:t xml:space="preserve">Deploy Mobile </w:t>
-      </w:r>
-      <w:proofErr w:type="gramStart"/>
-      <w:r>
-        <w:rPr>
-          <w:i w:val="0"/>
-        </w:rPr>
-        <w:t>App  to</w:t>
-      </w:r>
-      <w:proofErr w:type="gramEnd"/>
-      <w:r>
-        <w:rPr>
-          <w:i w:val="0"/>
-        </w:rPr>
-        <w:t xml:space="preserve"> </w:t>
-      </w:r>
-      <w:proofErr w:type="spellStart"/>
+      <w:bookmarkStart w:id="17" w:name="_Toc370480973"/>
+      <w:r>
+        <w:rPr>
+          <w:i w:val="0"/>
+        </w:rPr>
+        <w:t xml:space="preserve">Deploy Mobile App  to </w:t>
+      </w:r>
       <w:r>
         <w:rPr>
           <w:i w:val="0"/>
         </w:rPr>
         <w:t>Localhost</w:t>
       </w:r>
-      <w:bookmarkEnd w:id="16"/>
-      <w:proofErr w:type="spellEnd"/>
+      <w:bookmarkEnd w:id="17"/>
     </w:p>
     <w:p>
       <w:pPr>
@@ -5605,15 +4603,7 @@
         <w:pStyle w:val="NoSpacing"/>
       </w:pPr>
       <w:r>
-        <w:t xml:space="preserve">This is the main page of the mobile app.  It will work in a browser.  The Facebook integration probably won’t work and the scanner obviously won’t work.  But you can do everything else and hit the </w:t>
-      </w:r>
-      <w:proofErr w:type="spellStart"/>
-      <w:r>
-        <w:t>localhost</w:t>
-      </w:r>
-      <w:proofErr w:type="spellEnd"/>
-      <w:r>
-        <w:t xml:space="preserve"> db.</w:t>
+        <w:t>This is the main page of the mobile app.  It will work in a browser.  The Facebook integration probably won’t work and the scanner obviously won’t work.  But you can do everything else and hit the localhost db.</w:t>
       </w:r>
     </w:p>
     <w:p>
@@ -5646,7 +4636,7 @@
           <w:i w:val="0"/>
         </w:rPr>
       </w:pPr>
-      <w:bookmarkStart w:id="17" w:name="_Toc370480974"/>
+      <w:bookmarkStart w:id="18" w:name="_Toc370480974"/>
       <w:r>
         <w:rPr>
           <w:i w:val="0"/>
@@ -5659,7 +4649,7 @@
         </w:rPr>
         <w:t>Production</w:t>
       </w:r>
-      <w:bookmarkEnd w:id="17"/>
+      <w:bookmarkEnd w:id="18"/>
     </w:p>
     <w:p>
       <w:pPr>
@@ -5674,68 +4664,23 @@
         <w:pStyle w:val="NoSpacing"/>
       </w:pPr>
       <w:r>
-        <w:t>Download the .</w:t>
-      </w:r>
-      <w:proofErr w:type="spellStart"/>
-      <w:r>
-        <w:t>ipa</w:t>
-      </w:r>
-      <w:proofErr w:type="spellEnd"/>
-      <w:r>
-        <w:t>, .</w:t>
-      </w:r>
-      <w:proofErr w:type="spellStart"/>
-      <w:r>
-        <w:t>apk</w:t>
-      </w:r>
-      <w:proofErr w:type="spellEnd"/>
-      <w:r>
-        <w:t xml:space="preserve">, </w:t>
-      </w:r>
-      <w:proofErr w:type="spellStart"/>
-      <w:r>
-        <w:t>etc</w:t>
-      </w:r>
-      <w:proofErr w:type="spellEnd"/>
-      <w:r>
-        <w:t xml:space="preserve"> file</w:t>
-      </w:r>
-    </w:p>
-    <w:p>
-      <w:pPr>
-        <w:pStyle w:val="NoSpacing"/>
-      </w:pPr>
-      <w:proofErr w:type="spellStart"/>
-      <w:r>
-        <w:t>FileZilla</w:t>
-      </w:r>
-      <w:proofErr w:type="spellEnd"/>
-    </w:p>
-    <w:p>
-      <w:pPr>
-        <w:pStyle w:val="NoSpacing"/>
-      </w:pPr>
-      <w:r>
-        <w:t xml:space="preserve">FTP the file to </w:t>
-      </w:r>
-      <w:r>
-        <w:t>/</w:t>
-      </w:r>
-      <w:proofErr w:type="spellStart"/>
-      <w:r>
-        <w:t>webapp</w:t>
-      </w:r>
-      <w:proofErr w:type="spellEnd"/>
-      <w:r>
-        <w:t>/</w:t>
-      </w:r>
-      <w:proofErr w:type="spellStart"/>
-      <w:r>
-        <w:t>gf</w:t>
-      </w:r>
-      <w:proofErr w:type="spellEnd"/>
-      <w:r>
-        <w:t>/download</w:t>
+        <w:t>Download the .ipa, .apk, etc file</w:t>
+      </w:r>
+    </w:p>
+    <w:p>
+      <w:pPr>
+        <w:pStyle w:val="NoSpacing"/>
+      </w:pPr>
+      <w:r>
+        <w:t>iPhone:  Need mac for this. Use Application Loader</w:t>
+      </w:r>
+    </w:p>
+    <w:p>
+      <w:pPr>
+        <w:pStyle w:val="NoSpacing"/>
+      </w:pPr>
+      <w:r>
+        <w:t>Google:  (need instructions)</w:t>
       </w:r>
     </w:p>
     <w:p>
@@ -5750,7 +4695,7 @@
           <w:i w:val="0"/>
         </w:rPr>
       </w:pPr>
-      <w:bookmarkStart w:id="18" w:name="_Toc370480975"/>
+      <w:bookmarkStart w:id="19" w:name="_Toc370480975"/>
       <w:r>
         <w:rPr>
           <w:i w:val="0"/>
@@ -5763,7 +4708,7 @@
         </w:rPr>
         <w:t>Patches</w:t>
       </w:r>
-      <w:bookmarkEnd w:id="18"/>
+      <w:bookmarkEnd w:id="19"/>
     </w:p>
     <w:p>
       <w:pPr>
@@ -5777,27 +4722,14 @@
       <w:pPr>
         <w:pStyle w:val="NoSpacing"/>
       </w:pPr>
-      <w:proofErr w:type="spellStart"/>
-      <w:r>
-        <w:t>FileZilla</w:t>
-      </w:r>
-      <w:proofErr w:type="spellEnd"/>
-      <w:r>
-        <w:t xml:space="preserve"> </w:t>
+      <w:r>
+        <w:t xml:space="preserve">FileZilla </w:t>
       </w:r>
       <w:r>
         <w:sym w:font="Wingdings" w:char="F0E0"/>
       </w:r>
       <w:r>
-        <w:t xml:space="preserve"> </w:t>
-      </w:r>
-      <w:proofErr w:type="spellStart"/>
-      <w:r>
-        <w:t>QuickConnect</w:t>
-      </w:r>
-      <w:proofErr w:type="spellEnd"/>
-      <w:r>
-        <w:t xml:space="preserve"> </w:t>
+        <w:t xml:space="preserve"> QuickConnect </w:t>
       </w:r>
       <w:r>
         <w:sym w:font="Wingdings" w:char="F0E0"/>
@@ -5827,21 +4759,8 @@
         <w:pStyle w:val="NoSpacing"/>
       </w:pPr>
       <w:r>
-        <w:t xml:space="preserve">If </w:t>
-      </w:r>
-      <w:proofErr w:type="spellStart"/>
-      <w:r>
-        <w:t>scala</w:t>
-      </w:r>
-      <w:proofErr w:type="spellEnd"/>
-      <w:r>
-        <w:t xml:space="preserve"> files changed, probably best to do a “package” deployment via </w:t>
-      </w:r>
-      <w:proofErr w:type="spellStart"/>
-      <w:r>
-        <w:t>sbt</w:t>
-      </w:r>
-      <w:proofErr w:type="spellEnd"/>
+        <w:t>If scala files changed, probably best to do a “package” deployment via sbt</w:t>
+      </w:r>
     </w:p>
     <w:p>
       <w:pPr>
@@ -5857,11 +4776,11 @@
       <w:pPr>
         <w:pStyle w:val="Heading1"/>
       </w:pPr>
-      <w:bookmarkStart w:id="19" w:name="_Toc370480976"/>
+      <w:bookmarkStart w:id="20" w:name="_Toc370480976"/>
       <w:r>
         <w:t>Test</w:t>
       </w:r>
-      <w:bookmarkEnd w:id="19"/>
+      <w:bookmarkEnd w:id="20"/>
     </w:p>
     <w:p>
       <w:pPr>
@@ -5875,12 +4794,11 @@
           <w:i w:val="0"/>
         </w:rPr>
       </w:pPr>
-      <w:bookmarkStart w:id="20" w:name="_Toc370480977"/>
-      <w:r>
-        <w:rPr>
-          <w:i w:val="0"/>
-        </w:rPr>
-        <w:lastRenderedPageBreak/>
+      <w:bookmarkStart w:id="21" w:name="_Toc370480977"/>
+      <w:r>
+        <w:rPr>
+          <w:i w:val="0"/>
+        </w:rPr>
         <w:t xml:space="preserve">Test </w:t>
       </w:r>
       <w:r>
@@ -5901,7 +4819,7 @@
         </w:rPr>
         <w:t xml:space="preserve"> in the Browser</w:t>
       </w:r>
-      <w:bookmarkEnd w:id="20"/>
+      <w:bookmarkEnd w:id="21"/>
     </w:p>
     <w:p>
       <w:pPr>
@@ -5914,23 +4832,7 @@
           <w:b/>
           <w:i w:val="0"/>
         </w:rPr>
-        <w:t xml:space="preserve">Special “test” </w:t>
-      </w:r>
-      <w:proofErr w:type="spellStart"/>
-      <w:r>
-        <w:rPr>
-          <w:b/>
-          <w:i w:val="0"/>
-        </w:rPr>
-        <w:t>config</w:t>
-      </w:r>
-      <w:proofErr w:type="spellEnd"/>
-      <w:r>
-        <w:rPr>
-          <w:b/>
-          <w:i w:val="0"/>
-        </w:rPr>
-        <w:t xml:space="preserve">: </w:t>
+        <w:t xml:space="preserve">Special “test” config: </w:t>
       </w:r>
       <w:r>
         <w:rPr>
@@ -5948,7 +4850,6 @@
           <w:szCs w:val="18"/>
         </w:rPr>
       </w:pPr>
-      <w:proofErr w:type="gramStart"/>
       <w:r>
         <w:rPr>
           <w:rFonts w:ascii="Consolas" w:hAnsi="Consolas" w:cs="Consolas"/>
@@ -5957,62 +4858,7 @@
           <w:sz w:val="18"/>
           <w:szCs w:val="18"/>
         </w:rPr>
-        <w:t>&lt;!--</w:t>
-      </w:r>
-      <w:proofErr w:type="gramEnd"/>
-      <w:r>
-        <w:rPr>
-          <w:rFonts w:ascii="Consolas" w:hAnsi="Consolas" w:cs="Consolas"/>
-          <w:i w:val="0"/>
-          <w:iCs w:val="0"/>
-          <w:sz w:val="18"/>
-          <w:szCs w:val="18"/>
-        </w:rPr>
-        <w:t xml:space="preserve"> </w:t>
-      </w:r>
-      <w:proofErr w:type="spellStart"/>
-      <w:r>
-        <w:rPr>
-          <w:rFonts w:ascii="Consolas" w:hAnsi="Consolas" w:cs="Consolas"/>
-          <w:i w:val="0"/>
-          <w:iCs w:val="0"/>
-          <w:sz w:val="18"/>
-          <w:szCs w:val="18"/>
-        </w:rPr>
-        <w:t>fileset</w:t>
-      </w:r>
-      <w:proofErr w:type="spellEnd"/>
-      <w:r>
-        <w:rPr>
-          <w:rFonts w:ascii="Consolas" w:hAnsi="Consolas" w:cs="Consolas"/>
-          <w:i w:val="0"/>
-          <w:iCs w:val="0"/>
-          <w:sz w:val="18"/>
-          <w:szCs w:val="18"/>
-        </w:rPr>
-        <w:t xml:space="preserve"> file="fragments/</w:t>
-      </w:r>
-      <w:proofErr w:type="spellStart"/>
-      <w:r>
-        <w:rPr>
-          <w:rFonts w:ascii="Consolas" w:hAnsi="Consolas" w:cs="Consolas"/>
-          <w:i w:val="0"/>
-          <w:iCs w:val="0"/>
-          <w:sz w:val="18"/>
-          <w:szCs w:val="18"/>
-        </w:rPr>
-        <w:t>js</w:t>
-      </w:r>
-      <w:proofErr w:type="spellEnd"/>
-      <w:r>
-        <w:rPr>
-          <w:rFonts w:ascii="Consolas" w:hAnsi="Consolas" w:cs="Consolas"/>
-          <w:i w:val="0"/>
-          <w:iCs w:val="0"/>
-          <w:sz w:val="18"/>
-          <w:szCs w:val="18"/>
-        </w:rPr>
-        <w:t>/test.js" / --&gt; &lt;!-- not for production --&gt;</w:t>
+        <w:t>&lt;!-- fileset file="fragments/js/test.js" / --&gt; &lt;!-- not for production --&gt;</w:t>
       </w:r>
     </w:p>
     <w:p/>
@@ -6023,7 +4869,7 @@
           <w:i w:val="0"/>
         </w:rPr>
       </w:pPr>
-      <w:bookmarkStart w:id="21" w:name="_Toc370480978"/>
+      <w:bookmarkStart w:id="22" w:name="_Toc370480978"/>
       <w:r>
         <w:rPr>
           <w:i w:val="0"/>
@@ -6042,7 +4888,7 @@
         </w:rPr>
         <w:t>site</w:t>
       </w:r>
-      <w:bookmarkEnd w:id="21"/>
+      <w:bookmarkEnd w:id="22"/>
     </w:p>
     <w:p/>
     <w:p/>
@@ -6053,14 +4899,14 @@
           <w:i w:val="0"/>
         </w:rPr>
       </w:pPr>
-      <w:bookmarkStart w:id="22" w:name="_Toc370480979"/>
+      <w:bookmarkStart w:id="23" w:name="_Toc370480979"/>
       <w:r>
         <w:rPr>
           <w:i w:val="0"/>
         </w:rPr>
         <w:t>Beta Testing</w:t>
       </w:r>
-      <w:bookmarkEnd w:id="22"/>
+      <w:bookmarkEnd w:id="23"/>
     </w:p>
     <w:p>
       <w:pPr>
@@ -6082,19 +4928,11 @@
           <w:b/>
         </w:rPr>
       </w:pPr>
-      <w:proofErr w:type="gramStart"/>
       <w:r>
         <w:rPr>
           <w:b/>
         </w:rPr>
-        <w:t>iPhone</w:t>
-      </w:r>
-      <w:proofErr w:type="gramEnd"/>
-      <w:r>
-        <w:rPr>
-          <w:b/>
-        </w:rPr>
-        <w:t xml:space="preserve"> users</w:t>
+        <w:t>iPhone users</w:t>
       </w:r>
     </w:p>
     <w:p>
@@ -6110,31 +4948,15 @@
         <w:pStyle w:val="NoSpacing"/>
       </w:pPr>
       <w:r>
-        <w:t xml:space="preserve">Added to </w:t>
-      </w:r>
-      <w:proofErr w:type="spellStart"/>
-      <w:r>
-        <w:t>Adhoc</w:t>
-      </w:r>
-      <w:proofErr w:type="spellEnd"/>
-      <w:r>
-        <w:t xml:space="preserve"> provisioning file</w:t>
-      </w:r>
-    </w:p>
-    <w:p>
-      <w:pPr>
-        <w:pStyle w:val="NoSpacing"/>
-      </w:pPr>
-      <w:r>
-        <w:t xml:space="preserve">Regenerating the </w:t>
-      </w:r>
-      <w:proofErr w:type="spellStart"/>
-      <w:r>
-        <w:t>Adhoc</w:t>
-      </w:r>
-      <w:proofErr w:type="spellEnd"/>
-      <w:r>
-        <w:t xml:space="preserve"> provisioning file</w:t>
+        <w:t>Added to Adhoc provisioning file</w:t>
+      </w:r>
+    </w:p>
+    <w:p>
+      <w:pPr>
+        <w:pStyle w:val="NoSpacing"/>
+      </w:pPr>
+      <w:r>
+        <w:t>Regenerating the Adhoc provisioning file</w:t>
       </w:r>
     </w:p>
     <w:p>
@@ -6231,11 +5053,11 @@
       <w:pPr>
         <w:pStyle w:val="Heading1"/>
       </w:pPr>
-      <w:bookmarkStart w:id="23" w:name="_Toc370480980"/>
+      <w:bookmarkStart w:id="24" w:name="_Toc370480980"/>
       <w:r>
         <w:t>How To</w:t>
       </w:r>
-      <w:bookmarkEnd w:id="23"/>
+      <w:bookmarkEnd w:id="24"/>
     </w:p>
     <w:p/>
     <w:p>
@@ -6245,28 +5067,14 @@
           <w:i w:val="0"/>
         </w:rPr>
       </w:pPr>
-      <w:bookmarkStart w:id="24" w:name="_Toc370480981"/>
-      <w:r>
-        <w:rPr>
-          <w:i w:val="0"/>
-        </w:rPr>
-        <w:t xml:space="preserve">Add </w:t>
-      </w:r>
-      <w:proofErr w:type="gramStart"/>
-      <w:r>
-        <w:rPr>
-          <w:i w:val="0"/>
-        </w:rPr>
-        <w:t>A</w:t>
-      </w:r>
-      <w:proofErr w:type="gramEnd"/>
-      <w:r>
-        <w:rPr>
-          <w:i w:val="0"/>
-        </w:rPr>
-        <w:t xml:space="preserve"> New Page</w:t>
-      </w:r>
-      <w:bookmarkEnd w:id="24"/>
+      <w:bookmarkStart w:id="25" w:name="_Toc370480981"/>
+      <w:r>
+        <w:rPr>
+          <w:i w:val="0"/>
+        </w:rPr>
+        <w:t>Add A New Page</w:t>
+      </w:r>
+      <w:bookmarkEnd w:id="25"/>
     </w:p>
     <w:p>
       <w:pPr>
@@ -6277,13 +5085,8 @@
           <w:szCs w:val="18"/>
         </w:rPr>
       </w:pPr>
-      <w:proofErr w:type="gramStart"/>
-      <w:r>
-        <w:t>partials</w:t>
-      </w:r>
-      <w:proofErr w:type="gramEnd"/>
-      <w:r>
-        <w:t xml:space="preserve"> directory:  put the new page here</w:t>
+      <w:r>
+        <w:t>partials directory:  put the new page here</w:t>
       </w:r>
     </w:p>
     <w:p>
@@ -6305,13 +5108,8 @@
         </w:rPr>
       </w:pPr>
       <w:r>
-        <w:t xml:space="preserve">If anonymous access allowed, add </w:t>
-      </w:r>
-      <w:proofErr w:type="gramStart"/>
-      <w:r>
-        <w:t xml:space="preserve">to  </w:t>
-      </w:r>
-      <w:proofErr w:type="spellStart"/>
+        <w:t xml:space="preserve">If anonymous access allowed, add to  </w:t>
+      </w:r>
       <w:r>
         <w:rPr>
           <w:rFonts w:ascii="Courier New" w:hAnsi="Courier New" w:cs="Courier New"/>
@@ -6322,8 +5120,6 @@
         </w:rPr>
         <w:t>var</w:t>
       </w:r>
-      <w:proofErr w:type="spellEnd"/>
-      <w:proofErr w:type="gramEnd"/>
       <w:r>
         <w:rPr>
           <w:rFonts w:ascii="Courier New" w:hAnsi="Courier New" w:cs="Courier New"/>
@@ -6333,7 +5129,6 @@
         </w:rPr>
         <w:t xml:space="preserve"> </w:t>
       </w:r>
-      <w:proofErr w:type="spellStart"/>
       <w:r>
         <w:rPr>
           <w:rFonts w:ascii="Courier New" w:hAnsi="Courier New" w:cs="Courier New"/>
@@ -6344,7 +5139,6 @@
         </w:rPr>
         <w:t>nonsecure</w:t>
       </w:r>
-      <w:proofErr w:type="spellEnd"/>
       <w:r>
         <w:rPr>
           <w:rFonts w:ascii="Courier New" w:hAnsi="Courier New" w:cs="Courier New"/>
@@ -6377,11 +5171,11 @@
       <w:pPr>
         <w:pStyle w:val="Heading1"/>
       </w:pPr>
-      <w:bookmarkStart w:id="25" w:name="_Toc370480982"/>
+      <w:bookmarkStart w:id="26" w:name="_Toc370480982"/>
       <w:r>
         <w:t>Third Party Libraries</w:t>
       </w:r>
-      <w:bookmarkEnd w:id="25"/>
+      <w:bookmarkEnd w:id="26"/>
     </w:p>
     <w:p/>
     <w:p>
@@ -6402,23 +5196,8 @@
       <w:pPr>
         <w:pStyle w:val="NoSpacing"/>
       </w:pPr>
-      <w:proofErr w:type="spellStart"/>
-      <w:r>
-        <w:t>Tuckey</w:t>
-      </w:r>
-      <w:proofErr w:type="spellEnd"/>
-      <w:r>
-        <w:t xml:space="preserve"> – for </w:t>
-      </w:r>
-      <w:proofErr w:type="spellStart"/>
-      <w:proofErr w:type="gramStart"/>
-      <w:r>
-        <w:t>url</w:t>
-      </w:r>
-      <w:proofErr w:type="spellEnd"/>
-      <w:proofErr w:type="gramEnd"/>
-      <w:r>
-        <w:t xml:space="preserve"> rewriting   </w:t>
+      <w:r>
+        <w:t xml:space="preserve">Tuckey – for url rewriting   </w:t>
       </w:r>
       <w:hyperlink r:id="rId18" w:history="1">
         <w:r>
@@ -6434,13 +5213,8 @@
         <w:pStyle w:val="NoSpacing"/>
       </w:pPr>
       <w:r>
-        <w:t>Version</w:t>
-      </w:r>
-      <w:proofErr w:type="gramStart"/>
-      <w:r>
-        <w:t>:  ?</w:t>
-      </w:r>
-      <w:proofErr w:type="gramEnd"/>
+        <w:t>Version:  ?</w:t>
+      </w:r>
     </w:p>
     <w:p>
       <w:pPr>
@@ -6454,8 +5228,6 @@
       <w:pPr>
         <w:pStyle w:val="NoSpacing"/>
       </w:pPr>
-      <w:bookmarkStart w:id="26" w:name="_GoBack"/>
-      <w:bookmarkEnd w:id="26"/>
     </w:p>
     <w:p>
       <w:pPr>
@@ -6478,6 +5250,7 @@
         <w:pStyle w:val="NoSpacing"/>
       </w:pPr>
       <w:r>
+        <w:lastRenderedPageBreak/>
         <w:t xml:space="preserve">Docs: </w:t>
       </w:r>
       <w:hyperlink r:id="rId19" w:history="1">
@@ -6531,13 +5304,8 @@
         <w:pStyle w:val="NoSpacing"/>
       </w:pPr>
       <w:r>
-        <w:t>Version</w:t>
-      </w:r>
-      <w:proofErr w:type="gramStart"/>
-      <w:r>
-        <w:t>: ?</w:t>
-      </w:r>
-      <w:proofErr w:type="gramEnd"/>
+        <w:t>Version: ?</w:t>
+      </w:r>
     </w:p>
     <w:p>
       <w:pPr>
@@ -6565,28 +5333,15 @@
         <w:pStyle w:val="NoSpacing"/>
       </w:pPr>
       <w:r>
-        <w:t>Version</w:t>
-      </w:r>
-      <w:proofErr w:type="gramStart"/>
-      <w:r>
-        <w:t>: ?</w:t>
-      </w:r>
-      <w:proofErr w:type="gramEnd"/>
-    </w:p>
-    <w:p>
-      <w:pPr>
-        <w:pStyle w:val="NoSpacing"/>
-      </w:pPr>
-      <w:r>
-        <w:t xml:space="preserve">For:  </w:t>
-      </w:r>
-      <w:proofErr w:type="spellStart"/>
-      <w:r>
-        <w:t>Boot.scala</w:t>
-      </w:r>
-      <w:proofErr w:type="spellEnd"/>
-      <w:r>
-        <w:t>, mapper classes, REST service</w:t>
+        <w:t>Version: ?</w:t>
+      </w:r>
+    </w:p>
+    <w:p>
+      <w:pPr>
+        <w:pStyle w:val="NoSpacing"/>
+      </w:pPr>
+      <w:r>
+        <w:t>For:  Boot.scala, mapper classes, REST service</w:t>
       </w:r>
     </w:p>
     <w:p>
@@ -6617,24 +5372,17 @@
       <w:pPr>
         <w:pStyle w:val="NoSpacing"/>
       </w:pPr>
-      <w:proofErr w:type="spellStart"/>
       <w:r>
         <w:t>JQueryMobile</w:t>
       </w:r>
-      <w:proofErr w:type="spellEnd"/>
-    </w:p>
-    <w:p>
-      <w:pPr>
-        <w:pStyle w:val="NoSpacing"/>
-      </w:pPr>
-      <w:r>
-        <w:t>Version</w:t>
-      </w:r>
-      <w:proofErr w:type="gramStart"/>
-      <w:r>
-        <w:t>: ?</w:t>
-      </w:r>
-      <w:proofErr w:type="gramEnd"/>
+    </w:p>
+    <w:p>
+      <w:pPr>
+        <w:pStyle w:val="NoSpacing"/>
+      </w:pPr>
+      <w:r>
+        <w:t>Version: ?</w:t>
+      </w:r>
     </w:p>
     <w:p>
       <w:pPr>
@@ -6662,13 +5410,8 @@
         <w:pStyle w:val="NoSpacing"/>
       </w:pPr>
       <w:r>
-        <w:t>Version</w:t>
-      </w:r>
-      <w:proofErr w:type="gramStart"/>
-      <w:r>
-        <w:t>:  ?</w:t>
-      </w:r>
-      <w:proofErr w:type="gramEnd"/>
+        <w:t>Version:  ?</w:t>
+      </w:r>
     </w:p>
     <w:p>
       <w:pPr>
@@ -6742,14 +5485,14 @@
         <v:path o:extrusionok="f" gradientshapeok="t" o:connecttype="rect"/>
         <o:lock v:ext="edit" aspectratio="t"/>
       </v:shapetype>
-      <v:shape id="_x0000_i1038" type="#_x0000_t75" style="width:12pt;height:12pt;visibility:visible;mso-wrap-style:square" o:bullet="t">
+      <v:shape id="_x0000_i1030" type="#_x0000_t75" style="width:12.25pt;height:12.25pt;visibility:visible;mso-wrap-style:square" o:bullet="t">
         <v:imagedata r:id="rId1" o:title="error"/>
       </v:shape>
     </w:pict>
   </w:numPicBullet>
   <w:numPicBullet w:numPicBulletId="1">
     <w:pict>
-      <v:shape id="_x0000_i1039" type="#_x0000_t75" style="width:16.5pt;height:16.5pt;visibility:visible;mso-wrap-style:square" o:bullet="t">
+      <v:shape id="_x0000_i1031" type="#_x0000_t75" style="width:16.3pt;height:16.3pt;visibility:visible;mso-wrap-style:square" o:bullet="t">
         <v:imagedata r:id="rId2" o:title="check"/>
       </v:shape>
     </w:pict>
@@ -9938,7 +8681,7 @@
 </file>
 
 <file path=customXml/itemProps1.xml><?xml version="1.0" encoding="utf-8"?>
-<ds:datastoreItem xmlns:ds="http://schemas.openxmlformats.org/officeDocument/2006/customXml" ds:itemID="{D05AB188-3BB2-4E6A-BA97-E9ADBF348D39}">
+<ds:datastoreItem xmlns:ds="http://schemas.openxmlformats.org/officeDocument/2006/customXml" ds:itemID="{7D2B408B-8A0A-4012-8A84-E3B4DA56CAB5}">
   <ds:schemaRefs>
     <ds:schemaRef ds:uri="http://schemas.openxmlformats.org/officeDocument/2006/bibliography"/>
   </ds:schemaRefs>

</xml_diff>